<commit_message>
Primer upload del documento de proyecto 1
</commit_message>
<xml_diff>
--- a/CSOF5100 Proyecto 1/0601DocumentoFinal.docx
+++ b/CSOF5100 Proyecto 1/0601DocumentoFinal.docx
@@ -1,6 +1,6 @@
 
 <file path=word/document.xml><?xml version="1.0" encoding="utf-8"?>
-<w:document xmlns:wpc="http://schemas.microsoft.com/office/word/2010/wordprocessingCanvas" xmlns:mc="http://schemas.openxmlformats.org/markup-compatibility/2006" xmlns:o="urn:schemas-microsoft-com:office:office" xmlns:r="http://schemas.openxmlformats.org/officeDocument/2006/relationships" xmlns:m="http://schemas.openxmlformats.org/officeDocument/2006/math" xmlns:v="urn:schemas-microsoft-com:vml" xmlns:wp14="http://schemas.microsoft.com/office/word/2010/wordprocessingDrawing" xmlns:wp="http://schemas.openxmlformats.org/drawingml/2006/wordprocessingDrawing" xmlns:w10="urn:schemas-microsoft-com:office:word" xmlns:w="http://schemas.openxmlformats.org/wordprocessingml/2006/main" xmlns:w14="http://schemas.microsoft.com/office/word/2010/wordml" xmlns:wpg="http://schemas.microsoft.com/office/word/2010/wordprocessingGroup" xmlns:wpi="http://schemas.microsoft.com/office/word/2010/wordprocessingInk" xmlns:wne="http://schemas.microsoft.com/office/word/2006/wordml" xmlns:wps="http://schemas.microsoft.com/office/word/2010/wordprocessingShape" mc:Ignorable="w14 wp14">
+<w:document xmlns:ve="http://schemas.openxmlformats.org/markup-compatibility/2006" xmlns:o="urn:schemas-microsoft-com:office:office" xmlns:r="http://schemas.openxmlformats.org/officeDocument/2006/relationships" xmlns:m="http://schemas.openxmlformats.org/officeDocument/2006/math" xmlns:v="urn:schemas-microsoft-com:vml" xmlns:wp="http://schemas.openxmlformats.org/drawingml/2006/wordprocessingDrawing" xmlns:w10="urn:schemas-microsoft-com:office:word" xmlns:w="http://schemas.openxmlformats.org/wordprocessingml/2006/main" xmlns:wne="http://schemas.microsoft.com/office/word/2006/wordml">
   <w:body>
     <w:p>
       <w:pPr>
@@ -22,7 +22,7 @@
           <w:sz w:val="48"/>
           <w:szCs w:val="48"/>
         </w:rPr>
-        <w:t>Arquitectura De Solución</w:t>
+        <w:t>Propuesta de Solución</w:t>
       </w:r>
     </w:p>
     <w:p>
@@ -101,10 +101,9 @@
           <w:noProof/>
           <w:sz w:val="22"/>
           <w:szCs w:val="22"/>
-          <w:lang w:val="en-US" w:eastAsia="en-US"/>
         </w:rPr>
         <w:drawing>
-          <wp:inline distT="0" distB="0" distL="0" distR="0" wp14:anchorId="17302C29" wp14:editId="2E1AEA53">
+          <wp:inline distT="0" distB="0" distL="0" distR="0">
             <wp:extent cx="1990725" cy="676275"/>
             <wp:effectExtent l="19050" t="0" r="0" b="0"/>
             <wp:docPr id="1" name="Imagen 1" descr="ingenium-logo"/>
@@ -121,7 +120,7 @@
                     </pic:cNvPicPr>
                   </pic:nvPicPr>
                   <pic:blipFill>
-                    <a:blip r:embed="rId11" cstate="print"/>
+                    <a:blip r:embed="rId10" cstate="print"/>
                     <a:srcRect/>
                     <a:stretch>
                       <a:fillRect/>
@@ -219,7 +218,7 @@
           <w:bottom w:w="28" w:type="dxa"/>
           <w:right w:w="0" w:type="dxa"/>
         </w:tblCellMar>
-        <w:tblLook w:val="04A0" w:firstRow="1" w:lastRow="0" w:firstColumn="1" w:lastColumn="0" w:noHBand="0" w:noVBand="1"/>
+        <w:tblLook w:val="04A0"/>
       </w:tblPr>
       <w:tblGrid>
         <w:gridCol w:w="3449"/>
@@ -835,7 +834,7 @@
           <w:bottom w:w="28" w:type="dxa"/>
           <w:right w:w="0" w:type="dxa"/>
         </w:tblCellMar>
-        <w:tblLook w:val="04A0" w:firstRow="1" w:lastRow="0" w:firstColumn="1" w:lastColumn="0" w:noHBand="0" w:noVBand="1"/>
+        <w:tblLook w:val="04A0"/>
       </w:tblPr>
       <w:tblGrid>
         <w:gridCol w:w="1502"/>
@@ -1321,10 +1320,9 @@
           <w:noProof/>
           <w:sz w:val="22"/>
           <w:szCs w:val="22"/>
-          <w:lang w:val="en-US" w:eastAsia="en-US"/>
         </w:rPr>
         <w:drawing>
-          <wp:inline distT="0" distB="0" distL="0" distR="0" wp14:anchorId="599C4C4A" wp14:editId="5C27A06D">
+          <wp:inline distT="0" distB="0" distL="0" distR="0">
             <wp:extent cx="1543050" cy="542925"/>
             <wp:effectExtent l="19050" t="0" r="0" b="0"/>
             <wp:docPr id="2" name="Imagen 1"/>
@@ -1341,7 +1339,7 @@
                     </pic:cNvPicPr>
                   </pic:nvPicPr>
                   <pic:blipFill>
-                    <a:blip r:embed="rId12" cstate="print"/>
+                    <a:blip r:embed="rId11" cstate="print"/>
                     <a:srcRect l="3380"/>
                     <a:stretch>
                       <a:fillRect/>
@@ -1383,10 +1381,9 @@
           <w:noProof/>
           <w:sz w:val="22"/>
           <w:szCs w:val="22"/>
-          <w:lang w:val="en-US" w:eastAsia="en-US"/>
         </w:rPr>
         <w:drawing>
-          <wp:inline distT="0" distB="0" distL="0" distR="0" wp14:anchorId="774264DD" wp14:editId="4924685F">
+          <wp:inline distT="0" distB="0" distL="0" distR="0">
             <wp:extent cx="1524000" cy="554182"/>
             <wp:effectExtent l="19050" t="0" r="0" b="0"/>
             <wp:docPr id="18" name="Imagen 7"/>
@@ -1403,7 +1400,7 @@
                     </pic:cNvPicPr>
                   </pic:nvPicPr>
                   <pic:blipFill>
-                    <a:blip r:embed="rId13" cstate="print"/>
+                    <a:blip r:embed="rId12" cstate="print"/>
                     <a:srcRect t="18338" b="30086"/>
                     <a:stretch>
                       <a:fillRect/>
@@ -1445,10 +1442,9 @@
           <w:noProof/>
           <w:sz w:val="22"/>
           <w:szCs w:val="22"/>
-          <w:lang w:val="en-US" w:eastAsia="en-US"/>
         </w:rPr>
         <w:drawing>
-          <wp:inline distT="0" distB="0" distL="0" distR="0" wp14:anchorId="14C4E88B" wp14:editId="6119E2C7">
+          <wp:inline distT="0" distB="0" distL="0" distR="0">
             <wp:extent cx="1536618" cy="441135"/>
             <wp:effectExtent l="19050" t="0" r="6432" b="0"/>
             <wp:docPr id="17" name="Imagen 1" descr="ingenium-logo"/>
@@ -1465,7 +1461,7 @@
                     </pic:cNvPicPr>
                   </pic:nvPicPr>
                   <pic:blipFill>
-                    <a:blip r:embed="rId14" cstate="print"/>
+                    <a:blip r:embed="rId13" cstate="print"/>
                     <a:srcRect b="15493"/>
                     <a:stretch>
                       <a:fillRect/>
@@ -3519,8 +3515,8 @@
           <w:sz w:val="22"/>
         </w:rPr>
         <w:sectPr>
-          <w:headerReference w:type="default" r:id="rId15"/>
-          <w:footerReference w:type="default" r:id="rId16"/>
+          <w:headerReference w:type="default" r:id="rId14"/>
+          <w:footerReference w:type="default" r:id="rId15"/>
           <w:pgSz w:w="12240" w:h="15840" w:code="1"/>
           <w:pgMar w:top="1138" w:right="1138" w:bottom="1138" w:left="1138" w:header="706" w:footer="706" w:gutter="0"/>
           <w:pgNumType w:start="0"/>
@@ -3567,7 +3563,7 @@
           <w:sz w:val="48"/>
           <w:szCs w:val="48"/>
         </w:rPr>
-        <w:t>Arquitectura De Solución</w:t>
+        <w:t>Propuesta de Solución</w:t>
       </w:r>
     </w:p>
     <w:p>
@@ -3642,7 +3638,6 @@
       <w:pPr>
         <w:jc w:val="both"/>
         <w:rPr>
-          <w:ins w:id="2" w:author="TOSHIBA" w:date="2011-06-04T07:05:00Z"/>
           <w:rFonts w:asciiTheme="minorHAnsi" w:hAnsiTheme="minorHAnsi"/>
           <w:sz w:val="22"/>
         </w:rPr>
@@ -3656,15 +3651,13 @@
           <w:sz w:val="22"/>
         </w:rPr>
       </w:pPr>
-      <w:ins w:id="3" w:author="TOSHIBA" w:date="2011-06-04T07:11:00Z">
-        <w:r>
-          <w:rPr>
-            <w:rFonts w:asciiTheme="minorHAnsi" w:hAnsiTheme="minorHAnsi"/>
-            <w:sz w:val="22"/>
-          </w:rPr>
-          <w:t>Carlos</w:t>
-        </w:r>
-      </w:ins>
+      <w:r>
+        <w:rPr>
+          <w:rFonts w:asciiTheme="minorHAnsi" w:hAnsiTheme="minorHAnsi"/>
+          <w:sz w:val="22"/>
+        </w:rPr>
+        <w:t>Carlos</w:t>
+      </w:r>
     </w:p>
     <w:p>
       <w:pPr>
@@ -3691,7 +3684,7 @@
           <w:sz w:val="22"/>
         </w:rPr>
       </w:pPr>
-      <w:bookmarkStart w:id="4" w:name="_Toc294934095"/>
+      <w:bookmarkStart w:id="2" w:name="_Toc294934095"/>
       <w:r>
         <w:rPr>
           <w:rFonts w:asciiTheme="minorHAnsi" w:hAnsiTheme="minorHAnsi"/>
@@ -3701,13 +3694,12 @@
         </w:rPr>
         <w:t>Objetivos</w:t>
       </w:r>
-      <w:bookmarkEnd w:id="4"/>
+      <w:bookmarkEnd w:id="2"/>
     </w:p>
     <w:p>
       <w:pPr>
         <w:jc w:val="both"/>
         <w:rPr>
-          <w:ins w:id="5" w:author="TOSHIBA" w:date="2011-06-04T07:05:00Z"/>
           <w:rFonts w:asciiTheme="minorHAnsi" w:hAnsiTheme="minorHAnsi"/>
           <w:sz w:val="22"/>
         </w:rPr>
@@ -3721,15 +3713,13 @@
           <w:sz w:val="22"/>
         </w:rPr>
       </w:pPr>
-      <w:ins w:id="6" w:author="TOSHIBA" w:date="2011-06-04T07:11:00Z">
-        <w:r>
-          <w:rPr>
-            <w:rFonts w:asciiTheme="minorHAnsi" w:hAnsiTheme="minorHAnsi"/>
-            <w:sz w:val="22"/>
-          </w:rPr>
-          <w:t>Carlos</w:t>
-        </w:r>
-      </w:ins>
+      <w:r>
+        <w:rPr>
+          <w:rFonts w:asciiTheme="minorHAnsi" w:hAnsiTheme="minorHAnsi"/>
+          <w:sz w:val="22"/>
+        </w:rPr>
+        <w:t>Carlos</w:t>
+      </w:r>
     </w:p>
     <w:p>
       <w:pPr>
@@ -3757,7 +3747,7 @@
           <w:sz w:val="22"/>
         </w:rPr>
       </w:pPr>
-      <w:bookmarkStart w:id="7" w:name="_Toc294934096"/>
+      <w:bookmarkStart w:id="3" w:name="_Toc294934096"/>
       <w:r>
         <w:rPr>
           <w:rFonts w:asciiTheme="minorHAnsi" w:hAnsiTheme="minorHAnsi"/>
@@ -3767,7 +3757,7 @@
         </w:rPr>
         <w:t>Objetivos Específicos</w:t>
       </w:r>
-      <w:bookmarkEnd w:id="7"/>
+      <w:bookmarkEnd w:id="3"/>
     </w:p>
     <w:p>
       <w:pPr>
@@ -3775,21 +3765,7 @@
         <w:rPr>
           <w:rFonts w:asciiTheme="minorHAnsi" w:hAnsiTheme="minorHAnsi"/>
           <w:sz w:val="22"/>
-          <w:rPrChange w:id="8" w:author="TOSHIBA" w:date="2011-06-04T07:06:00Z">
-            <w:rPr>
-              <w:rFonts w:asciiTheme="minorHAnsi" w:hAnsiTheme="minorHAnsi"/>
-              <w:b/>
-              <w:smallCaps/>
-              <w:sz w:val="22"/>
-            </w:rPr>
-          </w:rPrChange>
-        </w:rPr>
-        <w:pPrChange w:id="9" w:author="TOSHIBA" w:date="2011-06-04T07:06:00Z">
-          <w:pPr>
-            <w:jc w:val="both"/>
-            <w:outlineLvl w:val="1"/>
-          </w:pPr>
-        </w:pPrChange>
+        </w:rPr>
       </w:pPr>
     </w:p>
     <w:p>
@@ -3820,7 +3796,7 @@
           <w:sz w:val="22"/>
         </w:rPr>
       </w:pPr>
-      <w:bookmarkStart w:id="10" w:name="_Toc294934097"/>
+      <w:bookmarkStart w:id="4" w:name="_Toc294934097"/>
       <w:r>
         <w:rPr>
           <w:rFonts w:asciiTheme="minorHAnsi" w:hAnsiTheme="minorHAnsi"/>
@@ -3830,7 +3806,7 @@
         </w:rPr>
         <w:t>Arquitectura objetivo</w:t>
       </w:r>
-      <w:bookmarkEnd w:id="10"/>
+      <w:bookmarkEnd w:id="4"/>
     </w:p>
     <w:p>
       <w:pPr>
@@ -3862,7 +3838,7 @@
           <w:sz w:val="22"/>
         </w:rPr>
       </w:pPr>
-      <w:bookmarkStart w:id="11" w:name="_Toc294934098"/>
+      <w:bookmarkStart w:id="5" w:name="_Toc294934098"/>
       <w:r>
         <w:rPr>
           <w:rFonts w:asciiTheme="minorHAnsi" w:hAnsiTheme="minorHAnsi"/>
@@ -3872,7 +3848,7 @@
         </w:rPr>
         <w:t>Motivadores de negocio</w:t>
       </w:r>
-      <w:bookmarkEnd w:id="11"/>
+      <w:bookmarkEnd w:id="5"/>
     </w:p>
     <w:p>
       <w:pPr>
@@ -3910,15 +3886,13 @@
           <w:sz w:val="22"/>
         </w:rPr>
       </w:pPr>
-      <w:ins w:id="12" w:author="TOSHIBA" w:date="2011-06-04T07:10:00Z">
-        <w:r>
-          <w:rPr>
-            <w:rFonts w:asciiTheme="minorHAnsi" w:hAnsiTheme="minorHAnsi"/>
-            <w:sz w:val="22"/>
-          </w:rPr>
-          <w:t>Sandra</w:t>
-        </w:r>
-      </w:ins>
+      <w:r>
+        <w:rPr>
+          <w:rFonts w:asciiTheme="minorHAnsi" w:hAnsiTheme="minorHAnsi"/>
+          <w:sz w:val="22"/>
+        </w:rPr>
+        <w:t>Sandra</w:t>
+      </w:r>
     </w:p>
     <w:p>
       <w:pPr>
@@ -3944,7 +3918,7 @@
           <w:sz w:val="22"/>
         </w:rPr>
       </w:pPr>
-      <w:bookmarkStart w:id="13" w:name="_Toc294934099"/>
+      <w:bookmarkStart w:id="6" w:name="_Toc294934099"/>
       <w:r>
         <w:rPr>
           <w:rFonts w:asciiTheme="minorHAnsi" w:hAnsiTheme="minorHAnsi"/>
@@ -3954,7 +3928,7 @@
         </w:rPr>
         <w:t>Arquitectura de Solución</w:t>
       </w:r>
-      <w:bookmarkEnd w:id="13"/>
+      <w:bookmarkEnd w:id="6"/>
     </w:p>
     <w:p>
       <w:pPr>
@@ -3982,7 +3956,7 @@
           <w:sz w:val="22"/>
         </w:rPr>
       </w:pPr>
-      <w:bookmarkStart w:id="14" w:name="_Toc294934100"/>
+      <w:bookmarkStart w:id="7" w:name="_Toc294934100"/>
       <w:r>
         <w:rPr>
           <w:rFonts w:asciiTheme="minorHAnsi" w:hAnsiTheme="minorHAnsi"/>
@@ -3992,7 +3966,7 @@
         </w:rPr>
         <w:t>Arquitectura de negocio</w:t>
       </w:r>
-      <w:bookmarkEnd w:id="14"/>
+      <w:bookmarkEnd w:id="7"/>
     </w:p>
     <w:p>
       <w:pPr>
@@ -4031,15 +4005,13 @@
           <w:sz w:val="22"/>
         </w:rPr>
       </w:pPr>
-      <w:ins w:id="15" w:author="TOSHIBA" w:date="2011-06-04T07:06:00Z">
-        <w:r>
-          <w:rPr>
-            <w:rFonts w:asciiTheme="minorHAnsi" w:hAnsiTheme="minorHAnsi"/>
-            <w:sz w:val="22"/>
-          </w:rPr>
-          <w:t>Sandra</w:t>
-        </w:r>
-      </w:ins>
+      <w:r>
+        <w:rPr>
+          <w:rFonts w:asciiTheme="minorHAnsi" w:hAnsiTheme="minorHAnsi"/>
+          <w:sz w:val="22"/>
+        </w:rPr>
+        <w:t>Sandra</w:t>
+      </w:r>
     </w:p>
     <w:p>
       <w:pPr>
@@ -4066,20 +4038,8 @@
           <w:smallCaps/>
           <w:sz w:val="22"/>
         </w:rPr>
-        <w:pPrChange w:id="16" w:author="TOSHIBA" w:date="2011-06-04T07:03:00Z">
-          <w:pPr>
-            <w:pStyle w:val="Prrafodelista"/>
-            <w:numPr>
-              <w:ilvl w:val="1"/>
-              <w:numId w:val="1"/>
-            </w:numPr>
-            <w:ind w:left="792" w:hanging="432"/>
-            <w:jc w:val="both"/>
-            <w:outlineLvl w:val="1"/>
-          </w:pPr>
-        </w:pPrChange>
-      </w:pPr>
-      <w:bookmarkStart w:id="17" w:name="_Toc294934101"/>
+      </w:pPr>
+      <w:bookmarkStart w:id="8" w:name="_Toc294934101"/>
       <w:r>
         <w:rPr>
           <w:rFonts w:asciiTheme="minorHAnsi" w:hAnsiTheme="minorHAnsi"/>
@@ -4089,7 +4049,7 @@
         </w:rPr>
         <w:t>Blue-Print de Arquitectura (Nivel 2 Blue-Print Detallado &amp; Gestión de Requerimientos no Funcionales)</w:t>
       </w:r>
-      <w:bookmarkEnd w:id="17"/>
+      <w:bookmarkEnd w:id="8"/>
     </w:p>
     <w:p>
       <w:pPr>
@@ -4139,20 +4099,17 @@
     <w:p>
       <w:pPr>
         <w:rPr>
-          <w:ins w:id="18" w:author="TOSHIBA" w:date="2011-06-04T07:06:00Z"/>
-          <w:rFonts w:asciiTheme="minorHAnsi" w:hAnsiTheme="minorHAnsi"/>
-          <w:sz w:val="22"/>
-        </w:rPr>
-      </w:pPr>
-      <w:ins w:id="19" w:author="TOSHIBA" w:date="2011-06-04T07:06:00Z">
-        <w:r>
-          <w:rPr>
-            <w:rFonts w:asciiTheme="minorHAnsi" w:hAnsiTheme="minorHAnsi"/>
-            <w:sz w:val="22"/>
-          </w:rPr>
-          <w:t>Carlos</w:t>
-        </w:r>
-      </w:ins>
+          <w:rFonts w:asciiTheme="minorHAnsi" w:hAnsiTheme="minorHAnsi"/>
+          <w:sz w:val="22"/>
+        </w:rPr>
+      </w:pPr>
+      <w:r>
+        <w:rPr>
+          <w:rFonts w:asciiTheme="minorHAnsi" w:hAnsiTheme="minorHAnsi"/>
+          <w:sz w:val="22"/>
+        </w:rPr>
+        <w:t>Carlos</w:t>
+      </w:r>
     </w:p>
     <w:p>
       <w:pPr>
@@ -4178,20 +4135,8 @@
           <w:smallCaps/>
           <w:sz w:val="22"/>
         </w:rPr>
-        <w:pPrChange w:id="20" w:author="TOSHIBA" w:date="2011-06-04T07:03:00Z">
-          <w:pPr>
-            <w:pStyle w:val="Prrafodelista"/>
-            <w:numPr>
-              <w:ilvl w:val="2"/>
-              <w:numId w:val="1"/>
-            </w:numPr>
-            <w:ind w:left="1224" w:hanging="504"/>
-            <w:jc w:val="both"/>
-            <w:outlineLvl w:val="1"/>
-          </w:pPr>
-        </w:pPrChange>
-      </w:pPr>
-      <w:bookmarkStart w:id="21" w:name="_Toc294934102"/>
+      </w:pPr>
+      <w:bookmarkStart w:id="9" w:name="_Toc294934102"/>
       <w:r>
         <w:rPr>
           <w:rFonts w:asciiTheme="minorHAnsi" w:hAnsiTheme="minorHAnsi"/>
@@ -4201,7 +4146,7 @@
         </w:rPr>
         <w:t>Requerimientos no funcionales</w:t>
       </w:r>
-      <w:bookmarkEnd w:id="21"/>
+      <w:bookmarkEnd w:id="9"/>
     </w:p>
     <w:p>
       <w:pPr>
@@ -4232,13 +4177,6 @@
           <w:sz w:val="22"/>
         </w:rPr>
         <w:t>identificarosn</w:t>
-      </w:r>
-      <w:r>
-        <w:rPr>
-          <w:rFonts w:asciiTheme="minorHAnsi" w:hAnsiTheme="minorHAnsi"/>
-          <w:sz w:val="22"/>
-        </w:rPr>
-        <w:t xml:space="preserve"> </w:t>
       </w:r>
       <w:r>
         <w:rPr>
@@ -4660,7 +4598,7 @@
           <w:sz w:val="22"/>
         </w:rPr>
       </w:pPr>
-      <w:bookmarkStart w:id="22" w:name="_Toc294934103"/>
+      <w:bookmarkStart w:id="10" w:name="_Toc294934103"/>
       <w:r>
         <w:rPr>
           <w:rFonts w:asciiTheme="minorHAnsi" w:hAnsiTheme="minorHAnsi"/>
@@ -4670,7 +4608,7 @@
         </w:rPr>
         <w:t>arquitectura tecnológica</w:t>
       </w:r>
-      <w:bookmarkEnd w:id="22"/>
+      <w:bookmarkEnd w:id="10"/>
     </w:p>
     <w:p>
       <w:pPr>
@@ -4719,31 +4657,15 @@
         <w:rPr>
           <w:rFonts w:asciiTheme="minorHAnsi" w:hAnsiTheme="minorHAnsi"/>
           <w:sz w:val="22"/>
-          <w:rPrChange w:id="23" w:author="TOSHIBA" w:date="2011-06-04T07:07:00Z">
-            <w:rPr>
-              <w:rFonts w:asciiTheme="minorHAnsi" w:hAnsiTheme="minorHAnsi"/>
-              <w:b/>
-              <w:smallCaps/>
-              <w:sz w:val="22"/>
-            </w:rPr>
-          </w:rPrChange>
-        </w:rPr>
-        <w:pPrChange w:id="24" w:author="TOSHIBA" w:date="2011-06-04T07:07:00Z">
-          <w:pPr>
-            <w:jc w:val="both"/>
-            <w:outlineLvl w:val="1"/>
-          </w:pPr>
-        </w:pPrChange>
-      </w:pPr>
-      <w:ins w:id="25" w:author="TOSHIBA" w:date="2011-06-04T07:10:00Z">
-        <w:r>
-          <w:rPr>
-            <w:rFonts w:asciiTheme="minorHAnsi" w:hAnsiTheme="minorHAnsi"/>
-            <w:sz w:val="22"/>
-          </w:rPr>
-          <w:t>David</w:t>
-        </w:r>
-      </w:ins>
+        </w:rPr>
+      </w:pPr>
+      <w:r>
+        <w:rPr>
+          <w:rFonts w:asciiTheme="minorHAnsi" w:hAnsiTheme="minorHAnsi"/>
+          <w:sz w:val="22"/>
+        </w:rPr>
+        <w:t>David</w:t>
+      </w:r>
     </w:p>
     <w:p>
       <w:pPr>
@@ -4777,7 +4699,7 @@
           <w:sz w:val="22"/>
         </w:rPr>
       </w:pPr>
-      <w:bookmarkStart w:id="26" w:name="_Toc294934104"/>
+      <w:bookmarkStart w:id="11" w:name="_Toc294934104"/>
       <w:r>
         <w:rPr>
           <w:rFonts w:asciiTheme="minorHAnsi" w:hAnsiTheme="minorHAnsi"/>
@@ -4787,7 +4709,7 @@
         </w:rPr>
         <w:t>Proyectos identificados</w:t>
       </w:r>
-      <w:bookmarkEnd w:id="26"/>
+      <w:bookmarkEnd w:id="11"/>
     </w:p>
     <w:p>
       <w:pPr>
@@ -4831,15 +4753,13 @@
           <w:sz w:val="22"/>
         </w:rPr>
       </w:pPr>
-      <w:ins w:id="27" w:author="TOSHIBA" w:date="2011-06-04T07:07:00Z">
-        <w:r>
-          <w:rPr>
-            <w:rFonts w:asciiTheme="minorHAnsi" w:hAnsiTheme="minorHAnsi"/>
-            <w:sz w:val="22"/>
-          </w:rPr>
-          <w:t>Erik</w:t>
-        </w:r>
-      </w:ins>
+      <w:r>
+        <w:rPr>
+          <w:rFonts w:asciiTheme="minorHAnsi" w:hAnsiTheme="minorHAnsi"/>
+          <w:sz w:val="22"/>
+        </w:rPr>
+        <w:t>Erik</w:t>
+      </w:r>
     </w:p>
     <w:p>
       <w:pPr>
@@ -4867,7 +4787,7 @@
           <w:sz w:val="22"/>
         </w:rPr>
       </w:pPr>
-      <w:bookmarkStart w:id="28" w:name="_Toc294934105"/>
+      <w:bookmarkStart w:id="12" w:name="_Toc294934105"/>
       <w:r>
         <w:rPr>
           <w:rFonts w:asciiTheme="minorHAnsi" w:hAnsiTheme="minorHAnsi"/>
@@ -4877,7 +4797,7 @@
         </w:rPr>
         <w:t>Priorización de proyectos</w:t>
       </w:r>
-      <w:bookmarkEnd w:id="28"/>
+      <w:bookmarkEnd w:id="12"/>
     </w:p>
     <w:p>
       <w:pPr>
@@ -4916,39 +4836,15 @@
         <w:rPr>
           <w:rFonts w:asciiTheme="minorHAnsi" w:hAnsiTheme="minorHAnsi"/>
           <w:sz w:val="22"/>
-          <w:rPrChange w:id="29" w:author="TOSHIBA" w:date="2011-06-04T07:08:00Z">
-            <w:rPr>
-              <w:rFonts w:asciiTheme="minorHAnsi" w:hAnsiTheme="minorHAnsi"/>
-              <w:b/>
-              <w:smallCaps/>
-              <w:sz w:val="22"/>
-            </w:rPr>
-          </w:rPrChange>
-        </w:rPr>
-        <w:pPrChange w:id="30" w:author="TOSHIBA" w:date="2011-06-04T07:08:00Z">
-          <w:pPr>
-            <w:jc w:val="both"/>
-            <w:outlineLvl w:val="1"/>
-          </w:pPr>
-        </w:pPrChange>
-      </w:pPr>
-      <w:ins w:id="31" w:author="TOSHIBA" w:date="2011-06-04T07:07:00Z">
-        <w:r>
-          <w:rPr>
-            <w:rFonts w:asciiTheme="minorHAnsi" w:hAnsiTheme="minorHAnsi"/>
-            <w:sz w:val="22"/>
-            <w:rPrChange w:id="32" w:author="TOSHIBA" w:date="2011-06-04T07:08:00Z">
-              <w:rPr>
-                <w:rFonts w:asciiTheme="minorHAnsi" w:hAnsiTheme="minorHAnsi"/>
-                <w:b/>
-                <w:smallCaps/>
-                <w:sz w:val="22"/>
-              </w:rPr>
-            </w:rPrChange>
-          </w:rPr>
-          <w:t>Erik</w:t>
-        </w:r>
-      </w:ins>
+        </w:rPr>
+      </w:pPr>
+      <w:r>
+        <w:rPr>
+          <w:rFonts w:asciiTheme="minorHAnsi" w:hAnsiTheme="minorHAnsi"/>
+          <w:sz w:val="22"/>
+        </w:rPr>
+        <w:t>Erik</w:t>
+      </w:r>
     </w:p>
     <w:p>
       <w:pPr>
@@ -4979,7 +4875,7 @@
           <w:sz w:val="22"/>
         </w:rPr>
       </w:pPr>
-      <w:bookmarkStart w:id="33" w:name="_Toc294934106"/>
+      <w:bookmarkStart w:id="13" w:name="_Toc294934106"/>
       <w:r>
         <w:rPr>
           <w:rFonts w:asciiTheme="minorHAnsi" w:hAnsiTheme="minorHAnsi"/>
@@ -4989,7 +4885,7 @@
         </w:rPr>
         <w:t>Alcance de la solución</w:t>
       </w:r>
-      <w:bookmarkEnd w:id="33"/>
+      <w:bookmarkEnd w:id="13"/>
     </w:p>
     <w:p>
       <w:pPr>
@@ -5029,34 +4925,16 @@
           <w:rFonts w:asciiTheme="minorHAnsi" w:hAnsiTheme="minorHAnsi"/>
           <w:color w:val="auto"/>
           <w:sz w:val="22"/>
-          <w:rPrChange w:id="34" w:author="TOSHIBA" w:date="2011-06-04T07:08:00Z">
-            <w:rPr>
-              <w:rFonts w:asciiTheme="minorHAnsi" w:hAnsiTheme="minorHAnsi"/>
-              <w:i/>
-              <w:color w:val="0070C0"/>
-              <w:sz w:val="22"/>
-            </w:rPr>
-          </w:rPrChange>
-        </w:rPr>
-      </w:pPr>
-      <w:ins w:id="35" w:author="TOSHIBA" w:date="2011-06-04T07:08:00Z">
-        <w:r>
-          <w:rPr>
-            <w:rFonts w:asciiTheme="minorHAnsi" w:hAnsiTheme="minorHAnsi"/>
-            <w:color w:val="auto"/>
-            <w:sz w:val="22"/>
-            <w:rPrChange w:id="36" w:author="TOSHIBA" w:date="2011-06-04T07:08:00Z">
-              <w:rPr>
-                <w:rFonts w:asciiTheme="minorHAnsi" w:hAnsiTheme="minorHAnsi"/>
-                <w:i/>
-                <w:color w:val="0070C0"/>
-                <w:sz w:val="22"/>
-              </w:rPr>
-            </w:rPrChange>
-          </w:rPr>
-          <w:t>Erik</w:t>
-        </w:r>
-      </w:ins>
+        </w:rPr>
+      </w:pPr>
+      <w:r>
+        <w:rPr>
+          <w:rFonts w:asciiTheme="minorHAnsi" w:hAnsiTheme="minorHAnsi"/>
+          <w:color w:val="auto"/>
+          <w:sz w:val="22"/>
+        </w:rPr>
+        <w:t>Erik</w:t>
+      </w:r>
     </w:p>
     <w:p>
       <w:pPr>
@@ -5086,7 +4964,7 @@
           <w:sz w:val="22"/>
         </w:rPr>
       </w:pPr>
-      <w:bookmarkStart w:id="37" w:name="_Toc294934107"/>
+      <w:bookmarkStart w:id="14" w:name="_Toc294934107"/>
       <w:r>
         <w:rPr>
           <w:rFonts w:asciiTheme="minorHAnsi" w:hAnsiTheme="minorHAnsi"/>
@@ -5096,7 +4974,7 @@
         </w:rPr>
         <w:t>Estimación y costos</w:t>
       </w:r>
-      <w:bookmarkEnd w:id="37"/>
+      <w:bookmarkEnd w:id="14"/>
     </w:p>
     <w:p>
       <w:pPr>
@@ -5129,17 +5007,15 @@
         </w:rPr>
         <w:t>Estimación y costos para cada proyecto, tener en cuenta la parte tecnológica</w:t>
       </w:r>
-      <w:ins w:id="38" w:author="TOSHIBA" w:date="2011-06-04T07:09:00Z">
-        <w:r>
-          <w:rPr>
-            <w:rFonts w:asciiTheme="minorHAnsi" w:hAnsiTheme="minorHAnsi"/>
-            <w:i/>
-            <w:color w:val="0070C0"/>
-            <w:sz w:val="22"/>
-          </w:rPr>
-          <w:t>. Basarse en la estimación realizada en una de las entregas.</w:t>
-        </w:r>
-      </w:ins>
+      <w:r>
+        <w:rPr>
+          <w:rFonts w:asciiTheme="minorHAnsi" w:hAnsiTheme="minorHAnsi"/>
+          <w:i/>
+          <w:color w:val="0070C0"/>
+          <w:sz w:val="22"/>
+        </w:rPr>
+        <w:t>. Basarse en la estimación realizada en una de las entregas.</w:t>
+      </w:r>
     </w:p>
     <w:p>
       <w:pPr>
@@ -5148,32 +5024,16 @@
           <w:rFonts w:asciiTheme="minorHAnsi" w:hAnsiTheme="minorHAnsi"/>
           <w:color w:val="auto"/>
           <w:sz w:val="22"/>
-          <w:rPrChange w:id="39" w:author="TOSHIBA" w:date="2011-06-04T07:08:00Z">
-            <w:rPr>
-              <w:rFonts w:asciiTheme="minorHAnsi" w:hAnsiTheme="minorHAnsi"/>
-              <w:b/>
-              <w:smallCaps/>
-              <w:sz w:val="22"/>
-            </w:rPr>
-          </w:rPrChange>
-        </w:rPr>
-        <w:pPrChange w:id="40" w:author="TOSHIBA" w:date="2011-06-04T07:08:00Z">
-          <w:pPr>
-            <w:jc w:val="both"/>
-            <w:outlineLvl w:val="1"/>
-          </w:pPr>
-        </w:pPrChange>
-      </w:pPr>
-      <w:ins w:id="41" w:author="TOSHIBA" w:date="2011-06-04T07:09:00Z">
-        <w:r>
-          <w:rPr>
-            <w:rFonts w:asciiTheme="minorHAnsi" w:hAnsiTheme="minorHAnsi"/>
-            <w:color w:val="auto"/>
-            <w:sz w:val="22"/>
-          </w:rPr>
-          <w:t>Mauricio</w:t>
-        </w:r>
-      </w:ins>
+        </w:rPr>
+      </w:pPr>
+      <w:r>
+        <w:rPr>
+          <w:rFonts w:asciiTheme="minorHAnsi" w:hAnsiTheme="minorHAnsi"/>
+          <w:color w:val="auto"/>
+          <w:sz w:val="22"/>
+        </w:rPr>
+        <w:t>Mauricio</w:t>
+      </w:r>
     </w:p>
     <w:p>
       <w:pPr>
@@ -5203,7 +5063,7 @@
           <w:sz w:val="22"/>
         </w:rPr>
       </w:pPr>
-      <w:bookmarkStart w:id="42" w:name="_Toc294934108"/>
+      <w:bookmarkStart w:id="15" w:name="_Toc294934108"/>
       <w:r>
         <w:rPr>
           <w:rFonts w:asciiTheme="minorHAnsi" w:hAnsiTheme="minorHAnsi"/>
@@ -5213,7 +5073,7 @@
         </w:rPr>
         <w:t>Planeación de la implementación</w:t>
       </w:r>
-      <w:bookmarkEnd w:id="42"/>
+      <w:bookmarkEnd w:id="15"/>
     </w:p>
     <w:p>
       <w:pPr>
@@ -5254,40 +5114,16 @@
           <w:rFonts w:asciiTheme="minorHAnsi" w:hAnsiTheme="minorHAnsi"/>
           <w:color w:val="auto"/>
           <w:sz w:val="22"/>
-          <w:rPrChange w:id="43" w:author="TOSHIBA" w:date="2011-06-04T07:09:00Z">
-            <w:rPr>
-              <w:rFonts w:asciiTheme="minorHAnsi" w:hAnsiTheme="minorHAnsi"/>
-              <w:b/>
-              <w:smallCaps/>
-              <w:sz w:val="22"/>
-            </w:rPr>
-          </w:rPrChange>
-        </w:rPr>
-        <w:pPrChange w:id="44" w:author="TOSHIBA" w:date="2011-06-04T07:09:00Z">
-          <w:pPr>
-            <w:jc w:val="both"/>
-            <w:outlineLvl w:val="1"/>
-          </w:pPr>
-        </w:pPrChange>
-      </w:pPr>
-      <w:ins w:id="45" w:author="TOSHIBA" w:date="2011-06-04T07:09:00Z">
-        <w:r>
-          <w:rPr>
-            <w:rFonts w:asciiTheme="minorHAnsi" w:hAnsiTheme="minorHAnsi"/>
-            <w:color w:val="auto"/>
-            <w:sz w:val="22"/>
-            <w:rPrChange w:id="46" w:author="TOSHIBA" w:date="2011-06-04T07:09:00Z">
-              <w:rPr>
-                <w:rFonts w:asciiTheme="minorHAnsi" w:hAnsiTheme="minorHAnsi"/>
-                <w:b/>
-                <w:smallCaps/>
-                <w:sz w:val="22"/>
-              </w:rPr>
-            </w:rPrChange>
-          </w:rPr>
-          <w:t>Erik</w:t>
-        </w:r>
-      </w:ins>
+        </w:rPr>
+      </w:pPr>
+      <w:r>
+        <w:rPr>
+          <w:rFonts w:asciiTheme="minorHAnsi" w:hAnsiTheme="minorHAnsi"/>
+          <w:color w:val="auto"/>
+          <w:sz w:val="22"/>
+        </w:rPr>
+        <w:t>Erik</w:t>
+      </w:r>
     </w:p>
     <w:p>
       <w:pPr>
@@ -5315,7 +5151,7 @@
           <w:sz w:val="22"/>
         </w:rPr>
       </w:pPr>
-      <w:bookmarkStart w:id="47" w:name="_Toc294934109"/>
+      <w:bookmarkStart w:id="16" w:name="_Toc294934109"/>
       <w:r>
         <w:rPr>
           <w:rFonts w:asciiTheme="minorHAnsi" w:hAnsiTheme="minorHAnsi"/>
@@ -5325,7 +5161,7 @@
         </w:rPr>
         <w:t>Gestión de riesgos</w:t>
       </w:r>
-      <w:bookmarkEnd w:id="47"/>
+      <w:bookmarkEnd w:id="16"/>
     </w:p>
     <w:p>
       <w:pPr>
@@ -5363,40 +5199,21 @@
           <w:rFonts w:asciiTheme="minorHAnsi" w:hAnsiTheme="minorHAnsi"/>
           <w:color w:val="auto"/>
           <w:sz w:val="22"/>
-          <w:rPrChange w:id="48" w:author="TOSHIBA" w:date="2011-06-04T07:13:00Z">
-            <w:rPr>
-              <w:rFonts w:asciiTheme="minorHAnsi" w:hAnsiTheme="minorHAnsi"/>
-              <w:b/>
-              <w:smallCaps/>
-              <w:sz w:val="22"/>
-            </w:rPr>
-          </w:rPrChange>
-        </w:rPr>
-      </w:pPr>
-      <w:ins w:id="49" w:author="TOSHIBA" w:date="2011-06-04T07:12:00Z">
-        <w:r>
-          <w:rPr>
-            <w:rFonts w:asciiTheme="minorHAnsi" w:hAnsiTheme="minorHAnsi"/>
-            <w:color w:val="auto"/>
-            <w:sz w:val="22"/>
-            <w:rPrChange w:id="50" w:author="TOSHIBA" w:date="2011-06-04T07:13:00Z">
-              <w:rPr>
-                <w:rFonts w:asciiTheme="minorHAnsi" w:hAnsiTheme="minorHAnsi"/>
-                <w:b/>
-                <w:smallCaps/>
-                <w:sz w:val="22"/>
-              </w:rPr>
-            </w:rPrChange>
-          </w:rPr>
-          <w:t>Willian</w:t>
-        </w:r>
-      </w:ins>
+        </w:rPr>
+      </w:pPr>
+      <w:r>
+        <w:rPr>
+          <w:rFonts w:asciiTheme="minorHAnsi" w:hAnsiTheme="minorHAnsi"/>
+          <w:color w:val="auto"/>
+          <w:sz w:val="22"/>
+        </w:rPr>
+        <w:t>Willian</w:t>
+      </w:r>
     </w:p>
     <w:p>
       <w:pPr>
         <w:jc w:val="both"/>
         <w:rPr>
-          <w:ins w:id="51" w:author="TOSHIBA" w:date="2011-06-04T07:12:00Z"/>
           <w:rFonts w:asciiTheme="minorHAnsi" w:hAnsiTheme="minorHAnsi"/>
           <w:sz w:val="22"/>
         </w:rPr>
@@ -5427,7 +5244,7 @@
           <w:sz w:val="22"/>
         </w:rPr>
       </w:pPr>
-      <w:bookmarkStart w:id="52" w:name="_Toc294934110"/>
+      <w:bookmarkStart w:id="17" w:name="_Toc294934110"/>
       <w:r>
         <w:rPr>
           <w:rFonts w:asciiTheme="minorHAnsi" w:hAnsiTheme="minorHAnsi"/>
@@ -5437,30 +5254,27 @@
         </w:rPr>
         <w:t>Conclusiones</w:t>
       </w:r>
-      <w:bookmarkEnd w:id="52"/>
-    </w:p>
-    <w:p>
-      <w:pPr>
-        <w:rPr>
-          <w:rFonts w:asciiTheme="minorHAnsi" w:hAnsiTheme="minorHAnsi"/>
-          <w:sz w:val="22"/>
-        </w:rPr>
-      </w:pPr>
-      <w:ins w:id="53" w:author="TOSHIBA" w:date="2011-06-04T07:12:00Z">
-        <w:r>
-          <w:rPr>
-            <w:rFonts w:asciiTheme="minorHAnsi" w:hAnsiTheme="minorHAnsi"/>
-            <w:sz w:val="22"/>
-          </w:rPr>
-          <w:t>Cada uno crea una conclusión</w:t>
-        </w:r>
-      </w:ins>
+      <w:bookmarkEnd w:id="17"/>
+    </w:p>
+    <w:p>
+      <w:pPr>
+        <w:rPr>
+          <w:rFonts w:asciiTheme="minorHAnsi" w:hAnsiTheme="minorHAnsi"/>
+          <w:sz w:val="22"/>
+        </w:rPr>
+      </w:pPr>
+      <w:r>
+        <w:rPr>
+          <w:rFonts w:asciiTheme="minorHAnsi" w:hAnsiTheme="minorHAnsi"/>
+          <w:sz w:val="22"/>
+        </w:rPr>
+        <w:t>Cada uno crea una conclusión</w:t>
+      </w:r>
     </w:p>
     <w:p>
       <w:pPr>
         <w:jc w:val="both"/>
         <w:rPr>
-          <w:ins w:id="54" w:author="TOSHIBA" w:date="2011-06-04T07:12:00Z"/>
           <w:rFonts w:asciiTheme="minorHAnsi" w:hAnsiTheme="minorHAnsi"/>
           <w:sz w:val="22"/>
         </w:rPr>
@@ -5491,7 +5305,7 @@
           <w:sz w:val="22"/>
         </w:rPr>
       </w:pPr>
-      <w:bookmarkStart w:id="55" w:name="_Toc294934111"/>
+      <w:bookmarkStart w:id="18" w:name="_Toc294934111"/>
       <w:r>
         <w:rPr>
           <w:rFonts w:asciiTheme="minorHAnsi" w:hAnsiTheme="minorHAnsi"/>
@@ -5501,7 +5315,7 @@
         </w:rPr>
         <w:t>Bibliografía</w:t>
       </w:r>
-      <w:bookmarkEnd w:id="55"/>
+      <w:bookmarkEnd w:id="18"/>
     </w:p>
     <w:p>
       <w:pPr>
@@ -5511,15 +5325,13 @@
           <w:sz w:val="22"/>
         </w:rPr>
       </w:pPr>
-      <w:ins w:id="56" w:author="TOSHIBA" w:date="2011-06-04T07:12:00Z">
-        <w:r>
-          <w:rPr>
-            <w:rFonts w:asciiTheme="minorHAnsi" w:hAnsiTheme="minorHAnsi"/>
-            <w:sz w:val="22"/>
-          </w:rPr>
-          <w:t>Cada uno adiciona su bibliografía</w:t>
-        </w:r>
-      </w:ins>
+      <w:r>
+        <w:rPr>
+          <w:rFonts w:asciiTheme="minorHAnsi" w:hAnsiTheme="minorHAnsi"/>
+          <w:sz w:val="22"/>
+        </w:rPr>
+        <w:t>Cada uno adiciona su bibliografía</w:t>
+      </w:r>
     </w:p>
     <w:p>
       <w:pPr>
@@ -5558,7 +5370,7 @@
     <w:p/>
     <w:p/>
     <w:sectPr>
-      <w:footerReference w:type="default" r:id="rId17"/>
+      <w:footerReference w:type="default" r:id="rId16"/>
       <w:pgSz w:w="12240" w:h="15840" w:code="1"/>
       <w:pgMar w:top="1138" w:right="1138" w:bottom="1138" w:left="1138" w:header="706" w:footer="706" w:gutter="0"/>
       <w:pgNumType w:start="1"/>
@@ -5570,15 +5382,15 @@
 </file>
 
 <file path=word/endnotes.xml><?xml version="1.0" encoding="utf-8"?>
-<w:endnotes xmlns:wpc="http://schemas.microsoft.com/office/word/2010/wordprocessingCanvas" xmlns:mc="http://schemas.openxmlformats.org/markup-compatibility/2006" xmlns:o="urn:schemas-microsoft-com:office:office" xmlns:r="http://schemas.openxmlformats.org/officeDocument/2006/relationships" xmlns:m="http://schemas.openxmlformats.org/officeDocument/2006/math" xmlns:v="urn:schemas-microsoft-com:vml" xmlns:wp14="http://schemas.microsoft.com/office/word/2010/wordprocessingDrawing" xmlns:wp="http://schemas.openxmlformats.org/drawingml/2006/wordprocessingDrawing" xmlns:w10="urn:schemas-microsoft-com:office:word" xmlns:w="http://schemas.openxmlformats.org/wordprocessingml/2006/main" xmlns:w14="http://schemas.microsoft.com/office/word/2010/wordml" xmlns:wpg="http://schemas.microsoft.com/office/word/2010/wordprocessingGroup" xmlns:wpi="http://schemas.microsoft.com/office/word/2010/wordprocessingInk" xmlns:wne="http://schemas.microsoft.com/office/word/2006/wordml" xmlns:wps="http://schemas.microsoft.com/office/word/2010/wordprocessingShape" mc:Ignorable="w14 wp14">
-  <w:endnote w:type="separator" w:id="-1">
+<w:endnotes xmlns:ve="http://schemas.openxmlformats.org/markup-compatibility/2006" xmlns:o="urn:schemas-microsoft-com:office:office" xmlns:r="http://schemas.openxmlformats.org/officeDocument/2006/relationships" xmlns:m="http://schemas.openxmlformats.org/officeDocument/2006/math" xmlns:v="urn:schemas-microsoft-com:vml" xmlns:wp="http://schemas.openxmlformats.org/drawingml/2006/wordprocessingDrawing" xmlns:w10="urn:schemas-microsoft-com:office:word" xmlns:w="http://schemas.openxmlformats.org/wordprocessingml/2006/main" xmlns:wne="http://schemas.microsoft.com/office/word/2006/wordml">
+  <w:endnote w:type="separator" w:id="0">
     <w:p>
       <w:r>
         <w:separator/>
       </w:r>
     </w:p>
   </w:endnote>
-  <w:endnote w:type="continuationSeparator" w:id="0">
+  <w:endnote w:type="continuationSeparator" w:id="1">
     <w:p>
       <w:r>
         <w:continuationSeparator/>
@@ -5589,7 +5401,7 @@
 </file>
 
 <file path=word/footer1.xml><?xml version="1.0" encoding="utf-8"?>
-<w:ftr xmlns:wpc="http://schemas.microsoft.com/office/word/2010/wordprocessingCanvas" xmlns:mc="http://schemas.openxmlformats.org/markup-compatibility/2006" xmlns:o="urn:schemas-microsoft-com:office:office" xmlns:r="http://schemas.openxmlformats.org/officeDocument/2006/relationships" xmlns:m="http://schemas.openxmlformats.org/officeDocument/2006/math" xmlns:v="urn:schemas-microsoft-com:vml" xmlns:wp14="http://schemas.microsoft.com/office/word/2010/wordprocessingDrawing" xmlns:wp="http://schemas.openxmlformats.org/drawingml/2006/wordprocessingDrawing" xmlns:w10="urn:schemas-microsoft-com:office:word" xmlns:w="http://schemas.openxmlformats.org/wordprocessingml/2006/main" xmlns:w14="http://schemas.microsoft.com/office/word/2010/wordml" xmlns:wpg="http://schemas.microsoft.com/office/word/2010/wordprocessingGroup" xmlns:wpi="http://schemas.microsoft.com/office/word/2010/wordprocessingInk" xmlns:wne="http://schemas.microsoft.com/office/word/2006/wordml" xmlns:wps="http://schemas.microsoft.com/office/word/2010/wordprocessingShape" mc:Ignorable="w14 wp14">
+<w:ftr xmlns:ve="http://schemas.openxmlformats.org/markup-compatibility/2006" xmlns:o="urn:schemas-microsoft-com:office:office" xmlns:r="http://schemas.openxmlformats.org/officeDocument/2006/relationships" xmlns:m="http://schemas.openxmlformats.org/officeDocument/2006/math" xmlns:v="urn:schemas-microsoft-com:vml" xmlns:wp="http://schemas.openxmlformats.org/drawingml/2006/wordprocessingDrawing" xmlns:w10="urn:schemas-microsoft-com:office:word" xmlns:w="http://schemas.openxmlformats.org/wordprocessingml/2006/main" xmlns:wne="http://schemas.microsoft.com/office/word/2006/wordml">
   <w:p>
     <w:pPr>
       <w:pStyle w:val="Piedepgina"/>
@@ -5660,7 +5472,7 @@
 </file>
 
 <file path=word/footer2.xml><?xml version="1.0" encoding="utf-8"?>
-<w:ftr xmlns:wpc="http://schemas.microsoft.com/office/word/2010/wordprocessingCanvas" xmlns:mc="http://schemas.openxmlformats.org/markup-compatibility/2006" xmlns:o="urn:schemas-microsoft-com:office:office" xmlns:r="http://schemas.openxmlformats.org/officeDocument/2006/relationships" xmlns:m="http://schemas.openxmlformats.org/officeDocument/2006/math" xmlns:v="urn:schemas-microsoft-com:vml" xmlns:wp14="http://schemas.microsoft.com/office/word/2010/wordprocessingDrawing" xmlns:wp="http://schemas.openxmlformats.org/drawingml/2006/wordprocessingDrawing" xmlns:w10="urn:schemas-microsoft-com:office:word" xmlns:w="http://schemas.openxmlformats.org/wordprocessingml/2006/main" xmlns:w14="http://schemas.microsoft.com/office/word/2010/wordml" xmlns:wpg="http://schemas.microsoft.com/office/word/2010/wordprocessingGroup" xmlns:wpi="http://schemas.microsoft.com/office/word/2010/wordprocessingInk" xmlns:wne="http://schemas.microsoft.com/office/word/2006/wordml" xmlns:wps="http://schemas.microsoft.com/office/word/2010/wordprocessingShape" mc:Ignorable="w14 wp14">
+<w:ftr xmlns:ve="http://schemas.openxmlformats.org/markup-compatibility/2006" xmlns:o="urn:schemas-microsoft-com:office:office" xmlns:r="http://schemas.openxmlformats.org/officeDocument/2006/relationships" xmlns:m="http://schemas.openxmlformats.org/officeDocument/2006/math" xmlns:v="urn:schemas-microsoft-com:vml" xmlns:wp="http://schemas.openxmlformats.org/drawingml/2006/wordprocessingDrawing" xmlns:w10="urn:schemas-microsoft-com:office:word" xmlns:w="http://schemas.openxmlformats.org/wordprocessingml/2006/main" xmlns:wne="http://schemas.microsoft.com/office/word/2006/wordml">
   <w:p>
     <w:pPr>
       <w:pStyle w:val="Piedepgina"/>
@@ -5679,11 +5491,13 @@
       <w:jc w:val="both"/>
       <w:rPr>
         <w:rFonts w:ascii="Calibri" w:hAnsi="Calibri"/>
+        <w:b/>
       </w:rPr>
     </w:pPr>
     <w:r>
       <w:rPr>
         <w:rFonts w:ascii="Calibri" w:hAnsi="Calibri"/>
+        <w:b/>
         <w:smallCaps/>
       </w:rPr>
       <w:t>Ingenium</w:t>
@@ -5691,14 +5505,17 @@
     <w:r>
       <w:rPr>
         <w:rFonts w:ascii="Calibri" w:hAnsi="Calibri"/>
+        <w:b/>
+        <w:smallCaps/>
       </w:rPr>
-      <w:t>–</w:t>
+      <w:t xml:space="preserve"> </w:t>
     </w:r>
     <w:r>
       <w:rPr>
         <w:rFonts w:ascii="Calibri" w:hAnsi="Calibri"/>
+        <w:b/>
       </w:rPr>
-      <w:t xml:space="preserve"> Uniandes</w:t>
+      <w:t>– Uniandes</w:t>
     </w:r>
   </w:p>
   <w:p>
@@ -5714,59 +5531,38 @@
         <w:rFonts w:ascii="Calibri" w:hAnsi="Calibri"/>
       </w:rPr>
     </w:pPr>
-    <w:ins w:id="57" w:author="TOSHIBA" w:date="2011-06-04T07:01:00Z">
-      <w:r>
-        <w:rPr>
-          <w:rFonts w:ascii="Calibri" w:hAnsi="Calibri"/>
-        </w:rPr>
-        <w:t>2</w:t>
-      </w:r>
-    </w:ins>
-    <w:del w:id="58" w:author="TOSHIBA" w:date="2011-06-04T07:01:00Z">
-      <w:r>
-        <w:rPr>
-          <w:rFonts w:ascii="Calibri" w:hAnsi="Calibri"/>
-        </w:rPr>
-        <w:delText>1</w:delText>
-      </w:r>
-    </w:del>
     <w:r>
       <w:rPr>
         <w:rFonts w:ascii="Calibri" w:hAnsi="Calibri"/>
+        <w:b/>
+      </w:rPr>
+      <w:t>2</w:t>
+    </w:r>
+    <w:r>
+      <w:rPr>
+        <w:rFonts w:ascii="Calibri" w:hAnsi="Calibri"/>
+        <w:b/>
       </w:rPr>
       <w:t xml:space="preserve">8 de </w:t>
     </w:r>
-    <w:del w:id="59" w:author="TOSHIBA" w:date="2011-06-04T07:01:00Z">
-      <w:r>
-        <w:rPr>
-          <w:rFonts w:ascii="Calibri" w:hAnsi="Calibri"/>
-        </w:rPr>
-        <w:delText>Mayo</w:delText>
-      </w:r>
-      <w:r>
-        <w:rPr>
-          <w:rFonts w:ascii="Calibri" w:hAnsi="Calibri"/>
-        </w:rPr>
-        <w:delText xml:space="preserve"> </w:delText>
-      </w:r>
-    </w:del>
-    <w:ins w:id="60" w:author="TOSHIBA" w:date="2011-06-04T07:01:00Z">
-      <w:r>
-        <w:rPr>
-          <w:rFonts w:ascii="Calibri" w:hAnsi="Calibri"/>
-        </w:rPr>
-        <w:t>Junio</w:t>
-      </w:r>
-      <w:r>
-        <w:rPr>
-          <w:rFonts w:ascii="Calibri" w:hAnsi="Calibri"/>
-        </w:rPr>
-        <w:t xml:space="preserve"> </w:t>
-      </w:r>
-    </w:ins>
     <w:r>
       <w:rPr>
         <w:rFonts w:ascii="Calibri" w:hAnsi="Calibri"/>
+        <w:b/>
+      </w:rPr>
+      <w:t>Junio</w:t>
+    </w:r>
+    <w:r>
+      <w:rPr>
+        <w:rFonts w:ascii="Calibri" w:hAnsi="Calibri"/>
+        <w:b/>
+      </w:rPr>
+      <w:t xml:space="preserve"> </w:t>
+    </w:r>
+    <w:r>
+      <w:rPr>
+        <w:rFonts w:ascii="Calibri" w:hAnsi="Calibri"/>
+        <w:b/>
       </w:rPr>
       <w:t>de 2011</w:t>
     </w:r>
@@ -5805,7 +5601,7 @@
         <w:rFonts w:ascii="Calibri" w:hAnsi="Calibri"/>
         <w:noProof/>
       </w:rPr>
-      <w:t>1</w:t>
+      <w:t>3</w:t>
     </w:r>
     <w:r>
       <w:rPr>
@@ -5818,15 +5614,15 @@
 </file>
 
 <file path=word/footnotes.xml><?xml version="1.0" encoding="utf-8"?>
-<w:footnotes xmlns:wpc="http://schemas.microsoft.com/office/word/2010/wordprocessingCanvas" xmlns:mc="http://schemas.openxmlformats.org/markup-compatibility/2006" xmlns:o="urn:schemas-microsoft-com:office:office" xmlns:r="http://schemas.openxmlformats.org/officeDocument/2006/relationships" xmlns:m="http://schemas.openxmlformats.org/officeDocument/2006/math" xmlns:v="urn:schemas-microsoft-com:vml" xmlns:wp14="http://schemas.microsoft.com/office/word/2010/wordprocessingDrawing" xmlns:wp="http://schemas.openxmlformats.org/drawingml/2006/wordprocessingDrawing" xmlns:w10="urn:schemas-microsoft-com:office:word" xmlns:w="http://schemas.openxmlformats.org/wordprocessingml/2006/main" xmlns:w14="http://schemas.microsoft.com/office/word/2010/wordml" xmlns:wpg="http://schemas.microsoft.com/office/word/2010/wordprocessingGroup" xmlns:wpi="http://schemas.microsoft.com/office/word/2010/wordprocessingInk" xmlns:wne="http://schemas.microsoft.com/office/word/2006/wordml" xmlns:wps="http://schemas.microsoft.com/office/word/2010/wordprocessingShape" mc:Ignorable="w14 wp14">
-  <w:footnote w:type="separator" w:id="-1">
+<w:footnotes xmlns:ve="http://schemas.openxmlformats.org/markup-compatibility/2006" xmlns:o="urn:schemas-microsoft-com:office:office" xmlns:r="http://schemas.openxmlformats.org/officeDocument/2006/relationships" xmlns:m="http://schemas.openxmlformats.org/officeDocument/2006/math" xmlns:v="urn:schemas-microsoft-com:vml" xmlns:wp="http://schemas.openxmlformats.org/drawingml/2006/wordprocessingDrawing" xmlns:w10="urn:schemas-microsoft-com:office:word" xmlns:w="http://schemas.openxmlformats.org/wordprocessingml/2006/main" xmlns:wne="http://schemas.microsoft.com/office/word/2006/wordml">
+  <w:footnote w:type="separator" w:id="0">
     <w:p>
       <w:r>
         <w:separator/>
       </w:r>
     </w:p>
   </w:footnote>
-  <w:footnote w:type="continuationSeparator" w:id="0">
+  <w:footnote w:type="continuationSeparator" w:id="1">
     <w:p>
       <w:r>
         <w:continuationSeparator/>
@@ -5837,7 +5633,7 @@
 </file>
 
 <file path=word/header1.xml><?xml version="1.0" encoding="utf-8"?>
-<w:hdr xmlns:wpc="http://schemas.microsoft.com/office/word/2010/wordprocessingCanvas" xmlns:mc="http://schemas.openxmlformats.org/markup-compatibility/2006" xmlns:o="urn:schemas-microsoft-com:office:office" xmlns:r="http://schemas.openxmlformats.org/officeDocument/2006/relationships" xmlns:m="http://schemas.openxmlformats.org/officeDocument/2006/math" xmlns:v="urn:schemas-microsoft-com:vml" xmlns:wp14="http://schemas.microsoft.com/office/word/2010/wordprocessingDrawing" xmlns:wp="http://schemas.openxmlformats.org/drawingml/2006/wordprocessingDrawing" xmlns:w10="urn:schemas-microsoft-com:office:word" xmlns:w="http://schemas.openxmlformats.org/wordprocessingml/2006/main" xmlns:w14="http://schemas.microsoft.com/office/word/2010/wordml" xmlns:wpg="http://schemas.microsoft.com/office/word/2010/wordprocessingGroup" xmlns:wpi="http://schemas.microsoft.com/office/word/2010/wordprocessingInk" xmlns:wne="http://schemas.microsoft.com/office/word/2006/wordml" xmlns:wps="http://schemas.microsoft.com/office/word/2010/wordprocessingShape" mc:Ignorable="w14 wp14">
+<w:hdr xmlns:ve="http://schemas.openxmlformats.org/markup-compatibility/2006" xmlns:o="urn:schemas-microsoft-com:office:office" xmlns:r="http://schemas.openxmlformats.org/officeDocument/2006/relationships" xmlns:m="http://schemas.openxmlformats.org/officeDocument/2006/math" xmlns:v="urn:schemas-microsoft-com:vml" xmlns:wp="http://schemas.openxmlformats.org/drawingml/2006/wordprocessingDrawing" xmlns:w10="urn:schemas-microsoft-com:office:word" xmlns:w="http://schemas.openxmlformats.org/wordprocessingml/2006/main" xmlns:wne="http://schemas.microsoft.com/office/word/2006/wordml">
   <w:p>
     <w:pPr>
       <w:pStyle w:val="Encabezado"/>
@@ -5846,16 +5642,17 @@
         <w:b/>
         <w:smallCaps/>
         <w:sz w:val="24"/>
+        <w:szCs w:val="24"/>
       </w:rPr>
     </w:pPr>
     <w:r>
       <w:rPr>
-        <w:rFonts w:eastAsia="Times New Roman"/>
+        <w:rFonts w:asciiTheme="minorHAnsi" w:eastAsia="Times New Roman" w:hAnsiTheme="minorHAnsi"/>
         <w:b/>
         <w:smallCaps/>
         <w:noProof/>
         <w:sz w:val="24"/>
-        <w:lang w:val="en-US" w:eastAsia="en-US"/>
+        <w:szCs w:val="24"/>
       </w:rPr>
       <w:drawing>
         <wp:anchor distT="0" distB="0" distL="114300" distR="114300" simplePos="0" relativeHeight="251660288" behindDoc="0" locked="0" layoutInCell="1" allowOverlap="0">
@@ -5886,7 +5683,7 @@
                   <a:blip r:embed="rId1">
                     <a:extLst>
                       <a:ext uri="{28A0092B-C50C-407E-A947-70E740481C1C}">
-                        <a14:useLocalDpi xmlns:a14="http://schemas.microsoft.com/office/drawing/2010/main" val="0"/>
+                        <a14:useLocalDpi xmlns:a14="http://schemas.microsoft.com/office/drawing/2010/main" xmlns:wps="http://schemas.microsoft.com/office/word/2010/wordprocessingShape" xmlns:wpi="http://schemas.microsoft.com/office/word/2010/wordprocessingInk" xmlns:wpg="http://schemas.microsoft.com/office/word/2010/wordprocessingGroup" xmlns:w14="http://schemas.microsoft.com/office/word/2010/wordml" xmlns:w="http://schemas.openxmlformats.org/wordprocessingml/2006/main" xmlns:w10="urn:schemas-microsoft-com:office:word" xmlns:wp14="http://schemas.microsoft.com/office/word/2010/wordprocessingDrawing" xmlns:v="urn:schemas-microsoft-com:vml" xmlns:o="urn:schemas-microsoft-com:office:office" xmlns:mc="http://schemas.openxmlformats.org/markup-compatibility/2006" xmlns:wpc="http://schemas.microsoft.com/office/word/2010/wordprocessingCanvas" xmlns="" val="0"/>
                       </a:ext>
                     </a:extLst>
                   </a:blip>
@@ -5908,23 +5705,19 @@
               </pic:pic>
             </a:graphicData>
           </a:graphic>
-          <wp14:sizeRelH relativeFrom="page">
-            <wp14:pctWidth>0</wp14:pctWidth>
-          </wp14:sizeRelH>
-          <wp14:sizeRelV relativeFrom="page">
-            <wp14:pctHeight>0</wp14:pctHeight>
-          </wp14:sizeRelV>
         </wp:anchor>
       </w:drawing>
     </w:r>
     <w:r>
       <w:rPr>
-        <w:rFonts w:asciiTheme="minorHAnsi" w:hAnsiTheme="minorHAnsi"/>
+        <w:rFonts w:asciiTheme="minorHAnsi" w:eastAsia="Times New Roman" w:hAnsiTheme="minorHAnsi"/>
         <w:b/>
         <w:smallCaps/>
+        <w:noProof/>
         <w:sz w:val="24"/>
+        <w:szCs w:val="24"/>
       </w:rPr>
-      <w:t>Arquitectura de Solución</w:t>
+      <w:t>Proyecto 1</w:t>
     </w:r>
   </w:p>
   <w:p>
@@ -5961,7 +5754,7 @@
 </file>
 
 <file path=word/numbering.xml><?xml version="1.0" encoding="utf-8"?>
-<w:numbering xmlns:wpc="http://schemas.microsoft.com/office/word/2010/wordprocessingCanvas" xmlns:mc="http://schemas.openxmlformats.org/markup-compatibility/2006" xmlns:o="urn:schemas-microsoft-com:office:office" xmlns:r="http://schemas.openxmlformats.org/officeDocument/2006/relationships" xmlns:m="http://schemas.openxmlformats.org/officeDocument/2006/math" xmlns:v="urn:schemas-microsoft-com:vml" xmlns:wp14="http://schemas.microsoft.com/office/word/2010/wordprocessingDrawing" xmlns:wp="http://schemas.openxmlformats.org/drawingml/2006/wordprocessingDrawing" xmlns:w10="urn:schemas-microsoft-com:office:word" xmlns:w="http://schemas.openxmlformats.org/wordprocessingml/2006/main" xmlns:w14="http://schemas.microsoft.com/office/word/2010/wordml" xmlns:wpg="http://schemas.microsoft.com/office/word/2010/wordprocessingGroup" xmlns:wpi="http://schemas.microsoft.com/office/word/2010/wordprocessingInk" xmlns:wne="http://schemas.microsoft.com/office/word/2006/wordml" xmlns:wps="http://schemas.microsoft.com/office/word/2010/wordprocessingShape" mc:Ignorable="w14 wp14">
+<w:numbering xmlns:ve="http://schemas.openxmlformats.org/markup-compatibility/2006" xmlns:o="urn:schemas-microsoft-com:office:office" xmlns:r="http://schemas.openxmlformats.org/officeDocument/2006/relationships" xmlns:m="http://schemas.openxmlformats.org/officeDocument/2006/math" xmlns:v="urn:schemas-microsoft-com:vml" xmlns:wp="http://schemas.openxmlformats.org/drawingml/2006/wordprocessingDrawing" xmlns:w10="urn:schemas-microsoft-com:office:word" xmlns:w="http://schemas.openxmlformats.org/wordprocessingml/2006/main" xmlns:wne="http://schemas.microsoft.com/office/word/2006/wordml">
   <w:abstractNum w:abstractNumId="0">
     <w:nsid w:val="324E16E6"/>
     <w:multiLevelType w:val="multilevel"/>
@@ -6084,7 +5877,7 @@
 </file>
 
 <file path=word/styles.xml><?xml version="1.0" encoding="utf-8"?>
-<w:styles xmlns:mc="http://schemas.openxmlformats.org/markup-compatibility/2006" xmlns:r="http://schemas.openxmlformats.org/officeDocument/2006/relationships" xmlns:w="http://schemas.openxmlformats.org/wordprocessingml/2006/main" xmlns:w14="http://schemas.microsoft.com/office/word/2010/wordml" mc:Ignorable="w14">
+<w:styles xmlns:r="http://schemas.openxmlformats.org/officeDocument/2006/relationships" xmlns:w="http://schemas.openxmlformats.org/wordprocessingml/2006/main">
   <w:docDefaults>
     <w:rPrDefault>
       <w:rPr>
@@ -6312,6 +6105,7 @@
     <w:uiPriority w:val="99"/>
     <w:semiHidden/>
     <w:unhideWhenUsed/>
+    <w:qFormat/>
     <w:tblPr>
       <w:tblInd w:w="0" w:type="dxa"/>
       <w:tblCellMar>
@@ -10133,7 +9927,7 @@
 </file>
 
 <file path=customXml/itemProps1.xml><?xml version="1.0" encoding="utf-8"?>
-<ds:datastoreItem xmlns:ds="http://schemas.openxmlformats.org/officeDocument/2006/customXml" ds:itemID="{AC523544-8A99-4258-B292-46B40865B191}">
+<ds:datastoreItem xmlns:ds="http://schemas.openxmlformats.org/officeDocument/2006/customXml" ds:itemID="{88110D58-BBA6-4751-8C7F-2DE4FB83CC8A}">
   <ds:schemaRefs>
     <ds:schemaRef ds:uri="http://schemas.openxmlformats.org/officeDocument/2006/bibliography"/>
   </ds:schemaRefs>
@@ -10149,7 +9943,7 @@
 </file>
 
 <file path=customXml/itemProps3.xml><?xml version="1.0" encoding="utf-8"?>
-<ds:datastoreItem xmlns:ds="http://schemas.openxmlformats.org/officeDocument/2006/customXml" ds:itemID="{88110D58-BBA6-4751-8C7F-2DE4FB83CC8A}">
+<ds:datastoreItem xmlns:ds="http://schemas.openxmlformats.org/officeDocument/2006/customXml" ds:itemID="{AC523544-8A99-4258-B292-46B40865B191}">
   <ds:schemaRefs>
     <ds:schemaRef ds:uri="http://schemas.openxmlformats.org/officeDocument/2006/bibliography"/>
   </ds:schemaRefs>

</xml_diff>

<commit_message>
Adicionados cambios menores en el documento
</commit_message>
<xml_diff>
--- a/CSOF5100 Proyecto 1/0601DocumentoFinal.docx
+++ b/CSOF5100 Proyecto 1/0601DocumentoFinal.docx
@@ -113,7 +113,6 @@
           <w:noProof/>
           <w:sz w:val="22"/>
           <w:szCs w:val="22"/>
-          <w:lang w:val="en-US" w:eastAsia="en-US"/>
         </w:rPr>
         <w:drawing>
           <wp:inline distT="0" distB="0" distL="0" distR="0">
@@ -1376,7 +1375,6 @@
           <w:noProof/>
           <w:sz w:val="22"/>
           <w:szCs w:val="22"/>
-          <w:lang w:val="en-US" w:eastAsia="en-US"/>
         </w:rPr>
         <w:drawing>
           <wp:inline distT="0" distB="0" distL="0" distR="0">
@@ -1438,7 +1436,6 @@
           <w:noProof/>
           <w:sz w:val="22"/>
           <w:szCs w:val="22"/>
-          <w:lang w:val="en-US" w:eastAsia="en-US"/>
         </w:rPr>
         <w:drawing>
           <wp:inline distT="0" distB="0" distL="0" distR="0">
@@ -1500,7 +1497,6 @@
           <w:noProof/>
           <w:sz w:val="22"/>
           <w:szCs w:val="22"/>
-          <w:lang w:val="en-US" w:eastAsia="en-US"/>
         </w:rPr>
         <w:drawing>
           <wp:inline distT="0" distB="0" distL="0" distR="0">
@@ -1674,7 +1670,7 @@
         </w:rPr>
         <w:fldChar w:fldCharType="separate"/>
       </w:r>
-      <w:hyperlink w:anchor="_Toc295124285" w:history="1">
+      <w:hyperlink w:anchor="_Toc295574700" w:history="1">
         <w:r>
           <w:rPr>
             <w:rStyle w:val="Hipervnculo"/>
@@ -1720,7 +1716,7 @@
             <w:noProof/>
             <w:webHidden/>
           </w:rPr>
-          <w:instrText xml:space="preserve"> PAGEREF _Toc295124285 \h </w:instrText>
+          <w:instrText xml:space="preserve"> PAGEREF _Toc295574700 \h </w:instrText>
         </w:r>
         <w:r>
           <w:rPr>
@@ -1764,7 +1760,7 @@
           <w:lang w:val="es-CO" w:eastAsia="es-CO"/>
         </w:rPr>
       </w:pPr>
-      <w:hyperlink w:anchor="_Toc295124286" w:history="1">
+      <w:hyperlink w:anchor="_Toc295574701" w:history="1">
         <w:r>
           <w:rPr>
             <w:rStyle w:val="Hipervnculo"/>
@@ -1810,7 +1806,7 @@
             <w:noProof/>
             <w:webHidden/>
           </w:rPr>
-          <w:instrText xml:space="preserve"> PAGEREF _Toc295124286 \h </w:instrText>
+          <w:instrText xml:space="preserve"> PAGEREF _Toc295574701 \h </w:instrText>
         </w:r>
         <w:r>
           <w:rPr>
@@ -1854,7 +1850,7 @@
           <w:lang w:val="es-CO" w:eastAsia="es-CO"/>
         </w:rPr>
       </w:pPr>
-      <w:hyperlink w:anchor="_Toc295124287" w:history="1">
+      <w:hyperlink w:anchor="_Toc295574702" w:history="1">
         <w:r>
           <w:rPr>
             <w:rStyle w:val="Hipervnculo"/>
@@ -1900,7 +1896,7 @@
             <w:noProof/>
             <w:webHidden/>
           </w:rPr>
-          <w:instrText xml:space="preserve"> PAGEREF _Toc295124287 \h </w:instrText>
+          <w:instrText xml:space="preserve"> PAGEREF _Toc295574702 \h </w:instrText>
         </w:r>
         <w:r>
           <w:rPr>
@@ -1944,7 +1940,7 @@
           <w:lang w:val="es-CO" w:eastAsia="es-CO"/>
         </w:rPr>
       </w:pPr>
-      <w:hyperlink w:anchor="_Toc295124288" w:history="1">
+      <w:hyperlink w:anchor="_Toc295574703" w:history="1">
         <w:r>
           <w:rPr>
             <w:rStyle w:val="Hipervnculo"/>
@@ -1990,7 +1986,7 @@
             <w:noProof/>
             <w:webHidden/>
           </w:rPr>
-          <w:instrText xml:space="preserve"> PAGEREF _Toc295124288 \h </w:instrText>
+          <w:instrText xml:space="preserve"> PAGEREF _Toc295574703 \h </w:instrText>
         </w:r>
         <w:r>
           <w:rPr>
@@ -2034,7 +2030,7 @@
           <w:lang w:val="es-CO" w:eastAsia="es-CO"/>
         </w:rPr>
       </w:pPr>
-      <w:hyperlink w:anchor="_Toc295124289" w:history="1">
+      <w:hyperlink w:anchor="_Toc295574704" w:history="1">
         <w:r>
           <w:rPr>
             <w:rStyle w:val="Hipervnculo"/>
@@ -2080,7 +2076,7 @@
             <w:noProof/>
             <w:webHidden/>
           </w:rPr>
-          <w:instrText xml:space="preserve"> PAGEREF _Toc295124289 \h </w:instrText>
+          <w:instrText xml:space="preserve"> PAGEREF _Toc295574704 \h </w:instrText>
         </w:r>
         <w:r>
           <w:rPr>
@@ -2113,96 +2109,6 @@
     </w:p>
     <w:p>
       <w:pPr>
-        <w:pStyle w:val="TDC3"/>
-        <w:tabs>
-          <w:tab w:val="left" w:pos="1320"/>
-          <w:tab w:val="right" w:leader="dot" w:pos="9954"/>
-        </w:tabs>
-        <w:rPr>
-          <w:rFonts w:asciiTheme="minorHAnsi" w:eastAsiaTheme="minorEastAsia" w:hAnsiTheme="minorHAnsi" w:cstheme="minorBidi"/>
-          <w:noProof/>
-          <w:lang w:val="es-CO" w:eastAsia="es-CO"/>
-        </w:rPr>
-      </w:pPr>
-      <w:hyperlink w:anchor="_Toc295124290" w:history="1">
-        <w:r>
-          <w:rPr>
-            <w:rStyle w:val="Hipervnculo"/>
-            <w:b/>
-            <w:smallCaps/>
-            <w:noProof/>
-          </w:rPr>
-          <w:t>3.1.1.</w:t>
-        </w:r>
-        <w:r>
-          <w:rPr>
-            <w:rFonts w:asciiTheme="minorHAnsi" w:eastAsiaTheme="minorEastAsia" w:hAnsiTheme="minorHAnsi" w:cstheme="minorBidi"/>
-            <w:noProof/>
-            <w:lang w:val="es-CO" w:eastAsia="es-CO"/>
-          </w:rPr>
-          <w:tab/>
-        </w:r>
-        <w:r>
-          <w:rPr>
-            <w:rStyle w:val="Hipervnculo"/>
-            <w:b/>
-            <w:smallCaps/>
-            <w:noProof/>
-          </w:rPr>
-          <w:t>Resumen Ejecutivo de la Arquitectura de Solución</w:t>
-        </w:r>
-        <w:r>
-          <w:rPr>
-            <w:noProof/>
-            <w:webHidden/>
-          </w:rPr>
-          <w:tab/>
-        </w:r>
-        <w:r>
-          <w:rPr>
-            <w:noProof/>
-            <w:webHidden/>
-          </w:rPr>
-          <w:fldChar w:fldCharType="begin"/>
-        </w:r>
-        <w:r>
-          <w:rPr>
-            <w:noProof/>
-            <w:webHidden/>
-          </w:rPr>
-          <w:instrText xml:space="preserve"> PAGEREF _Toc295124290 \h </w:instrText>
-        </w:r>
-        <w:r>
-          <w:rPr>
-            <w:noProof/>
-            <w:webHidden/>
-          </w:rPr>
-        </w:r>
-        <w:r>
-          <w:rPr>
-            <w:noProof/>
-            <w:webHidden/>
-          </w:rPr>
-          <w:fldChar w:fldCharType="separate"/>
-        </w:r>
-        <w:r>
-          <w:rPr>
-            <w:noProof/>
-            <w:webHidden/>
-          </w:rPr>
-          <w:t>2</w:t>
-        </w:r>
-        <w:r>
-          <w:rPr>
-            <w:noProof/>
-            <w:webHidden/>
-          </w:rPr>
-          <w:fldChar w:fldCharType="end"/>
-        </w:r>
-      </w:hyperlink>
-    </w:p>
-    <w:p>
-      <w:pPr>
         <w:pStyle w:val="TDC2"/>
         <w:tabs>
           <w:tab w:val="left" w:pos="880"/>
@@ -2214,7 +2120,7 @@
           <w:lang w:val="es-CO" w:eastAsia="es-CO"/>
         </w:rPr>
       </w:pPr>
-      <w:hyperlink w:anchor="_Toc295124291" w:history="1">
+      <w:hyperlink w:anchor="_Toc295574705" w:history="1">
         <w:r>
           <w:rPr>
             <w:rStyle w:val="Hipervnculo"/>
@@ -2260,7 +2166,7 @@
             <w:noProof/>
             <w:webHidden/>
           </w:rPr>
-          <w:instrText xml:space="preserve"> PAGEREF _Toc295124291 \h </w:instrText>
+          <w:instrText xml:space="preserve"> PAGEREF _Toc295574705 \h </w:instrText>
         </w:r>
         <w:r>
           <w:rPr>
@@ -2293,9 +2199,9 @@
     </w:p>
     <w:p>
       <w:pPr>
-        <w:pStyle w:val="TDC1"/>
+        <w:pStyle w:val="TDC2"/>
         <w:tabs>
-          <w:tab w:val="left" w:pos="440"/>
+          <w:tab w:val="left" w:pos="880"/>
           <w:tab w:val="right" w:leader="dot" w:pos="9954"/>
         </w:tabs>
         <w:rPr>
@@ -2304,7 +2210,7 @@
           <w:lang w:val="es-CO" w:eastAsia="es-CO"/>
         </w:rPr>
       </w:pPr>
-      <w:hyperlink w:anchor="_Toc295124292" w:history="1">
+      <w:hyperlink w:anchor="_Toc295574706" w:history="1">
         <w:r>
           <w:rPr>
             <w:rStyle w:val="Hipervnculo"/>
@@ -2312,7 +2218,385 @@
             <w:smallCaps/>
             <w:noProof/>
           </w:rPr>
-          <w:t>4.</w:t>
+          <w:t>3.3.</w:t>
+        </w:r>
+        <w:r>
+          <w:rPr>
+            <w:rFonts w:asciiTheme="minorHAnsi" w:eastAsiaTheme="minorEastAsia" w:hAnsiTheme="minorHAnsi" w:cstheme="minorBidi"/>
+            <w:noProof/>
+            <w:lang w:val="es-CO" w:eastAsia="es-CO"/>
+          </w:rPr>
+          <w:tab/>
+        </w:r>
+        <w:r>
+          <w:rPr>
+            <w:rStyle w:val="Hipervnculo"/>
+            <w:b/>
+            <w:smallCaps/>
+            <w:noProof/>
+          </w:rPr>
+          <w:t>Arquitectura de negocio</w:t>
+        </w:r>
+        <w:r>
+          <w:rPr>
+            <w:noProof/>
+            <w:webHidden/>
+          </w:rPr>
+          <w:tab/>
+        </w:r>
+        <w:r>
+          <w:rPr>
+            <w:noProof/>
+            <w:webHidden/>
+          </w:rPr>
+          <w:fldChar w:fldCharType="begin"/>
+        </w:r>
+        <w:r>
+          <w:rPr>
+            <w:noProof/>
+            <w:webHidden/>
+          </w:rPr>
+          <w:instrText xml:space="preserve"> PAGEREF _Toc295574706 \h </w:instrText>
+        </w:r>
+        <w:r>
+          <w:rPr>
+            <w:noProof/>
+            <w:webHidden/>
+          </w:rPr>
+        </w:r>
+        <w:r>
+          <w:rPr>
+            <w:noProof/>
+            <w:webHidden/>
+          </w:rPr>
+          <w:fldChar w:fldCharType="separate"/>
+        </w:r>
+        <w:r>
+          <w:rPr>
+            <w:noProof/>
+            <w:webHidden/>
+          </w:rPr>
+          <w:t>3</w:t>
+        </w:r>
+        <w:r>
+          <w:rPr>
+            <w:noProof/>
+            <w:webHidden/>
+          </w:rPr>
+          <w:fldChar w:fldCharType="end"/>
+        </w:r>
+      </w:hyperlink>
+    </w:p>
+    <w:p>
+      <w:pPr>
+        <w:pStyle w:val="TDC2"/>
+        <w:tabs>
+          <w:tab w:val="left" w:pos="880"/>
+          <w:tab w:val="right" w:leader="dot" w:pos="9954"/>
+        </w:tabs>
+        <w:rPr>
+          <w:rFonts w:asciiTheme="minorHAnsi" w:eastAsiaTheme="minorEastAsia" w:hAnsiTheme="minorHAnsi" w:cstheme="minorBidi"/>
+          <w:noProof/>
+          <w:lang w:val="es-CO" w:eastAsia="es-CO"/>
+        </w:rPr>
+      </w:pPr>
+      <w:hyperlink w:anchor="_Toc295574707" w:history="1">
+        <w:r>
+          <w:rPr>
+            <w:rStyle w:val="Hipervnculo"/>
+            <w:b/>
+            <w:smallCaps/>
+            <w:noProof/>
+          </w:rPr>
+          <w:t>1.1.</w:t>
+        </w:r>
+        <w:r>
+          <w:rPr>
+            <w:rFonts w:asciiTheme="minorHAnsi" w:eastAsiaTheme="minorEastAsia" w:hAnsiTheme="minorHAnsi" w:cstheme="minorBidi"/>
+            <w:noProof/>
+            <w:lang w:val="es-CO" w:eastAsia="es-CO"/>
+          </w:rPr>
+          <w:tab/>
+        </w:r>
+        <w:r>
+          <w:rPr>
+            <w:rStyle w:val="Hipervnculo"/>
+            <w:b/>
+            <w:smallCaps/>
+            <w:noProof/>
+          </w:rPr>
+          <w:t xml:space="preserve">arquitectura </w:t>
+        </w:r>
+        <w:r>
+          <w:rPr>
+            <w:rStyle w:val="Hipervnculo"/>
+            <w:b/>
+            <w:smallCaps/>
+            <w:noProof/>
+          </w:rPr>
+          <w:t>d</w:t>
+        </w:r>
+        <w:r>
+          <w:rPr>
+            <w:rStyle w:val="Hipervnculo"/>
+            <w:b/>
+            <w:smallCaps/>
+            <w:noProof/>
+          </w:rPr>
+          <w:t>atos</w:t>
+        </w:r>
+        <w:r>
+          <w:rPr>
+            <w:noProof/>
+            <w:webHidden/>
+          </w:rPr>
+          <w:tab/>
+        </w:r>
+        <w:r>
+          <w:rPr>
+            <w:noProof/>
+            <w:webHidden/>
+          </w:rPr>
+          <w:fldChar w:fldCharType="begin"/>
+        </w:r>
+        <w:r>
+          <w:rPr>
+            <w:noProof/>
+            <w:webHidden/>
+          </w:rPr>
+          <w:instrText xml:space="preserve"> PAGEREF _Toc295574707 \h </w:instrText>
+        </w:r>
+        <w:r>
+          <w:rPr>
+            <w:noProof/>
+            <w:webHidden/>
+          </w:rPr>
+        </w:r>
+        <w:r>
+          <w:rPr>
+            <w:noProof/>
+            <w:webHidden/>
+          </w:rPr>
+          <w:fldChar w:fldCharType="separate"/>
+        </w:r>
+        <w:r>
+          <w:rPr>
+            <w:noProof/>
+            <w:webHidden/>
+          </w:rPr>
+          <w:t>3</w:t>
+        </w:r>
+        <w:r>
+          <w:rPr>
+            <w:noProof/>
+            <w:webHidden/>
+          </w:rPr>
+          <w:fldChar w:fldCharType="end"/>
+        </w:r>
+      </w:hyperlink>
+    </w:p>
+    <w:p>
+      <w:pPr>
+        <w:pStyle w:val="TDC2"/>
+        <w:tabs>
+          <w:tab w:val="left" w:pos="880"/>
+          <w:tab w:val="right" w:leader="dot" w:pos="9954"/>
+        </w:tabs>
+        <w:rPr>
+          <w:rFonts w:asciiTheme="minorHAnsi" w:eastAsiaTheme="minorEastAsia" w:hAnsiTheme="minorHAnsi" w:cstheme="minorBidi"/>
+          <w:noProof/>
+          <w:lang w:val="es-CO" w:eastAsia="es-CO"/>
+        </w:rPr>
+      </w:pPr>
+      <w:hyperlink w:anchor="_Toc295574708" w:history="1">
+        <w:r>
+          <w:rPr>
+            <w:rStyle w:val="Hipervnculo"/>
+            <w:b/>
+            <w:smallCaps/>
+            <w:noProof/>
+          </w:rPr>
+          <w:t>1.2.</w:t>
+        </w:r>
+        <w:r>
+          <w:rPr>
+            <w:rFonts w:asciiTheme="minorHAnsi" w:eastAsiaTheme="minorEastAsia" w:hAnsiTheme="minorHAnsi" w:cstheme="minorBidi"/>
+            <w:noProof/>
+            <w:lang w:val="es-CO" w:eastAsia="es-CO"/>
+          </w:rPr>
+          <w:tab/>
+        </w:r>
+        <w:r>
+          <w:rPr>
+            <w:rStyle w:val="Hipervnculo"/>
+            <w:b/>
+            <w:smallCaps/>
+            <w:noProof/>
+          </w:rPr>
+          <w:t>arquitectura aplicaciones</w:t>
+        </w:r>
+        <w:r>
+          <w:rPr>
+            <w:noProof/>
+            <w:webHidden/>
+          </w:rPr>
+          <w:tab/>
+        </w:r>
+        <w:r>
+          <w:rPr>
+            <w:noProof/>
+            <w:webHidden/>
+          </w:rPr>
+          <w:fldChar w:fldCharType="begin"/>
+        </w:r>
+        <w:r>
+          <w:rPr>
+            <w:noProof/>
+            <w:webHidden/>
+          </w:rPr>
+          <w:instrText xml:space="preserve"> PAGEREF _Toc295574708 \h </w:instrText>
+        </w:r>
+        <w:r>
+          <w:rPr>
+            <w:noProof/>
+            <w:webHidden/>
+          </w:rPr>
+        </w:r>
+        <w:r>
+          <w:rPr>
+            <w:noProof/>
+            <w:webHidden/>
+          </w:rPr>
+          <w:fldChar w:fldCharType="separate"/>
+        </w:r>
+        <w:r>
+          <w:rPr>
+            <w:noProof/>
+            <w:webHidden/>
+          </w:rPr>
+          <w:t>3</w:t>
+        </w:r>
+        <w:r>
+          <w:rPr>
+            <w:noProof/>
+            <w:webHidden/>
+          </w:rPr>
+          <w:fldChar w:fldCharType="end"/>
+        </w:r>
+      </w:hyperlink>
+    </w:p>
+    <w:p>
+      <w:pPr>
+        <w:pStyle w:val="TDC2"/>
+        <w:tabs>
+          <w:tab w:val="left" w:pos="880"/>
+          <w:tab w:val="right" w:leader="dot" w:pos="9954"/>
+        </w:tabs>
+        <w:rPr>
+          <w:rFonts w:asciiTheme="minorHAnsi" w:eastAsiaTheme="minorEastAsia" w:hAnsiTheme="minorHAnsi" w:cstheme="minorBidi"/>
+          <w:noProof/>
+          <w:lang w:val="es-CO" w:eastAsia="es-CO"/>
+        </w:rPr>
+      </w:pPr>
+      <w:hyperlink w:anchor="_Toc295574709" w:history="1">
+        <w:r>
+          <w:rPr>
+            <w:rStyle w:val="Hipervnculo"/>
+            <w:b/>
+            <w:smallCaps/>
+            <w:noProof/>
+          </w:rPr>
+          <w:t>1.3.</w:t>
+        </w:r>
+        <w:r>
+          <w:rPr>
+            <w:rFonts w:asciiTheme="minorHAnsi" w:eastAsiaTheme="minorEastAsia" w:hAnsiTheme="minorHAnsi" w:cstheme="minorBidi"/>
+            <w:noProof/>
+            <w:lang w:val="es-CO" w:eastAsia="es-CO"/>
+          </w:rPr>
+          <w:tab/>
+        </w:r>
+        <w:r>
+          <w:rPr>
+            <w:rStyle w:val="Hipervnculo"/>
+            <w:b/>
+            <w:smallCaps/>
+            <w:noProof/>
+          </w:rPr>
+          <w:t>arquitectura tecnológica</w:t>
+        </w:r>
+        <w:r>
+          <w:rPr>
+            <w:noProof/>
+            <w:webHidden/>
+          </w:rPr>
+          <w:tab/>
+        </w:r>
+        <w:r>
+          <w:rPr>
+            <w:noProof/>
+            <w:webHidden/>
+          </w:rPr>
+          <w:fldChar w:fldCharType="begin"/>
+        </w:r>
+        <w:r>
+          <w:rPr>
+            <w:noProof/>
+            <w:webHidden/>
+          </w:rPr>
+          <w:instrText xml:space="preserve"> PAGEREF _Toc295574709 \h </w:instrText>
+        </w:r>
+        <w:r>
+          <w:rPr>
+            <w:noProof/>
+            <w:webHidden/>
+          </w:rPr>
+        </w:r>
+        <w:r>
+          <w:rPr>
+            <w:noProof/>
+            <w:webHidden/>
+          </w:rPr>
+          <w:fldChar w:fldCharType="separate"/>
+        </w:r>
+        <w:r>
+          <w:rPr>
+            <w:noProof/>
+            <w:webHidden/>
+          </w:rPr>
+          <w:t>4</w:t>
+        </w:r>
+        <w:r>
+          <w:rPr>
+            <w:noProof/>
+            <w:webHidden/>
+          </w:rPr>
+          <w:fldChar w:fldCharType="end"/>
+        </w:r>
+      </w:hyperlink>
+    </w:p>
+    <w:p>
+      <w:pPr>
+        <w:pStyle w:val="TDC1"/>
+        <w:tabs>
+          <w:tab w:val="left" w:pos="440"/>
+          <w:tab w:val="right" w:leader="dot" w:pos="9954"/>
+        </w:tabs>
+        <w:rPr>
+          <w:rFonts w:asciiTheme="minorHAnsi" w:eastAsiaTheme="minorEastAsia" w:hAnsiTheme="minorHAnsi" w:cstheme="minorBidi"/>
+          <w:noProof/>
+          <w:lang w:val="es-CO" w:eastAsia="es-CO"/>
+        </w:rPr>
+      </w:pPr>
+      <w:hyperlink w:anchor="_Toc295574710" w:history="1">
+        <w:r>
+          <w:rPr>
+            <w:rStyle w:val="Hipervnculo"/>
+            <w:b/>
+            <w:smallCaps/>
+            <w:noProof/>
+          </w:rPr>
+          <w:t>2.</w:t>
         </w:r>
         <w:r>
           <w:rPr>
@@ -2350,7 +2634,7 @@
             <w:noProof/>
             <w:webHidden/>
           </w:rPr>
-          <w:instrText xml:space="preserve"> PAGEREF _Toc295124292 \h </w:instrText>
+          <w:instrText xml:space="preserve"> PAGEREF _Toc295574710 \h </w:instrText>
         </w:r>
         <w:r>
           <w:rPr>
@@ -2370,7 +2654,7 @@
             <w:noProof/>
             <w:webHidden/>
           </w:rPr>
-          <w:t>3</w:t>
+          <w:t>7</w:t>
         </w:r>
         <w:r>
           <w:rPr>
@@ -2394,7 +2678,7 @@
           <w:lang w:val="es-CO" w:eastAsia="es-CO"/>
         </w:rPr>
       </w:pPr>
-      <w:hyperlink w:anchor="_Toc295124293" w:history="1">
+      <w:hyperlink w:anchor="_Toc295574711" w:history="1">
         <w:r>
           <w:rPr>
             <w:rStyle w:val="Hipervnculo"/>
@@ -2402,7 +2686,7 @@
             <w:smallCaps/>
             <w:noProof/>
           </w:rPr>
-          <w:t>4.1.</w:t>
+          <w:t>2.1.</w:t>
         </w:r>
         <w:r>
           <w:rPr>
@@ -2419,7 +2703,7 @@
             <w:smallCaps/>
             <w:noProof/>
           </w:rPr>
-          <w:t>Arquitectura de negocio</w:t>
+          <w:t>Resumen Ejecutivo</w:t>
         </w:r>
         <w:r>
           <w:rPr>
@@ -2440,7 +2724,7 @@
             <w:noProof/>
             <w:webHidden/>
           </w:rPr>
-          <w:instrText xml:space="preserve"> PAGEREF _Toc295124293 \h </w:instrText>
+          <w:instrText xml:space="preserve"> PAGEREF _Toc295574711 \h </w:instrText>
         </w:r>
         <w:r>
           <w:rPr>
@@ -2460,7 +2744,7 @@
             <w:noProof/>
             <w:webHidden/>
           </w:rPr>
-          <w:t>3</w:t>
+          <w:t>7</w:t>
         </w:r>
         <w:r>
           <w:rPr>
@@ -2484,7 +2768,7 @@
           <w:lang w:val="es-CO" w:eastAsia="es-CO"/>
         </w:rPr>
       </w:pPr>
-      <w:hyperlink w:anchor="_Toc295124294" w:history="1">
+      <w:hyperlink w:anchor="_Toc295574712" w:history="1">
         <w:r>
           <w:rPr>
             <w:rStyle w:val="Hipervnculo"/>
@@ -2492,7 +2776,7 @@
             <w:smallCaps/>
             <w:noProof/>
           </w:rPr>
-          <w:t>4.2.</w:t>
+          <w:t>2.2.</w:t>
         </w:r>
         <w:r>
           <w:rPr>
@@ -2530,7 +2814,7 @@
             <w:noProof/>
             <w:webHidden/>
           </w:rPr>
-          <w:instrText xml:space="preserve"> PAGEREF _Toc295124294 \h </w:instrText>
+          <w:instrText xml:space="preserve"> PAGEREF _Toc295574712 \h </w:instrText>
         </w:r>
         <w:r>
           <w:rPr>
@@ -2550,7 +2834,7 @@
             <w:noProof/>
             <w:webHidden/>
           </w:rPr>
-          <w:t>3</w:t>
+          <w:t>7</w:t>
         </w:r>
         <w:r>
           <w:rPr>
@@ -2574,7 +2858,7 @@
           <w:lang w:val="es-CO" w:eastAsia="es-CO"/>
         </w:rPr>
       </w:pPr>
-      <w:hyperlink w:anchor="_Toc295124295" w:history="1">
+      <w:hyperlink w:anchor="_Toc295574713" w:history="1">
         <w:r>
           <w:rPr>
             <w:rStyle w:val="Hipervnculo"/>
@@ -2582,7 +2866,7 @@
             <w:smallCaps/>
             <w:noProof/>
           </w:rPr>
-          <w:t>4.2.1.</w:t>
+          <w:t>2.2.1.</w:t>
         </w:r>
         <w:r>
           <w:rPr>
@@ -2620,7 +2904,7 @@
             <w:noProof/>
             <w:webHidden/>
           </w:rPr>
-          <w:instrText xml:space="preserve"> PAGEREF _Toc295124295 \h </w:instrText>
+          <w:instrText xml:space="preserve"> PAGEREF _Toc295574713 \h </w:instrText>
         </w:r>
         <w:r>
           <w:rPr>
@@ -2640,7 +2924,7 @@
             <w:noProof/>
             <w:webHidden/>
           </w:rPr>
-          <w:t>4</w:t>
+          <w:t>7</w:t>
         </w:r>
         <w:r>
           <w:rPr>
@@ -2664,7 +2948,7 @@
           <w:lang w:val="es-CO" w:eastAsia="es-CO"/>
         </w:rPr>
       </w:pPr>
-      <w:hyperlink w:anchor="_Toc295124296" w:history="1">
+      <w:hyperlink w:anchor="_Toc295574714" w:history="1">
         <w:r>
           <w:rPr>
             <w:rStyle w:val="Hipervnculo"/>
@@ -2672,97 +2956,7 @@
             <w:smallCaps/>
             <w:noProof/>
           </w:rPr>
-          <w:t>4.3.</w:t>
-        </w:r>
-        <w:r>
-          <w:rPr>
-            <w:rFonts w:asciiTheme="minorHAnsi" w:eastAsiaTheme="minorEastAsia" w:hAnsiTheme="minorHAnsi" w:cstheme="minorBidi"/>
-            <w:noProof/>
-            <w:lang w:val="es-CO" w:eastAsia="es-CO"/>
-          </w:rPr>
-          <w:tab/>
-        </w:r>
-        <w:r>
-          <w:rPr>
-            <w:rStyle w:val="Hipervnculo"/>
-            <w:b/>
-            <w:smallCaps/>
-            <w:noProof/>
-          </w:rPr>
-          <w:t>arquitectura tecnológica</w:t>
-        </w:r>
-        <w:r>
-          <w:rPr>
-            <w:noProof/>
-            <w:webHidden/>
-          </w:rPr>
-          <w:tab/>
-        </w:r>
-        <w:r>
-          <w:rPr>
-            <w:noProof/>
-            <w:webHidden/>
-          </w:rPr>
-          <w:fldChar w:fldCharType="begin"/>
-        </w:r>
-        <w:r>
-          <w:rPr>
-            <w:noProof/>
-            <w:webHidden/>
-          </w:rPr>
-          <w:instrText xml:space="preserve"> PAGEREF _Toc295124296 \h </w:instrText>
-        </w:r>
-        <w:r>
-          <w:rPr>
-            <w:noProof/>
-            <w:webHidden/>
-          </w:rPr>
-        </w:r>
-        <w:r>
-          <w:rPr>
-            <w:noProof/>
-            <w:webHidden/>
-          </w:rPr>
-          <w:fldChar w:fldCharType="separate"/>
-        </w:r>
-        <w:r>
-          <w:rPr>
-            <w:noProof/>
-            <w:webHidden/>
-          </w:rPr>
-          <w:t>5</w:t>
-        </w:r>
-        <w:r>
-          <w:rPr>
-            <w:noProof/>
-            <w:webHidden/>
-          </w:rPr>
-          <w:fldChar w:fldCharType="end"/>
-        </w:r>
-      </w:hyperlink>
-    </w:p>
-    <w:p>
-      <w:pPr>
-        <w:pStyle w:val="TDC2"/>
-        <w:tabs>
-          <w:tab w:val="left" w:pos="880"/>
-          <w:tab w:val="right" w:leader="dot" w:pos="9954"/>
-        </w:tabs>
-        <w:rPr>
-          <w:rFonts w:asciiTheme="minorHAnsi" w:eastAsiaTheme="minorEastAsia" w:hAnsiTheme="minorHAnsi" w:cstheme="minorBidi"/>
-          <w:noProof/>
-          <w:lang w:val="es-CO" w:eastAsia="es-CO"/>
-        </w:rPr>
-      </w:pPr>
-      <w:hyperlink w:anchor="_Toc295124297" w:history="1">
-        <w:r>
-          <w:rPr>
-            <w:rStyle w:val="Hipervnculo"/>
-            <w:b/>
-            <w:smallCaps/>
-            <w:noProof/>
-          </w:rPr>
-          <w:t>4.4.</w:t>
+          <w:t>2.3.</w:t>
         </w:r>
         <w:r>
           <w:rPr>
@@ -2800,7 +2994,7 @@
             <w:noProof/>
             <w:webHidden/>
           </w:rPr>
-          <w:instrText xml:space="preserve"> PAGEREF _Toc295124297 \h </w:instrText>
+          <w:instrText xml:space="preserve"> PAGEREF _Toc295574714 \h </w:instrText>
         </w:r>
         <w:r>
           <w:rPr>
@@ -2844,7 +3038,7 @@
           <w:lang w:val="es-CO" w:eastAsia="es-CO"/>
         </w:rPr>
       </w:pPr>
-      <w:hyperlink w:anchor="_Toc295124298" w:history="1">
+      <w:hyperlink w:anchor="_Toc295574715" w:history="1">
         <w:r>
           <w:rPr>
             <w:rStyle w:val="Hipervnculo"/>
@@ -2852,7 +3046,7 @@
             <w:smallCaps/>
             <w:noProof/>
           </w:rPr>
-          <w:t>4.5.</w:t>
+          <w:t>2.4.</w:t>
         </w:r>
         <w:r>
           <w:rPr>
@@ -2890,7 +3084,7 @@
             <w:noProof/>
             <w:webHidden/>
           </w:rPr>
-          <w:instrText xml:space="preserve"> PAGEREF _Toc295124298 \h </w:instrText>
+          <w:instrText xml:space="preserve"> PAGEREF _Toc295574715 \h </w:instrText>
         </w:r>
         <w:r>
           <w:rPr>
@@ -2910,7 +3104,7 @@
             <w:noProof/>
             <w:webHidden/>
           </w:rPr>
-          <w:t>12</w:t>
+          <w:t>13</w:t>
         </w:r>
         <w:r>
           <w:rPr>
@@ -2934,7 +3128,7 @@
           <w:lang w:val="es-CO" w:eastAsia="es-CO"/>
         </w:rPr>
       </w:pPr>
-      <w:hyperlink w:anchor="_Toc295124299" w:history="1">
+      <w:hyperlink w:anchor="_Toc295574716" w:history="1">
         <w:r>
           <w:rPr>
             <w:rStyle w:val="Hipervnculo"/>
@@ -2942,7 +3136,7 @@
             <w:smallCaps/>
             <w:noProof/>
           </w:rPr>
-          <w:t>4.6.</w:t>
+          <w:t>2.5.</w:t>
         </w:r>
         <w:r>
           <w:rPr>
@@ -2980,7 +3174,7 @@
             <w:noProof/>
             <w:webHidden/>
           </w:rPr>
-          <w:instrText xml:space="preserve"> PAGEREF _Toc295124299 \h </w:instrText>
+          <w:instrText xml:space="preserve"> PAGEREF _Toc295574716 \h </w:instrText>
         </w:r>
         <w:r>
           <w:rPr>
@@ -3000,7 +3194,7 @@
             <w:noProof/>
             <w:webHidden/>
           </w:rPr>
-          <w:t>12</w:t>
+          <w:t>13</w:t>
         </w:r>
         <w:r>
           <w:rPr>
@@ -3024,7 +3218,7 @@
           <w:lang w:val="es-CO" w:eastAsia="es-CO"/>
         </w:rPr>
       </w:pPr>
-      <w:hyperlink w:anchor="_Toc295124300" w:history="1">
+      <w:hyperlink w:anchor="_Toc295574717" w:history="1">
         <w:r>
           <w:rPr>
             <w:rStyle w:val="Hipervnculo"/>
@@ -3032,7 +3226,7 @@
             <w:smallCaps/>
             <w:noProof/>
           </w:rPr>
-          <w:t>4.7.</w:t>
+          <w:t>2.6.</w:t>
         </w:r>
         <w:r>
           <w:rPr>
@@ -3070,7 +3264,7 @@
             <w:noProof/>
             <w:webHidden/>
           </w:rPr>
-          <w:instrText xml:space="preserve"> PAGEREF _Toc295124300 \h </w:instrText>
+          <w:instrText xml:space="preserve"> PAGEREF _Toc295574717 \h </w:instrText>
         </w:r>
         <w:r>
           <w:rPr>
@@ -3090,7 +3284,7 @@
             <w:noProof/>
             <w:webHidden/>
           </w:rPr>
-          <w:t>12</w:t>
+          <w:t>13</w:t>
         </w:r>
         <w:r>
           <w:rPr>
@@ -3114,7 +3308,7 @@
           <w:lang w:val="es-CO" w:eastAsia="es-CO"/>
         </w:rPr>
       </w:pPr>
-      <w:hyperlink w:anchor="_Toc295124301" w:history="1">
+      <w:hyperlink w:anchor="_Toc295574718" w:history="1">
         <w:r>
           <w:rPr>
             <w:rStyle w:val="Hipervnculo"/>
@@ -3122,7 +3316,7 @@
             <w:smallCaps/>
             <w:noProof/>
           </w:rPr>
-          <w:t>4.8.</w:t>
+          <w:t>2.7.</w:t>
         </w:r>
         <w:r>
           <w:rPr>
@@ -3160,7 +3354,7 @@
             <w:noProof/>
             <w:webHidden/>
           </w:rPr>
-          <w:instrText xml:space="preserve"> PAGEREF _Toc295124301 \h </w:instrText>
+          <w:instrText xml:space="preserve"> PAGEREF _Toc295574718 \h </w:instrText>
         </w:r>
         <w:r>
           <w:rPr>
@@ -3180,7 +3374,7 @@
             <w:noProof/>
             <w:webHidden/>
           </w:rPr>
-          <w:t>12</w:t>
+          <w:t>13</w:t>
         </w:r>
         <w:r>
           <w:rPr>
@@ -3204,14 +3398,14 @@
           <w:lang w:val="es-CO" w:eastAsia="es-CO"/>
         </w:rPr>
       </w:pPr>
-      <w:hyperlink w:anchor="_Toc295124302" w:history="1">
+      <w:hyperlink w:anchor="_Toc295574719" w:history="1">
         <w:r>
           <w:rPr>
             <w:rStyle w:val="Hipervnculo"/>
             <w:b/>
             <w:noProof/>
           </w:rPr>
-          <w:t>4.9.</w:t>
+          <w:t>2.8.</w:t>
         </w:r>
         <w:r>
           <w:rPr>
@@ -3249,7 +3443,7 @@
             <w:noProof/>
             <w:webHidden/>
           </w:rPr>
-          <w:instrText xml:space="preserve"> PAGEREF _Toc295124302 \h </w:instrText>
+          <w:instrText xml:space="preserve"> PAGEREF _Toc295574719 \h </w:instrText>
         </w:r>
         <w:r>
           <w:rPr>
@@ -3269,7 +3463,7 @@
             <w:noProof/>
             <w:webHidden/>
           </w:rPr>
-          <w:t>12</w:t>
+          <w:t>13</w:t>
         </w:r>
         <w:r>
           <w:rPr>
@@ -3282,9 +3476,9 @@
     </w:p>
     <w:p>
       <w:pPr>
-        <w:pStyle w:val="TDC1"/>
+        <w:pStyle w:val="TDC2"/>
         <w:tabs>
-          <w:tab w:val="left" w:pos="440"/>
+          <w:tab w:val="left" w:pos="880"/>
           <w:tab w:val="right" w:leader="dot" w:pos="9954"/>
         </w:tabs>
         <w:rPr>
@@ -3293,7 +3487,23 @@
           <w:lang w:val="es-CO" w:eastAsia="es-CO"/>
         </w:rPr>
       </w:pPr>
-      <w:hyperlink w:anchor="_Toc295124303" w:history="1">
+      <w:hyperlink w:anchor="_Toc295574720" w:history="1">
+        <w:r>
+          <w:rPr>
+            <w:rStyle w:val="Hipervnculo"/>
+            <w:b/>
+            <w:noProof/>
+          </w:rPr>
+          <w:t>2.9.</w:t>
+        </w:r>
+        <w:r>
+          <w:rPr>
+            <w:rFonts w:asciiTheme="minorHAnsi" w:eastAsiaTheme="minorEastAsia" w:hAnsiTheme="minorHAnsi" w:cstheme="minorBidi"/>
+            <w:noProof/>
+            <w:lang w:val="es-CO" w:eastAsia="es-CO"/>
+          </w:rPr>
+          <w:tab/>
+        </w:r>
         <w:r>
           <w:rPr>
             <w:rStyle w:val="Hipervnculo"/>
@@ -3301,7 +3511,80 @@
             <w:smallCaps/>
             <w:noProof/>
           </w:rPr>
-          <w:t>5.</w:t>
+          <w:t>Indicadores de negocio</w:t>
+        </w:r>
+        <w:r>
+          <w:rPr>
+            <w:noProof/>
+            <w:webHidden/>
+          </w:rPr>
+          <w:tab/>
+        </w:r>
+        <w:r>
+          <w:rPr>
+            <w:noProof/>
+            <w:webHidden/>
+          </w:rPr>
+          <w:fldChar w:fldCharType="begin"/>
+        </w:r>
+        <w:r>
+          <w:rPr>
+            <w:noProof/>
+            <w:webHidden/>
+          </w:rPr>
+          <w:instrText xml:space="preserve"> PAGEREF _Toc295574720 \h </w:instrText>
+        </w:r>
+        <w:r>
+          <w:rPr>
+            <w:noProof/>
+            <w:webHidden/>
+          </w:rPr>
+        </w:r>
+        <w:r>
+          <w:rPr>
+            <w:noProof/>
+            <w:webHidden/>
+          </w:rPr>
+          <w:fldChar w:fldCharType="separate"/>
+        </w:r>
+        <w:r>
+          <w:rPr>
+            <w:noProof/>
+            <w:webHidden/>
+          </w:rPr>
+          <w:t>16</w:t>
+        </w:r>
+        <w:r>
+          <w:rPr>
+            <w:noProof/>
+            <w:webHidden/>
+          </w:rPr>
+          <w:fldChar w:fldCharType="end"/>
+        </w:r>
+      </w:hyperlink>
+    </w:p>
+    <w:p>
+      <w:pPr>
+        <w:pStyle w:val="TDC1"/>
+        <w:tabs>
+          <w:tab w:val="left" w:pos="440"/>
+          <w:tab w:val="right" w:leader="dot" w:pos="9954"/>
+        </w:tabs>
+        <w:rPr>
+          <w:rFonts w:asciiTheme="minorHAnsi" w:eastAsiaTheme="minorEastAsia" w:hAnsiTheme="minorHAnsi" w:cstheme="minorBidi"/>
+          <w:noProof/>
+          <w:lang w:val="es-CO" w:eastAsia="es-CO"/>
+        </w:rPr>
+      </w:pPr>
+      <w:hyperlink w:anchor="_Toc295574721" w:history="1">
+        <w:r>
+          <w:rPr>
+            <w:rStyle w:val="Hipervnculo"/>
+            <w:b/>
+            <w:smallCaps/>
+            <w:noProof/>
+          </w:rPr>
+          <w:t>3.</w:t>
         </w:r>
         <w:r>
           <w:rPr>
@@ -3339,7 +3622,7 @@
             <w:noProof/>
             <w:webHidden/>
           </w:rPr>
-          <w:instrText xml:space="preserve"> PAGEREF _Toc295124303 \h </w:instrText>
+          <w:instrText xml:space="preserve"> PAGEREF _Toc295574721 \h </w:instrText>
         </w:r>
         <w:r>
           <w:rPr>
@@ -3359,7 +3642,7 @@
             <w:noProof/>
             <w:webHidden/>
           </w:rPr>
-          <w:t>14</w:t>
+          <w:t>17</w:t>
         </w:r>
         <w:r>
           <w:rPr>
@@ -3383,7 +3666,7 @@
           <w:lang w:val="es-CO" w:eastAsia="es-CO"/>
         </w:rPr>
       </w:pPr>
-      <w:hyperlink w:anchor="_Toc295124304" w:history="1">
+      <w:hyperlink w:anchor="_Toc295574722" w:history="1">
         <w:r>
           <w:rPr>
             <w:rStyle w:val="Hipervnculo"/>
@@ -3391,7 +3674,7 @@
             <w:smallCaps/>
             <w:noProof/>
           </w:rPr>
-          <w:t>6.</w:t>
+          <w:t>4.</w:t>
         </w:r>
         <w:r>
           <w:rPr>
@@ -3429,7 +3712,7 @@
             <w:noProof/>
             <w:webHidden/>
           </w:rPr>
-          <w:instrText xml:space="preserve"> PAGEREF _Toc295124304 \h </w:instrText>
+          <w:instrText xml:space="preserve"> PAGEREF _Toc295574722 \h </w:instrText>
         </w:r>
         <w:r>
           <w:rPr>
@@ -3449,7 +3732,7 @@
             <w:noProof/>
             <w:webHidden/>
           </w:rPr>
-          <w:t>15</w:t>
+          <w:t>18</w:t>
         </w:r>
         <w:r>
           <w:rPr>
@@ -3473,7 +3756,7 @@
           <w:lang w:val="es-CO" w:eastAsia="es-CO"/>
         </w:rPr>
       </w:pPr>
-      <w:hyperlink w:anchor="_Toc295124305" w:history="1">
+      <w:hyperlink w:anchor="_Toc295574723" w:history="1">
         <w:r>
           <w:rPr>
             <w:rStyle w:val="Hipervnculo"/>
@@ -3481,7 +3764,7 @@
             <w:smallCaps/>
             <w:noProof/>
           </w:rPr>
-          <w:t>7.</w:t>
+          <w:t>5.</w:t>
         </w:r>
         <w:r>
           <w:rPr>
@@ -3519,7 +3802,7 @@
             <w:noProof/>
             <w:webHidden/>
           </w:rPr>
-          <w:instrText xml:space="preserve"> PAGEREF _Toc295124305 \h </w:instrText>
+          <w:instrText xml:space="preserve"> PAGEREF _Toc295574723 \h </w:instrText>
         </w:r>
         <w:r>
           <w:rPr>
@@ -3539,7 +3822,7 @@
             <w:noProof/>
             <w:webHidden/>
           </w:rPr>
-          <w:t>16</w:t>
+          <w:t>19</w:t>
         </w:r>
         <w:r>
           <w:rPr>
@@ -4211,7 +4494,7 @@
           <w:sz w:val="22"/>
         </w:rPr>
       </w:pPr>
-      <w:bookmarkStart w:id="1" w:name="_Toc295124285"/>
+      <w:bookmarkStart w:id="1" w:name="_Toc295574700"/>
       <w:r>
         <w:rPr>
           <w:rFonts w:asciiTheme="minorHAnsi" w:hAnsiTheme="minorHAnsi"/>
@@ -4661,7 +4944,7 @@
           <w:sz w:val="22"/>
         </w:rPr>
       </w:pPr>
-      <w:bookmarkStart w:id="2" w:name="_Toc295124286"/>
+      <w:bookmarkStart w:id="2" w:name="_Toc295574701"/>
       <w:r>
         <w:rPr>
           <w:rFonts w:asciiTheme="minorHAnsi" w:hAnsiTheme="minorHAnsi"/>
@@ -4735,7 +5018,7 @@
           <w:sz w:val="22"/>
         </w:rPr>
       </w:pPr>
-      <w:bookmarkStart w:id="3" w:name="_Toc295124287"/>
+      <w:bookmarkStart w:id="3" w:name="_Toc295574702"/>
       <w:r>
         <w:rPr>
           <w:rFonts w:asciiTheme="minorHAnsi" w:hAnsiTheme="minorHAnsi"/>
@@ -4953,7 +5236,7 @@
           <w:sz w:val="22"/>
         </w:rPr>
       </w:pPr>
-      <w:bookmarkStart w:id="4" w:name="_Toc295124288"/>
+      <w:bookmarkStart w:id="4" w:name="_Toc295574703"/>
       <w:r>
         <w:rPr>
           <w:rFonts w:asciiTheme="minorHAnsi" w:hAnsiTheme="minorHAnsi"/>
@@ -4998,7 +5281,7 @@
           <w:sz w:val="22"/>
         </w:rPr>
       </w:pPr>
-      <w:bookmarkStart w:id="5" w:name="_Toc295124289"/>
+      <w:bookmarkStart w:id="5" w:name="_Toc295574704"/>
       <w:r>
         <w:rPr>
           <w:rFonts w:asciiTheme="minorHAnsi" w:hAnsiTheme="minorHAnsi"/>
@@ -5762,7 +6045,7 @@
           <w:sz w:val="22"/>
         </w:rPr>
       </w:pPr>
-      <w:bookmarkStart w:id="6" w:name="_Toc295124291"/>
+      <w:bookmarkStart w:id="6" w:name="_Toc295574705"/>
       <w:r>
         <w:rPr>
           <w:rFonts w:asciiTheme="minorHAnsi" w:hAnsiTheme="minorHAnsi"/>
@@ -6528,20 +6811,12 @@
     </w:p>
     <w:p>
       <w:pPr>
-        <w:jc w:val="both"/>
-        <w:rPr>
-          <w:rFonts w:asciiTheme="minorHAnsi" w:hAnsiTheme="minorHAnsi"/>
-          <w:sz w:val="22"/>
-        </w:rPr>
-      </w:pPr>
-    </w:p>
-    <w:p>
-      <w:pPr>
         <w:pStyle w:val="Prrafodelista"/>
         <w:numPr>
           <w:ilvl w:val="1"/>
           <w:numId w:val="1"/>
         </w:numPr>
+        <w:ind w:left="567" w:hanging="425"/>
         <w:jc w:val="both"/>
         <w:outlineLvl w:val="1"/>
         <w:rPr>
@@ -6551,7 +6826,7 @@
           <w:sz w:val="22"/>
         </w:rPr>
       </w:pPr>
-      <w:bookmarkStart w:id="7" w:name="_Toc295124293"/>
+      <w:proofErr w:type="spellStart"/>
       <w:r>
         <w:rPr>
           <w:rFonts w:asciiTheme="minorHAnsi" w:hAnsiTheme="minorHAnsi"/>
@@ -6559,10 +6834,830 @@
           <w:smallCaps/>
           <w:sz w:val="22"/>
         </w:rPr>
-        <w:t>Arquitectura de negocio</w:t>
+        <w:t>Stakeholders</w:t>
+      </w:r>
+      <w:proofErr w:type="spellEnd"/>
+    </w:p>
+    <w:p>
+      <w:pPr>
+        <w:jc w:val="both"/>
+        <w:rPr>
+          <w:rFonts w:asciiTheme="minorHAnsi" w:hAnsiTheme="minorHAnsi"/>
+          <w:sz w:val="22"/>
+        </w:rPr>
+      </w:pPr>
+    </w:p>
+    <w:p>
+      <w:pPr>
+        <w:jc w:val="both"/>
+        <w:rPr>
+          <w:rFonts w:asciiTheme="minorHAnsi" w:hAnsiTheme="minorHAnsi"/>
+          <w:sz w:val="22"/>
+        </w:rPr>
+      </w:pPr>
+      <w:r>
+        <w:rPr>
+          <w:rFonts w:asciiTheme="minorHAnsi" w:hAnsiTheme="minorHAnsi"/>
+          <w:sz w:val="22"/>
+        </w:rPr>
+        <w:t xml:space="preserve">A continuación se presenta una recopilación de los </w:t>
+      </w:r>
+      <w:proofErr w:type="spellStart"/>
+      <w:r>
+        <w:rPr>
+          <w:rFonts w:asciiTheme="minorHAnsi" w:hAnsiTheme="minorHAnsi"/>
+          <w:sz w:val="22"/>
+        </w:rPr>
+        <w:t>stakeholders</w:t>
+      </w:r>
+      <w:proofErr w:type="spellEnd"/>
+      <w:r>
+        <w:rPr>
+          <w:rFonts w:asciiTheme="minorHAnsi" w:hAnsiTheme="minorHAnsi"/>
+          <w:sz w:val="22"/>
+        </w:rPr>
+        <w:t xml:space="preserve"> del </w:t>
+      </w:r>
+      <w:proofErr w:type="spellStart"/>
+      <w:r>
+        <w:rPr>
+          <w:rFonts w:asciiTheme="minorHAnsi" w:hAnsiTheme="minorHAnsi"/>
+          <w:sz w:val="22"/>
+        </w:rPr>
+        <w:t>MarketPlace</w:t>
+      </w:r>
+      <w:proofErr w:type="spellEnd"/>
+      <w:r>
+        <w:rPr>
+          <w:rFonts w:asciiTheme="minorHAnsi" w:hAnsiTheme="minorHAnsi"/>
+          <w:sz w:val="22"/>
+        </w:rPr>
+        <w:t xml:space="preserve">. Los </w:t>
+      </w:r>
+      <w:proofErr w:type="spellStart"/>
+      <w:r>
+        <w:rPr>
+          <w:rFonts w:asciiTheme="minorHAnsi" w:hAnsiTheme="minorHAnsi"/>
+          <w:sz w:val="22"/>
+        </w:rPr>
+        <w:t>stakeholders</w:t>
+      </w:r>
+      <w:proofErr w:type="spellEnd"/>
+      <w:r>
+        <w:rPr>
+          <w:rFonts w:asciiTheme="minorHAnsi" w:hAnsiTheme="minorHAnsi"/>
+          <w:sz w:val="22"/>
+        </w:rPr>
+        <w:t xml:space="preserve"> son aquellos que tienen intereses particulares sobre la empresa, su negocio y operatividad. </w:t>
+      </w:r>
+    </w:p>
+    <w:p>
+      <w:pPr>
+        <w:jc w:val="both"/>
+        <w:rPr>
+          <w:rFonts w:asciiTheme="minorHAnsi" w:hAnsiTheme="minorHAnsi"/>
+          <w:sz w:val="22"/>
+        </w:rPr>
+      </w:pPr>
+    </w:p>
+    <w:p>
+      <w:pPr>
+        <w:pStyle w:val="Epgrafe"/>
+        <w:keepNext/>
+        <w:spacing w:after="120"/>
+        <w:jc w:val="center"/>
+        <w:rPr>
+          <w:rFonts w:asciiTheme="minorHAnsi" w:hAnsiTheme="minorHAnsi"/>
+          <w:color w:val="auto"/>
+          <w:sz w:val="20"/>
+        </w:rPr>
+      </w:pPr>
+      <w:bookmarkStart w:id="7" w:name="_Toc288507786"/>
+      <w:r>
+        <w:rPr>
+          <w:rFonts w:asciiTheme="minorHAnsi" w:hAnsiTheme="minorHAnsi"/>
+          <w:color w:val="auto"/>
+          <w:sz w:val="20"/>
+        </w:rPr>
+        <w:t xml:space="preserve">Tabla </w:t>
+      </w:r>
+      <w:r>
+        <w:rPr>
+          <w:rFonts w:asciiTheme="minorHAnsi" w:hAnsiTheme="minorHAnsi"/>
+          <w:color w:val="auto"/>
+          <w:sz w:val="20"/>
+        </w:rPr>
+        <w:fldChar w:fldCharType="begin"/>
+      </w:r>
+      <w:r>
+        <w:rPr>
+          <w:rFonts w:asciiTheme="minorHAnsi" w:hAnsiTheme="minorHAnsi"/>
+          <w:color w:val="auto"/>
+          <w:sz w:val="20"/>
+        </w:rPr>
+        <w:instrText xml:space="preserve"> SEQ Tabla \* ARABIC </w:instrText>
+      </w:r>
+      <w:r>
+        <w:rPr>
+          <w:rFonts w:asciiTheme="minorHAnsi" w:hAnsiTheme="minorHAnsi"/>
+          <w:color w:val="auto"/>
+          <w:sz w:val="20"/>
+        </w:rPr>
+        <w:fldChar w:fldCharType="separate"/>
+      </w:r>
+      <w:r>
+        <w:rPr>
+          <w:rFonts w:asciiTheme="minorHAnsi" w:hAnsiTheme="minorHAnsi"/>
+          <w:noProof/>
+          <w:color w:val="auto"/>
+          <w:sz w:val="20"/>
+        </w:rPr>
+        <w:t>2</w:t>
+      </w:r>
+      <w:r>
+        <w:rPr>
+          <w:rFonts w:asciiTheme="minorHAnsi" w:hAnsiTheme="minorHAnsi"/>
+          <w:color w:val="auto"/>
+          <w:sz w:val="20"/>
+        </w:rPr>
+        <w:fldChar w:fldCharType="end"/>
+      </w:r>
+      <w:r>
+        <w:rPr>
+          <w:rFonts w:asciiTheme="minorHAnsi" w:hAnsiTheme="minorHAnsi"/>
+          <w:color w:val="auto"/>
+          <w:sz w:val="20"/>
+        </w:rPr>
+        <w:t xml:space="preserve">. </w:t>
+      </w:r>
+      <w:proofErr w:type="spellStart"/>
+      <w:r>
+        <w:rPr>
+          <w:rFonts w:asciiTheme="minorHAnsi" w:hAnsiTheme="minorHAnsi"/>
+          <w:color w:val="auto"/>
+          <w:sz w:val="20"/>
+        </w:rPr>
+        <w:t>Stakeholders</w:t>
       </w:r>
       <w:bookmarkEnd w:id="7"/>
-    </w:p>
+      <w:proofErr w:type="spellEnd"/>
+    </w:p>
+    <w:tbl>
+      <w:tblPr>
+        <w:tblStyle w:val="Listaclara1"/>
+        <w:tblW w:w="0" w:type="auto"/>
+        <w:tblBorders>
+          <w:top w:val="single" w:sz="4" w:space="0" w:color="auto"/>
+          <w:left w:val="single" w:sz="4" w:space="0" w:color="auto"/>
+          <w:bottom w:val="single" w:sz="4" w:space="0" w:color="auto"/>
+          <w:right w:val="single" w:sz="4" w:space="0" w:color="auto"/>
+          <w:insideH w:val="single" w:sz="4" w:space="0" w:color="auto"/>
+          <w:insideV w:val="single" w:sz="4" w:space="0" w:color="auto"/>
+        </w:tblBorders>
+        <w:tblCellMar>
+          <w:top w:w="28" w:type="dxa"/>
+          <w:left w:w="85" w:type="dxa"/>
+          <w:bottom w:w="28" w:type="dxa"/>
+          <w:right w:w="85" w:type="dxa"/>
+        </w:tblCellMar>
+        <w:tblLook w:val="0000"/>
+      </w:tblPr>
+      <w:tblGrid>
+        <w:gridCol w:w="1134"/>
+        <w:gridCol w:w="3402"/>
+        <w:gridCol w:w="5387"/>
+      </w:tblGrid>
+      <w:tr>
+        <w:trPr>
+          <w:cnfStyle w:val="000000100000"/>
+          <w:trHeight w:val="234"/>
+        </w:trPr>
+        <w:tc>
+          <w:tcPr>
+            <w:cnfStyle w:val="000010000000"/>
+            <w:tcW w:w="1134" w:type="dxa"/>
+            <w:tcBorders>
+              <w:top w:val="none" w:sz="0" w:space="0" w:color="auto"/>
+              <w:left w:val="none" w:sz="0" w:space="0" w:color="auto"/>
+              <w:bottom w:val="none" w:sz="0" w:space="0" w:color="auto"/>
+              <w:right w:val="none" w:sz="0" w:space="0" w:color="auto"/>
+            </w:tcBorders>
+            <w:shd w:val="clear" w:color="auto" w:fill="B8CCE4" w:themeFill="accent1" w:themeFillTint="66"/>
+            <w:vAlign w:val="center"/>
+          </w:tcPr>
+          <w:p>
+            <w:pPr>
+              <w:jc w:val="center"/>
+              <w:rPr>
+                <w:rFonts w:asciiTheme="minorHAnsi" w:hAnsiTheme="minorHAnsi"/>
+                <w:b/>
+              </w:rPr>
+            </w:pPr>
+            <w:r>
+              <w:rPr>
+                <w:rFonts w:asciiTheme="minorHAnsi" w:hAnsiTheme="minorHAnsi"/>
+                <w:b/>
+              </w:rPr>
+              <w:t>ID</w:t>
+            </w:r>
+          </w:p>
+        </w:tc>
+        <w:tc>
+          <w:tcPr>
+            <w:tcW w:w="3402" w:type="dxa"/>
+            <w:tcBorders>
+              <w:top w:val="none" w:sz="0" w:space="0" w:color="auto"/>
+              <w:bottom w:val="none" w:sz="0" w:space="0" w:color="auto"/>
+            </w:tcBorders>
+            <w:shd w:val="clear" w:color="auto" w:fill="B8CCE4" w:themeFill="accent1" w:themeFillTint="66"/>
+            <w:vAlign w:val="center"/>
+          </w:tcPr>
+          <w:p>
+            <w:pPr>
+              <w:jc w:val="center"/>
+              <w:cnfStyle w:val="000000100000"/>
+              <w:rPr>
+                <w:rFonts w:asciiTheme="minorHAnsi" w:hAnsiTheme="minorHAnsi"/>
+                <w:b/>
+              </w:rPr>
+            </w:pPr>
+            <w:r>
+              <w:rPr>
+                <w:rFonts w:asciiTheme="minorHAnsi" w:hAnsiTheme="minorHAnsi"/>
+                <w:b/>
+              </w:rPr>
+              <w:t>Nombre</w:t>
+            </w:r>
+          </w:p>
+        </w:tc>
+        <w:tc>
+          <w:tcPr>
+            <w:cnfStyle w:val="000010000000"/>
+            <w:tcW w:w="5387" w:type="dxa"/>
+            <w:tcBorders>
+              <w:top w:val="none" w:sz="0" w:space="0" w:color="auto"/>
+              <w:left w:val="none" w:sz="0" w:space="0" w:color="auto"/>
+              <w:bottom w:val="none" w:sz="0" w:space="0" w:color="auto"/>
+              <w:right w:val="none" w:sz="0" w:space="0" w:color="auto"/>
+            </w:tcBorders>
+            <w:shd w:val="clear" w:color="auto" w:fill="B8CCE4" w:themeFill="accent1" w:themeFillTint="66"/>
+            <w:vAlign w:val="center"/>
+          </w:tcPr>
+          <w:p>
+            <w:pPr>
+              <w:jc w:val="center"/>
+              <w:rPr>
+                <w:rFonts w:asciiTheme="minorHAnsi" w:hAnsiTheme="minorHAnsi"/>
+                <w:b/>
+              </w:rPr>
+            </w:pPr>
+            <w:r>
+              <w:rPr>
+                <w:rFonts w:asciiTheme="minorHAnsi" w:hAnsiTheme="minorHAnsi"/>
+                <w:b/>
+              </w:rPr>
+              <w:t>Descripción</w:t>
+            </w:r>
+          </w:p>
+        </w:tc>
+      </w:tr>
+      <w:tr>
+        <w:trPr>
+          <w:trHeight w:val="234"/>
+        </w:trPr>
+        <w:tc>
+          <w:tcPr>
+            <w:cnfStyle w:val="000010000000"/>
+            <w:tcW w:w="1134" w:type="dxa"/>
+            <w:tcBorders>
+              <w:left w:val="none" w:sz="0" w:space="0" w:color="auto"/>
+              <w:right w:val="none" w:sz="0" w:space="0" w:color="auto"/>
+            </w:tcBorders>
+            <w:shd w:val="clear" w:color="auto" w:fill="DBE5F1" w:themeFill="accent1" w:themeFillTint="33"/>
+            <w:vAlign w:val="center"/>
+          </w:tcPr>
+          <w:p>
+            <w:pPr>
+              <w:jc w:val="center"/>
+              <w:rPr>
+                <w:rFonts w:asciiTheme="minorHAnsi" w:hAnsiTheme="minorHAnsi"/>
+                <w:b/>
+              </w:rPr>
+            </w:pPr>
+            <w:r>
+              <w:rPr>
+                <w:rFonts w:asciiTheme="minorHAnsi" w:hAnsiTheme="minorHAnsi"/>
+                <w:b/>
+              </w:rPr>
+              <w:t>S1</w:t>
+            </w:r>
+          </w:p>
+        </w:tc>
+        <w:tc>
+          <w:tcPr>
+            <w:tcW w:w="3402" w:type="dxa"/>
+            <w:vAlign w:val="center"/>
+          </w:tcPr>
+          <w:p>
+            <w:pPr>
+              <w:cnfStyle w:val="000000000000"/>
+              <w:rPr>
+                <w:rFonts w:asciiTheme="minorHAnsi" w:hAnsiTheme="minorHAnsi"/>
+              </w:rPr>
+            </w:pPr>
+            <w:proofErr w:type="spellStart"/>
+            <w:r>
+              <w:rPr>
+                <w:rFonts w:asciiTheme="minorHAnsi" w:hAnsiTheme="minorHAnsi"/>
+              </w:rPr>
+              <w:t>MarketPlace</w:t>
+            </w:r>
+            <w:proofErr w:type="spellEnd"/>
+          </w:p>
+        </w:tc>
+        <w:tc>
+          <w:tcPr>
+            <w:cnfStyle w:val="000010000000"/>
+            <w:tcW w:w="5387" w:type="dxa"/>
+            <w:tcBorders>
+              <w:left w:val="none" w:sz="0" w:space="0" w:color="auto"/>
+              <w:right w:val="none" w:sz="0" w:space="0" w:color="auto"/>
+            </w:tcBorders>
+            <w:vAlign w:val="center"/>
+          </w:tcPr>
+          <w:p>
+            <w:pPr>
+              <w:rPr>
+                <w:rFonts w:asciiTheme="minorHAnsi" w:hAnsiTheme="minorHAnsi"/>
+              </w:rPr>
+            </w:pPr>
+            <w:r>
+              <w:rPr>
+                <w:rFonts w:asciiTheme="minorHAnsi" w:hAnsiTheme="minorHAnsi"/>
+              </w:rPr>
+              <w:t>La empresa. Interesada en el rendimiento del negocio.</w:t>
+            </w:r>
+          </w:p>
+        </w:tc>
+      </w:tr>
+      <w:tr>
+        <w:trPr>
+          <w:cnfStyle w:val="000000100000"/>
+          <w:trHeight w:val="360"/>
+        </w:trPr>
+        <w:tc>
+          <w:tcPr>
+            <w:cnfStyle w:val="000010000000"/>
+            <w:tcW w:w="1134" w:type="dxa"/>
+            <w:tcBorders>
+              <w:top w:val="none" w:sz="0" w:space="0" w:color="auto"/>
+              <w:left w:val="none" w:sz="0" w:space="0" w:color="auto"/>
+              <w:bottom w:val="none" w:sz="0" w:space="0" w:color="auto"/>
+              <w:right w:val="none" w:sz="0" w:space="0" w:color="auto"/>
+            </w:tcBorders>
+            <w:shd w:val="clear" w:color="auto" w:fill="DBE5F1" w:themeFill="accent1" w:themeFillTint="33"/>
+            <w:vAlign w:val="center"/>
+          </w:tcPr>
+          <w:p>
+            <w:pPr>
+              <w:jc w:val="center"/>
+              <w:rPr>
+                <w:rFonts w:asciiTheme="minorHAnsi" w:hAnsiTheme="minorHAnsi"/>
+                <w:b/>
+              </w:rPr>
+            </w:pPr>
+            <w:r>
+              <w:rPr>
+                <w:rFonts w:asciiTheme="minorHAnsi" w:hAnsiTheme="minorHAnsi"/>
+                <w:b/>
+              </w:rPr>
+              <w:t>S2</w:t>
+            </w:r>
+          </w:p>
+        </w:tc>
+        <w:tc>
+          <w:tcPr>
+            <w:tcW w:w="3402" w:type="dxa"/>
+            <w:tcBorders>
+              <w:top w:val="none" w:sz="0" w:space="0" w:color="auto"/>
+              <w:bottom w:val="none" w:sz="0" w:space="0" w:color="auto"/>
+            </w:tcBorders>
+            <w:vAlign w:val="center"/>
+          </w:tcPr>
+          <w:p>
+            <w:pPr>
+              <w:cnfStyle w:val="000000100000"/>
+              <w:rPr>
+                <w:rFonts w:asciiTheme="minorHAnsi" w:hAnsiTheme="minorHAnsi"/>
+              </w:rPr>
+            </w:pPr>
+            <w:r>
+              <w:rPr>
+                <w:rFonts w:asciiTheme="minorHAnsi" w:hAnsiTheme="minorHAnsi"/>
+              </w:rPr>
+              <w:t xml:space="preserve">Junta directiva del </w:t>
+            </w:r>
+            <w:proofErr w:type="spellStart"/>
+            <w:r>
+              <w:rPr>
+                <w:rFonts w:asciiTheme="minorHAnsi" w:hAnsiTheme="minorHAnsi"/>
+              </w:rPr>
+              <w:t>MarketPlace</w:t>
+            </w:r>
+            <w:proofErr w:type="spellEnd"/>
+          </w:p>
+        </w:tc>
+        <w:tc>
+          <w:tcPr>
+            <w:cnfStyle w:val="000010000000"/>
+            <w:tcW w:w="5387" w:type="dxa"/>
+            <w:tcBorders>
+              <w:top w:val="none" w:sz="0" w:space="0" w:color="auto"/>
+              <w:left w:val="none" w:sz="0" w:space="0" w:color="auto"/>
+              <w:bottom w:val="none" w:sz="0" w:space="0" w:color="auto"/>
+              <w:right w:val="none" w:sz="0" w:space="0" w:color="auto"/>
+            </w:tcBorders>
+            <w:vAlign w:val="center"/>
+          </w:tcPr>
+          <w:p>
+            <w:pPr>
+              <w:rPr>
+                <w:rFonts w:asciiTheme="minorHAnsi" w:hAnsiTheme="minorHAnsi"/>
+              </w:rPr>
+            </w:pPr>
+            <w:r>
+              <w:rPr>
+                <w:rFonts w:asciiTheme="minorHAnsi" w:hAnsiTheme="minorHAnsi"/>
+              </w:rPr>
+              <w:t xml:space="preserve">Gerentes de alto nivel del </w:t>
+            </w:r>
+            <w:proofErr w:type="spellStart"/>
+            <w:r>
+              <w:rPr>
+                <w:rFonts w:asciiTheme="minorHAnsi" w:hAnsiTheme="minorHAnsi"/>
+              </w:rPr>
+              <w:t>MarketPlace</w:t>
+            </w:r>
+            <w:proofErr w:type="spellEnd"/>
+            <w:r>
+              <w:rPr>
+                <w:rFonts w:asciiTheme="minorHAnsi" w:hAnsiTheme="minorHAnsi"/>
+              </w:rPr>
+              <w:t>. Son informados acerca del desarrollo del proyecto de arquitectura empresarial.</w:t>
+            </w:r>
+          </w:p>
+        </w:tc>
+      </w:tr>
+      <w:tr>
+        <w:trPr>
+          <w:trHeight w:val="360"/>
+        </w:trPr>
+        <w:tc>
+          <w:tcPr>
+            <w:cnfStyle w:val="000010000000"/>
+            <w:tcW w:w="1134" w:type="dxa"/>
+            <w:tcBorders>
+              <w:left w:val="none" w:sz="0" w:space="0" w:color="auto"/>
+              <w:right w:val="none" w:sz="0" w:space="0" w:color="auto"/>
+            </w:tcBorders>
+            <w:shd w:val="clear" w:color="auto" w:fill="DBE5F1" w:themeFill="accent1" w:themeFillTint="33"/>
+            <w:vAlign w:val="center"/>
+          </w:tcPr>
+          <w:p>
+            <w:pPr>
+              <w:jc w:val="center"/>
+              <w:rPr>
+                <w:rFonts w:asciiTheme="minorHAnsi" w:hAnsiTheme="minorHAnsi"/>
+                <w:b/>
+              </w:rPr>
+            </w:pPr>
+            <w:r>
+              <w:rPr>
+                <w:rFonts w:asciiTheme="minorHAnsi" w:hAnsiTheme="minorHAnsi"/>
+                <w:b/>
+              </w:rPr>
+              <w:t>S3</w:t>
+            </w:r>
+          </w:p>
+        </w:tc>
+        <w:tc>
+          <w:tcPr>
+            <w:tcW w:w="3402" w:type="dxa"/>
+            <w:vAlign w:val="center"/>
+          </w:tcPr>
+          <w:p>
+            <w:pPr>
+              <w:cnfStyle w:val="000000000000"/>
+              <w:rPr>
+                <w:rFonts w:asciiTheme="minorHAnsi" w:hAnsiTheme="minorHAnsi"/>
+              </w:rPr>
+            </w:pPr>
+            <w:r>
+              <w:rPr>
+                <w:rFonts w:asciiTheme="minorHAnsi" w:hAnsiTheme="minorHAnsi"/>
+              </w:rPr>
+              <w:t xml:space="preserve">Vicepresidentes departamentales y jefes del </w:t>
+            </w:r>
+            <w:proofErr w:type="spellStart"/>
+            <w:r>
+              <w:rPr>
+                <w:rFonts w:asciiTheme="minorHAnsi" w:hAnsiTheme="minorHAnsi"/>
+              </w:rPr>
+              <w:t>MarketPlace</w:t>
+            </w:r>
+            <w:proofErr w:type="spellEnd"/>
+          </w:p>
+        </w:tc>
+        <w:tc>
+          <w:tcPr>
+            <w:cnfStyle w:val="000010000000"/>
+            <w:tcW w:w="5387" w:type="dxa"/>
+            <w:tcBorders>
+              <w:left w:val="none" w:sz="0" w:space="0" w:color="auto"/>
+              <w:right w:val="none" w:sz="0" w:space="0" w:color="auto"/>
+            </w:tcBorders>
+            <w:vAlign w:val="center"/>
+          </w:tcPr>
+          <w:p>
+            <w:pPr>
+              <w:rPr>
+                <w:rFonts w:asciiTheme="minorHAnsi" w:hAnsiTheme="minorHAnsi"/>
+              </w:rPr>
+            </w:pPr>
+            <w:r>
+              <w:rPr>
+                <w:rFonts w:asciiTheme="minorHAnsi" w:hAnsiTheme="minorHAnsi"/>
+              </w:rPr>
+              <w:t xml:space="preserve">Gerentes de medio y bajo nivel del </w:t>
+            </w:r>
+            <w:proofErr w:type="spellStart"/>
+            <w:r>
+              <w:rPr>
+                <w:rFonts w:asciiTheme="minorHAnsi" w:hAnsiTheme="minorHAnsi"/>
+              </w:rPr>
+              <w:t>MarketPlace</w:t>
+            </w:r>
+            <w:proofErr w:type="spellEnd"/>
+            <w:r>
+              <w:rPr>
+                <w:rFonts w:asciiTheme="minorHAnsi" w:hAnsiTheme="minorHAnsi"/>
+              </w:rPr>
+              <w:t>. Son quienes conocen en profundidad los procesos de la empresa.</w:t>
+            </w:r>
+          </w:p>
+        </w:tc>
+      </w:tr>
+      <w:tr>
+        <w:trPr>
+          <w:cnfStyle w:val="000000100000"/>
+          <w:trHeight w:val="232"/>
+        </w:trPr>
+        <w:tc>
+          <w:tcPr>
+            <w:cnfStyle w:val="000010000000"/>
+            <w:tcW w:w="1134" w:type="dxa"/>
+            <w:tcBorders>
+              <w:top w:val="none" w:sz="0" w:space="0" w:color="auto"/>
+              <w:left w:val="none" w:sz="0" w:space="0" w:color="auto"/>
+              <w:bottom w:val="none" w:sz="0" w:space="0" w:color="auto"/>
+              <w:right w:val="none" w:sz="0" w:space="0" w:color="auto"/>
+            </w:tcBorders>
+            <w:shd w:val="clear" w:color="auto" w:fill="DBE5F1" w:themeFill="accent1" w:themeFillTint="33"/>
+            <w:vAlign w:val="center"/>
+          </w:tcPr>
+          <w:p>
+            <w:pPr>
+              <w:jc w:val="center"/>
+              <w:rPr>
+                <w:rFonts w:asciiTheme="minorHAnsi" w:hAnsiTheme="minorHAnsi"/>
+                <w:b/>
+              </w:rPr>
+            </w:pPr>
+            <w:r>
+              <w:rPr>
+                <w:rFonts w:asciiTheme="minorHAnsi" w:hAnsiTheme="minorHAnsi"/>
+                <w:b/>
+              </w:rPr>
+              <w:lastRenderedPageBreak/>
+              <w:t>S4</w:t>
+            </w:r>
+          </w:p>
+        </w:tc>
+        <w:tc>
+          <w:tcPr>
+            <w:tcW w:w="3402" w:type="dxa"/>
+            <w:tcBorders>
+              <w:top w:val="none" w:sz="0" w:space="0" w:color="auto"/>
+              <w:bottom w:val="none" w:sz="0" w:space="0" w:color="auto"/>
+            </w:tcBorders>
+            <w:vAlign w:val="center"/>
+          </w:tcPr>
+          <w:p>
+            <w:pPr>
+              <w:cnfStyle w:val="000000100000"/>
+              <w:rPr>
+                <w:rFonts w:asciiTheme="minorHAnsi" w:hAnsiTheme="minorHAnsi"/>
+              </w:rPr>
+            </w:pPr>
+            <w:r>
+              <w:rPr>
+                <w:rFonts w:asciiTheme="minorHAnsi" w:hAnsiTheme="minorHAnsi"/>
+              </w:rPr>
+              <w:t>Clientes</w:t>
+            </w:r>
+          </w:p>
+        </w:tc>
+        <w:tc>
+          <w:tcPr>
+            <w:cnfStyle w:val="000010000000"/>
+            <w:tcW w:w="5387" w:type="dxa"/>
+            <w:tcBorders>
+              <w:top w:val="none" w:sz="0" w:space="0" w:color="auto"/>
+              <w:left w:val="none" w:sz="0" w:space="0" w:color="auto"/>
+              <w:bottom w:val="none" w:sz="0" w:space="0" w:color="auto"/>
+              <w:right w:val="none" w:sz="0" w:space="0" w:color="auto"/>
+            </w:tcBorders>
+            <w:vAlign w:val="center"/>
+          </w:tcPr>
+          <w:p>
+            <w:pPr>
+              <w:rPr>
+                <w:rFonts w:asciiTheme="minorHAnsi" w:hAnsiTheme="minorHAnsi"/>
+              </w:rPr>
+            </w:pPr>
+            <w:r>
+              <w:rPr>
+                <w:rFonts w:asciiTheme="minorHAnsi" w:hAnsiTheme="minorHAnsi"/>
+              </w:rPr>
+              <w:t>Interesados en los servicios prestados por la empresa.</w:t>
+            </w:r>
+          </w:p>
+        </w:tc>
+      </w:tr>
+      <w:tr>
+        <w:trPr>
+          <w:trHeight w:val="103"/>
+        </w:trPr>
+        <w:tc>
+          <w:tcPr>
+            <w:cnfStyle w:val="000010000000"/>
+            <w:tcW w:w="1134" w:type="dxa"/>
+            <w:tcBorders>
+              <w:left w:val="none" w:sz="0" w:space="0" w:color="auto"/>
+              <w:right w:val="none" w:sz="0" w:space="0" w:color="auto"/>
+            </w:tcBorders>
+            <w:shd w:val="clear" w:color="auto" w:fill="DBE5F1" w:themeFill="accent1" w:themeFillTint="33"/>
+            <w:vAlign w:val="center"/>
+          </w:tcPr>
+          <w:p>
+            <w:pPr>
+              <w:jc w:val="center"/>
+              <w:rPr>
+                <w:rFonts w:asciiTheme="minorHAnsi" w:hAnsiTheme="minorHAnsi"/>
+                <w:b/>
+              </w:rPr>
+            </w:pPr>
+            <w:r>
+              <w:rPr>
+                <w:rFonts w:asciiTheme="minorHAnsi" w:hAnsiTheme="minorHAnsi"/>
+                <w:b/>
+              </w:rPr>
+              <w:t>S5</w:t>
+            </w:r>
+          </w:p>
+        </w:tc>
+        <w:tc>
+          <w:tcPr>
+            <w:tcW w:w="3402" w:type="dxa"/>
+            <w:vAlign w:val="center"/>
+          </w:tcPr>
+          <w:p>
+            <w:pPr>
+              <w:cnfStyle w:val="000000000000"/>
+              <w:rPr>
+                <w:rFonts w:asciiTheme="minorHAnsi" w:hAnsiTheme="minorHAnsi"/>
+              </w:rPr>
+            </w:pPr>
+            <w:r>
+              <w:rPr>
+                <w:rFonts w:asciiTheme="minorHAnsi" w:hAnsiTheme="minorHAnsi"/>
+              </w:rPr>
+              <w:t>Bancos</w:t>
+            </w:r>
+          </w:p>
+        </w:tc>
+        <w:tc>
+          <w:tcPr>
+            <w:cnfStyle w:val="000010000000"/>
+            <w:tcW w:w="5387" w:type="dxa"/>
+            <w:tcBorders>
+              <w:left w:val="none" w:sz="0" w:space="0" w:color="auto"/>
+              <w:right w:val="none" w:sz="0" w:space="0" w:color="auto"/>
+            </w:tcBorders>
+            <w:vAlign w:val="center"/>
+          </w:tcPr>
+          <w:p>
+            <w:pPr>
+              <w:rPr>
+                <w:rFonts w:asciiTheme="minorHAnsi" w:hAnsiTheme="minorHAnsi"/>
+              </w:rPr>
+            </w:pPr>
+            <w:r>
+              <w:rPr>
+                <w:rFonts w:asciiTheme="minorHAnsi" w:hAnsiTheme="minorHAnsi"/>
+              </w:rPr>
+              <w:t>Interesados en el procesamiento de pagos.</w:t>
+            </w:r>
+          </w:p>
+        </w:tc>
+      </w:tr>
+      <w:tr>
+        <w:trPr>
+          <w:cnfStyle w:val="000000100000"/>
+          <w:trHeight w:val="360"/>
+        </w:trPr>
+        <w:tc>
+          <w:tcPr>
+            <w:cnfStyle w:val="000010000000"/>
+            <w:tcW w:w="1134" w:type="dxa"/>
+            <w:tcBorders>
+              <w:top w:val="none" w:sz="0" w:space="0" w:color="auto"/>
+              <w:left w:val="none" w:sz="0" w:space="0" w:color="auto"/>
+              <w:bottom w:val="none" w:sz="0" w:space="0" w:color="auto"/>
+              <w:right w:val="none" w:sz="0" w:space="0" w:color="auto"/>
+            </w:tcBorders>
+            <w:shd w:val="clear" w:color="auto" w:fill="DBE5F1" w:themeFill="accent1" w:themeFillTint="33"/>
+            <w:vAlign w:val="center"/>
+          </w:tcPr>
+          <w:p>
+            <w:pPr>
+              <w:jc w:val="center"/>
+              <w:rPr>
+                <w:rFonts w:asciiTheme="minorHAnsi" w:hAnsiTheme="minorHAnsi"/>
+                <w:b/>
+              </w:rPr>
+            </w:pPr>
+            <w:r>
+              <w:rPr>
+                <w:rFonts w:asciiTheme="minorHAnsi" w:hAnsiTheme="minorHAnsi"/>
+                <w:b/>
+              </w:rPr>
+              <w:t>S6</w:t>
+            </w:r>
+          </w:p>
+        </w:tc>
+        <w:tc>
+          <w:tcPr>
+            <w:tcW w:w="3402" w:type="dxa"/>
+            <w:tcBorders>
+              <w:top w:val="none" w:sz="0" w:space="0" w:color="auto"/>
+              <w:bottom w:val="none" w:sz="0" w:space="0" w:color="auto"/>
+            </w:tcBorders>
+            <w:vAlign w:val="center"/>
+          </w:tcPr>
+          <w:p>
+            <w:pPr>
+              <w:cnfStyle w:val="000000100000"/>
+              <w:rPr>
+                <w:rFonts w:asciiTheme="minorHAnsi" w:hAnsiTheme="minorHAnsi"/>
+              </w:rPr>
+            </w:pPr>
+            <w:r>
+              <w:rPr>
+                <w:rFonts w:asciiTheme="minorHAnsi" w:hAnsiTheme="minorHAnsi"/>
+              </w:rPr>
+              <w:t>Grupo de desarrollo</w:t>
+            </w:r>
+          </w:p>
+        </w:tc>
+        <w:tc>
+          <w:tcPr>
+            <w:cnfStyle w:val="000010000000"/>
+            <w:tcW w:w="5387" w:type="dxa"/>
+            <w:tcBorders>
+              <w:top w:val="none" w:sz="0" w:space="0" w:color="auto"/>
+              <w:left w:val="none" w:sz="0" w:space="0" w:color="auto"/>
+              <w:bottom w:val="none" w:sz="0" w:space="0" w:color="auto"/>
+              <w:right w:val="none" w:sz="0" w:space="0" w:color="auto"/>
+            </w:tcBorders>
+            <w:vAlign w:val="center"/>
+          </w:tcPr>
+          <w:p>
+            <w:pPr>
+              <w:rPr>
+                <w:rFonts w:asciiTheme="minorHAnsi" w:hAnsiTheme="minorHAnsi"/>
+              </w:rPr>
+            </w:pPr>
+            <w:r>
+              <w:rPr>
+                <w:rFonts w:asciiTheme="minorHAnsi" w:hAnsiTheme="minorHAnsi"/>
+              </w:rPr>
+              <w:t>Personas encargadas de implementar los proyectos derivados del proceso de arquitectura empresarial.</w:t>
+            </w:r>
+          </w:p>
+        </w:tc>
+      </w:tr>
+    </w:tbl>
     <w:p>
       <w:pPr>
         <w:jc w:val="both"/>
@@ -6577,19 +7672,31 @@
         <w:jc w:val="both"/>
         <w:rPr>
           <w:rFonts w:asciiTheme="minorHAnsi" w:hAnsiTheme="minorHAnsi"/>
-          <w:i/>
-          <w:color w:val="0070C0"/>
-          <w:sz w:val="22"/>
-        </w:rPr>
-      </w:pPr>
-      <w:r>
-        <w:rPr>
-          <w:rFonts w:asciiTheme="minorHAnsi" w:hAnsiTheme="minorHAnsi"/>
-          <w:i/>
-          <w:color w:val="0070C0"/>
-          <w:sz w:val="22"/>
-        </w:rPr>
-        <w:t>Descripción de los cambios realizados en los procesos e identificación de procesos de negocio nuevos</w:t>
+          <w:sz w:val="22"/>
+        </w:rPr>
+      </w:pPr>
+      <w:r>
+        <w:rPr>
+          <w:rFonts w:asciiTheme="minorHAnsi" w:hAnsiTheme="minorHAnsi"/>
+          <w:sz w:val="22"/>
+        </w:rPr>
+        <w:t xml:space="preserve">A continuación se detallan los intereses y/o expectativas que tienen los </w:t>
+      </w:r>
+      <w:proofErr w:type="spellStart"/>
+      <w:r>
+        <w:rPr>
+          <w:rFonts w:asciiTheme="minorHAnsi" w:hAnsiTheme="minorHAnsi"/>
+          <w:sz w:val="22"/>
+        </w:rPr>
+        <w:t>stakeholders</w:t>
+      </w:r>
+      <w:proofErr w:type="spellEnd"/>
+      <w:r>
+        <w:rPr>
+          <w:rFonts w:asciiTheme="minorHAnsi" w:hAnsiTheme="minorHAnsi"/>
+          <w:sz w:val="22"/>
+        </w:rPr>
+        <w:t xml:space="preserve"> frente a la arquitectura empresarial planteada:</w:t>
       </w:r>
     </w:p>
     <w:p>
@@ -6600,27 +7707,582 @@
           <w:sz w:val="22"/>
         </w:rPr>
       </w:pPr>
-      <w:r>
-        <w:rPr>
-          <w:rFonts w:asciiTheme="minorHAnsi" w:hAnsiTheme="minorHAnsi"/>
-          <w:sz w:val="22"/>
-        </w:rPr>
-        <w:t>(</w:t>
-      </w:r>
-      <w:r>
-        <w:rPr>
-          <w:rFonts w:asciiTheme="minorHAnsi" w:hAnsiTheme="minorHAnsi"/>
-          <w:sz w:val="22"/>
-        </w:rPr>
-        <w:t>SANDRA</w:t>
-      </w:r>
-      <w:r>
-        <w:rPr>
-          <w:rFonts w:asciiTheme="minorHAnsi" w:hAnsiTheme="minorHAnsi"/>
-          <w:sz w:val="22"/>
-        </w:rPr>
-        <w:t>)</w:t>
-      </w:r>
+    </w:p>
+    <w:p>
+      <w:pPr>
+        <w:pStyle w:val="Epgrafe"/>
+        <w:keepNext/>
+        <w:spacing w:after="120"/>
+        <w:jc w:val="center"/>
+        <w:rPr>
+          <w:rFonts w:asciiTheme="minorHAnsi" w:hAnsiTheme="minorHAnsi"/>
+          <w:color w:val="auto"/>
+          <w:sz w:val="20"/>
+        </w:rPr>
+      </w:pPr>
+      <w:bookmarkStart w:id="8" w:name="_Toc288507787"/>
+      <w:r>
+        <w:rPr>
+          <w:rFonts w:asciiTheme="minorHAnsi" w:hAnsiTheme="minorHAnsi"/>
+          <w:color w:val="auto"/>
+          <w:sz w:val="20"/>
+        </w:rPr>
+        <w:t xml:space="preserve">Tabla </w:t>
+      </w:r>
+      <w:r>
+        <w:rPr>
+          <w:rFonts w:asciiTheme="minorHAnsi" w:hAnsiTheme="minorHAnsi"/>
+          <w:color w:val="auto"/>
+          <w:sz w:val="20"/>
+        </w:rPr>
+        <w:fldChar w:fldCharType="begin"/>
+      </w:r>
+      <w:r>
+        <w:rPr>
+          <w:rFonts w:asciiTheme="minorHAnsi" w:hAnsiTheme="minorHAnsi"/>
+          <w:color w:val="auto"/>
+          <w:sz w:val="20"/>
+        </w:rPr>
+        <w:instrText xml:space="preserve"> SEQ Tabla \* ARABIC </w:instrText>
+      </w:r>
+      <w:r>
+        <w:rPr>
+          <w:rFonts w:asciiTheme="minorHAnsi" w:hAnsiTheme="minorHAnsi"/>
+          <w:color w:val="auto"/>
+          <w:sz w:val="20"/>
+        </w:rPr>
+        <w:fldChar w:fldCharType="separate"/>
+      </w:r>
+      <w:r>
+        <w:rPr>
+          <w:rFonts w:asciiTheme="minorHAnsi" w:hAnsiTheme="minorHAnsi"/>
+          <w:noProof/>
+          <w:color w:val="auto"/>
+          <w:sz w:val="20"/>
+        </w:rPr>
+        <w:t>3</w:t>
+      </w:r>
+      <w:r>
+        <w:rPr>
+          <w:rFonts w:asciiTheme="minorHAnsi" w:hAnsiTheme="minorHAnsi"/>
+          <w:color w:val="auto"/>
+          <w:sz w:val="20"/>
+        </w:rPr>
+        <w:fldChar w:fldCharType="end"/>
+      </w:r>
+      <w:r>
+        <w:rPr>
+          <w:rFonts w:asciiTheme="minorHAnsi" w:hAnsiTheme="minorHAnsi"/>
+          <w:color w:val="auto"/>
+          <w:sz w:val="20"/>
+        </w:rPr>
+        <w:t xml:space="preserve">. </w:t>
+      </w:r>
+      <w:r>
+        <w:rPr>
+          <w:rFonts w:asciiTheme="minorHAnsi" w:hAnsiTheme="minorHAnsi"/>
+          <w:color w:val="auto"/>
+          <w:sz w:val="20"/>
+        </w:rPr>
+        <w:t xml:space="preserve">Expectativas de los </w:t>
+      </w:r>
+      <w:proofErr w:type="spellStart"/>
+      <w:r>
+        <w:rPr>
+          <w:rFonts w:asciiTheme="minorHAnsi" w:hAnsiTheme="minorHAnsi"/>
+          <w:color w:val="auto"/>
+          <w:sz w:val="20"/>
+        </w:rPr>
+        <w:t>Stakeholders</w:t>
+      </w:r>
+      <w:bookmarkEnd w:id="8"/>
+      <w:proofErr w:type="spellEnd"/>
+    </w:p>
+    <w:tbl>
+      <w:tblPr>
+        <w:tblStyle w:val="Tablaconcuadrcula"/>
+        <w:tblW w:w="0" w:type="auto"/>
+        <w:tblBorders>
+          <w:top w:val="single" w:sz="4" w:space="0" w:color="auto"/>
+          <w:left w:val="single" w:sz="4" w:space="0" w:color="auto"/>
+          <w:bottom w:val="single" w:sz="4" w:space="0" w:color="auto"/>
+          <w:right w:val="single" w:sz="4" w:space="0" w:color="auto"/>
+          <w:insideH w:val="single" w:sz="4" w:space="0" w:color="auto"/>
+          <w:insideV w:val="single" w:sz="4" w:space="0" w:color="auto"/>
+        </w:tblBorders>
+        <w:tblCellMar>
+          <w:top w:w="28" w:type="dxa"/>
+          <w:left w:w="85" w:type="dxa"/>
+          <w:bottom w:w="28" w:type="dxa"/>
+          <w:right w:w="28" w:type="dxa"/>
+        </w:tblCellMar>
+        <w:tblLook w:val="0000"/>
+      </w:tblPr>
+      <w:tblGrid>
+        <w:gridCol w:w="1418"/>
+        <w:gridCol w:w="8505"/>
+      </w:tblGrid>
+      <w:tr>
+        <w:trPr>
+          <w:trHeight w:val="103"/>
+          <w:tblHeader/>
+        </w:trPr>
+        <w:tc>
+          <w:tcPr>
+            <w:tcW w:w="1418" w:type="dxa"/>
+            <w:shd w:val="clear" w:color="auto" w:fill="B8CCE4" w:themeFill="accent1" w:themeFillTint="66"/>
+            <w:vAlign w:val="center"/>
+          </w:tcPr>
+          <w:p>
+            <w:pPr>
+              <w:jc w:val="center"/>
+              <w:rPr>
+                <w:rFonts w:asciiTheme="minorHAnsi" w:hAnsiTheme="minorHAnsi"/>
+                <w:b/>
+              </w:rPr>
+            </w:pPr>
+            <w:proofErr w:type="spellStart"/>
+            <w:r>
+              <w:rPr>
+                <w:rFonts w:asciiTheme="minorHAnsi" w:hAnsiTheme="minorHAnsi"/>
+                <w:b/>
+              </w:rPr>
+              <w:t>Stakeholder</w:t>
+            </w:r>
+            <w:proofErr w:type="spellEnd"/>
+          </w:p>
+        </w:tc>
+        <w:tc>
+          <w:tcPr>
+            <w:tcW w:w="8505" w:type="dxa"/>
+            <w:shd w:val="clear" w:color="auto" w:fill="B8CCE4" w:themeFill="accent1" w:themeFillTint="66"/>
+            <w:vAlign w:val="center"/>
+          </w:tcPr>
+          <w:p>
+            <w:pPr>
+              <w:jc w:val="center"/>
+              <w:rPr>
+                <w:rFonts w:asciiTheme="minorHAnsi" w:hAnsiTheme="minorHAnsi"/>
+                <w:b/>
+              </w:rPr>
+            </w:pPr>
+            <w:r>
+              <w:rPr>
+                <w:rFonts w:asciiTheme="minorHAnsi" w:hAnsiTheme="minorHAnsi"/>
+                <w:b/>
+              </w:rPr>
+              <w:t>Interés/Expectativa</w:t>
+            </w:r>
+          </w:p>
+        </w:tc>
+      </w:tr>
+      <w:tr>
+        <w:trPr>
+          <w:trHeight w:val="375"/>
+        </w:trPr>
+        <w:tc>
+          <w:tcPr>
+            <w:tcW w:w="1418" w:type="dxa"/>
+            <w:shd w:val="clear" w:color="auto" w:fill="DBE5F1" w:themeFill="accent1" w:themeFillTint="33"/>
+            <w:vAlign w:val="center"/>
+          </w:tcPr>
+          <w:p>
+            <w:pPr>
+              <w:jc w:val="center"/>
+              <w:rPr>
+                <w:rFonts w:asciiTheme="minorHAnsi" w:hAnsiTheme="minorHAnsi"/>
+                <w:b/>
+              </w:rPr>
+            </w:pPr>
+            <w:r>
+              <w:rPr>
+                <w:rFonts w:asciiTheme="minorHAnsi" w:hAnsiTheme="minorHAnsi"/>
+                <w:b/>
+              </w:rPr>
+              <w:t>S1</w:t>
+            </w:r>
+          </w:p>
+        </w:tc>
+        <w:tc>
+          <w:tcPr>
+            <w:tcW w:w="8505" w:type="dxa"/>
+            <w:vAlign w:val="center"/>
+          </w:tcPr>
+          <w:p>
+            <w:pPr>
+              <w:rPr>
+                <w:rFonts w:asciiTheme="minorHAnsi" w:hAnsiTheme="minorHAnsi"/>
+              </w:rPr>
+            </w:pPr>
+            <w:r>
+              <w:rPr>
+                <w:rFonts w:asciiTheme="minorHAnsi" w:hAnsiTheme="minorHAnsi"/>
+              </w:rPr>
+              <w:t>Satisfacer las presiones de sus clientes y de su entorno</w:t>
+            </w:r>
+          </w:p>
+          <w:p>
+            <w:pPr>
+              <w:rPr>
+                <w:rFonts w:asciiTheme="minorHAnsi" w:hAnsiTheme="minorHAnsi"/>
+              </w:rPr>
+            </w:pPr>
+            <w:r>
+              <w:rPr>
+                <w:rFonts w:asciiTheme="minorHAnsi" w:hAnsiTheme="minorHAnsi"/>
+              </w:rPr>
+              <w:t>Lograr una idea clara del camino a seguir para alcanzar su modelo operacional objetivo.</w:t>
+            </w:r>
+          </w:p>
+        </w:tc>
+      </w:tr>
+      <w:tr>
+        <w:trPr>
+          <w:trHeight w:val="632"/>
+        </w:trPr>
+        <w:tc>
+          <w:tcPr>
+            <w:tcW w:w="1418" w:type="dxa"/>
+            <w:shd w:val="clear" w:color="auto" w:fill="DBE5F1" w:themeFill="accent1" w:themeFillTint="33"/>
+            <w:vAlign w:val="center"/>
+          </w:tcPr>
+          <w:p>
+            <w:pPr>
+              <w:jc w:val="center"/>
+              <w:rPr>
+                <w:rFonts w:asciiTheme="minorHAnsi" w:hAnsiTheme="minorHAnsi"/>
+                <w:b/>
+              </w:rPr>
+            </w:pPr>
+            <w:r>
+              <w:rPr>
+                <w:rFonts w:asciiTheme="minorHAnsi" w:hAnsiTheme="minorHAnsi"/>
+                <w:b/>
+              </w:rPr>
+              <w:t>S2</w:t>
+            </w:r>
+          </w:p>
+        </w:tc>
+        <w:tc>
+          <w:tcPr>
+            <w:tcW w:w="8505" w:type="dxa"/>
+            <w:vAlign w:val="center"/>
+          </w:tcPr>
+          <w:p>
+            <w:pPr>
+              <w:rPr>
+                <w:rFonts w:asciiTheme="minorHAnsi" w:hAnsiTheme="minorHAnsi"/>
+              </w:rPr>
+            </w:pPr>
+            <w:r>
+              <w:rPr>
+                <w:rFonts w:asciiTheme="minorHAnsi" w:hAnsiTheme="minorHAnsi"/>
+              </w:rPr>
+              <w:t xml:space="preserve">Definir un conjunto de proyectos para alcanzar el modelo operacional objetivo del </w:t>
+            </w:r>
+            <w:proofErr w:type="spellStart"/>
+            <w:r>
+              <w:rPr>
+                <w:rFonts w:asciiTheme="minorHAnsi" w:hAnsiTheme="minorHAnsi"/>
+              </w:rPr>
+              <w:t>MarketPlace</w:t>
+            </w:r>
+            <w:proofErr w:type="spellEnd"/>
+            <w:r>
+              <w:rPr>
+                <w:rFonts w:asciiTheme="minorHAnsi" w:hAnsiTheme="minorHAnsi"/>
+              </w:rPr>
+              <w:t>.</w:t>
+            </w:r>
+          </w:p>
+          <w:p>
+            <w:pPr>
+              <w:rPr>
+                <w:rFonts w:asciiTheme="minorHAnsi" w:hAnsiTheme="minorHAnsi"/>
+              </w:rPr>
+            </w:pPr>
+            <w:r>
+              <w:rPr>
+                <w:rFonts w:asciiTheme="minorHAnsi" w:hAnsiTheme="minorHAnsi"/>
+              </w:rPr>
+              <w:t>Definir un conjunto de indicadores de gestión que les permita tomar decisiones.</w:t>
+            </w:r>
+          </w:p>
+          <w:p>
+            <w:pPr>
+              <w:rPr>
+                <w:rFonts w:asciiTheme="minorHAnsi" w:hAnsiTheme="minorHAnsi"/>
+              </w:rPr>
+            </w:pPr>
+            <w:r>
+              <w:rPr>
+                <w:rFonts w:asciiTheme="minorHAnsi" w:hAnsiTheme="minorHAnsi"/>
+              </w:rPr>
+              <w:t>Definir la arquitectura empresarial actual y objetivo.</w:t>
+            </w:r>
+          </w:p>
+        </w:tc>
+      </w:tr>
+      <w:tr>
+        <w:trPr>
+          <w:trHeight w:val="501"/>
+        </w:trPr>
+        <w:tc>
+          <w:tcPr>
+            <w:tcW w:w="1418" w:type="dxa"/>
+            <w:shd w:val="clear" w:color="auto" w:fill="DBE5F1" w:themeFill="accent1" w:themeFillTint="33"/>
+            <w:vAlign w:val="center"/>
+          </w:tcPr>
+          <w:p>
+            <w:pPr>
+              <w:jc w:val="center"/>
+              <w:rPr>
+                <w:rFonts w:asciiTheme="minorHAnsi" w:hAnsiTheme="minorHAnsi"/>
+                <w:b/>
+              </w:rPr>
+            </w:pPr>
+            <w:r>
+              <w:rPr>
+                <w:rFonts w:asciiTheme="minorHAnsi" w:hAnsiTheme="minorHAnsi"/>
+                <w:b/>
+              </w:rPr>
+              <w:t>S3</w:t>
+            </w:r>
+          </w:p>
+        </w:tc>
+        <w:tc>
+          <w:tcPr>
+            <w:tcW w:w="8505" w:type="dxa"/>
+            <w:vAlign w:val="center"/>
+          </w:tcPr>
+          <w:p>
+            <w:pPr>
+              <w:rPr>
+                <w:rFonts w:asciiTheme="minorHAnsi" w:hAnsiTheme="minorHAnsi"/>
+              </w:rPr>
+            </w:pPr>
+            <w:r>
+              <w:rPr>
+                <w:rFonts w:asciiTheme="minorHAnsi" w:hAnsiTheme="minorHAnsi"/>
+              </w:rPr>
+              <w:t>Definir una arquitectura objetivo que les permita mejorar sus operaciones.</w:t>
+            </w:r>
+          </w:p>
+          <w:p>
+            <w:pPr>
+              <w:rPr>
+                <w:rFonts w:asciiTheme="minorHAnsi" w:hAnsiTheme="minorHAnsi"/>
+              </w:rPr>
+            </w:pPr>
+            <w:r>
+              <w:rPr>
+                <w:rFonts w:asciiTheme="minorHAnsi" w:hAnsiTheme="minorHAnsi"/>
+              </w:rPr>
+              <w:t xml:space="preserve">Mejorar la gestión de los procesos de cada departamento, área, </w:t>
+            </w:r>
+            <w:proofErr w:type="spellStart"/>
+            <w:r>
+              <w:rPr>
+                <w:rFonts w:asciiTheme="minorHAnsi" w:hAnsiTheme="minorHAnsi"/>
+              </w:rPr>
+              <w:t>subárea</w:t>
+            </w:r>
+            <w:proofErr w:type="spellEnd"/>
+            <w:r>
+              <w:rPr>
+                <w:rFonts w:asciiTheme="minorHAnsi" w:hAnsiTheme="minorHAnsi"/>
+              </w:rPr>
+              <w:t>, etc.</w:t>
+            </w:r>
+          </w:p>
+        </w:tc>
+      </w:tr>
+      <w:tr>
+        <w:trPr>
+          <w:trHeight w:val="494"/>
+        </w:trPr>
+        <w:tc>
+          <w:tcPr>
+            <w:tcW w:w="1418" w:type="dxa"/>
+            <w:shd w:val="clear" w:color="auto" w:fill="DBE5F1" w:themeFill="accent1" w:themeFillTint="33"/>
+            <w:vAlign w:val="center"/>
+          </w:tcPr>
+          <w:p>
+            <w:pPr>
+              <w:jc w:val="center"/>
+              <w:rPr>
+                <w:rFonts w:asciiTheme="minorHAnsi" w:hAnsiTheme="minorHAnsi"/>
+                <w:b/>
+              </w:rPr>
+            </w:pPr>
+            <w:r>
+              <w:rPr>
+                <w:rFonts w:asciiTheme="minorHAnsi" w:hAnsiTheme="minorHAnsi"/>
+                <w:b/>
+              </w:rPr>
+              <w:t>S4</w:t>
+            </w:r>
+          </w:p>
+        </w:tc>
+        <w:tc>
+          <w:tcPr>
+            <w:tcW w:w="8505" w:type="dxa"/>
+            <w:vAlign w:val="center"/>
+          </w:tcPr>
+          <w:p>
+            <w:pPr>
+              <w:rPr>
+                <w:rFonts w:asciiTheme="minorHAnsi" w:hAnsiTheme="minorHAnsi"/>
+              </w:rPr>
+            </w:pPr>
+            <w:r>
+              <w:rPr>
+                <w:rFonts w:asciiTheme="minorHAnsi" w:hAnsiTheme="minorHAnsi"/>
+              </w:rPr>
+              <w:t xml:space="preserve">Lograr una oferta de servicio más diversificada, transparente (subasta inversa), automatizada, flexible, segura, multicanal, basada en estándares abiertos de la industria (EDI </w:t>
+            </w:r>
+            <w:proofErr w:type="spellStart"/>
+            <w:r>
+              <w:rPr>
+                <w:rFonts w:asciiTheme="minorHAnsi" w:hAnsiTheme="minorHAnsi"/>
+              </w:rPr>
+              <w:t>Messages</w:t>
+            </w:r>
+            <w:proofErr w:type="spellEnd"/>
+            <w:r>
+              <w:rPr>
+                <w:rFonts w:asciiTheme="minorHAnsi" w:hAnsiTheme="minorHAnsi"/>
+              </w:rPr>
+              <w:t>), orientada al autoservicio (</w:t>
+            </w:r>
+            <w:proofErr w:type="spellStart"/>
+            <w:r>
+              <w:rPr>
+                <w:rFonts w:asciiTheme="minorHAnsi" w:hAnsiTheme="minorHAnsi"/>
+              </w:rPr>
+              <w:t>selfservice</w:t>
+            </w:r>
+            <w:proofErr w:type="spellEnd"/>
+            <w:r>
+              <w:rPr>
+                <w:rFonts w:asciiTheme="minorHAnsi" w:hAnsiTheme="minorHAnsi"/>
+              </w:rPr>
+              <w:t>).</w:t>
+            </w:r>
+          </w:p>
+        </w:tc>
+      </w:tr>
+      <w:tr>
+        <w:trPr>
+          <w:trHeight w:val="111"/>
+        </w:trPr>
+        <w:tc>
+          <w:tcPr>
+            <w:tcW w:w="1418" w:type="dxa"/>
+            <w:shd w:val="clear" w:color="auto" w:fill="DBE5F1" w:themeFill="accent1" w:themeFillTint="33"/>
+            <w:vAlign w:val="center"/>
+          </w:tcPr>
+          <w:p>
+            <w:pPr>
+              <w:jc w:val="center"/>
+              <w:rPr>
+                <w:rFonts w:asciiTheme="minorHAnsi" w:hAnsiTheme="minorHAnsi"/>
+                <w:b/>
+              </w:rPr>
+            </w:pPr>
+            <w:r>
+              <w:rPr>
+                <w:rFonts w:asciiTheme="minorHAnsi" w:hAnsiTheme="minorHAnsi"/>
+                <w:b/>
+              </w:rPr>
+              <w:t>S5</w:t>
+            </w:r>
+          </w:p>
+        </w:tc>
+        <w:tc>
+          <w:tcPr>
+            <w:tcW w:w="8505" w:type="dxa"/>
+            <w:vAlign w:val="center"/>
+          </w:tcPr>
+          <w:p>
+            <w:pPr>
+              <w:rPr>
+                <w:rFonts w:asciiTheme="minorHAnsi" w:hAnsiTheme="minorHAnsi"/>
+              </w:rPr>
+            </w:pPr>
+            <w:r>
+              <w:rPr>
+                <w:rFonts w:asciiTheme="minorHAnsi" w:hAnsiTheme="minorHAnsi"/>
+              </w:rPr>
+              <w:t xml:space="preserve">Mejorar sus relaciones con el </w:t>
+            </w:r>
+            <w:proofErr w:type="spellStart"/>
+            <w:r>
+              <w:rPr>
+                <w:rFonts w:asciiTheme="minorHAnsi" w:hAnsiTheme="minorHAnsi"/>
+              </w:rPr>
+              <w:t>MarketPlace</w:t>
+            </w:r>
+            <w:proofErr w:type="spellEnd"/>
+          </w:p>
+        </w:tc>
+      </w:tr>
+      <w:tr>
+        <w:trPr>
+          <w:trHeight w:val="241"/>
+        </w:trPr>
+        <w:tc>
+          <w:tcPr>
+            <w:tcW w:w="1418" w:type="dxa"/>
+            <w:shd w:val="clear" w:color="auto" w:fill="DBE5F1" w:themeFill="accent1" w:themeFillTint="33"/>
+            <w:vAlign w:val="center"/>
+          </w:tcPr>
+          <w:p>
+            <w:pPr>
+              <w:jc w:val="center"/>
+              <w:rPr>
+                <w:rFonts w:asciiTheme="minorHAnsi" w:hAnsiTheme="minorHAnsi"/>
+                <w:b/>
+              </w:rPr>
+            </w:pPr>
+            <w:r>
+              <w:rPr>
+                <w:rFonts w:asciiTheme="minorHAnsi" w:hAnsiTheme="minorHAnsi"/>
+                <w:b/>
+              </w:rPr>
+              <w:t>S6</w:t>
+            </w:r>
+          </w:p>
+        </w:tc>
+        <w:tc>
+          <w:tcPr>
+            <w:tcW w:w="8505" w:type="dxa"/>
+            <w:vAlign w:val="center"/>
+          </w:tcPr>
+          <w:p>
+            <w:pPr>
+              <w:rPr>
+                <w:rFonts w:asciiTheme="minorHAnsi" w:hAnsiTheme="minorHAnsi"/>
+              </w:rPr>
+            </w:pPr>
+            <w:r>
+              <w:rPr>
+                <w:rFonts w:asciiTheme="minorHAnsi" w:hAnsiTheme="minorHAnsi"/>
+              </w:rPr>
+              <w:t>Obtener una definición clara de lo que se espera implementar durante el proceso de desarrollo.</w:t>
+            </w:r>
+          </w:p>
+        </w:tc>
+      </w:tr>
+    </w:tbl>
+    <w:p>
+      <w:pPr>
+        <w:jc w:val="both"/>
+        <w:rPr>
+          <w:rFonts w:asciiTheme="minorHAnsi" w:hAnsiTheme="minorHAnsi"/>
+          <w:sz w:val="22"/>
+        </w:rPr>
+      </w:pPr>
     </w:p>
     <w:p>
       <w:pPr>
@@ -6636,8 +8298,9 @@
         <w:pStyle w:val="Prrafodelista"/>
         <w:numPr>
           <w:ilvl w:val="1"/>
-          <w:numId w:val="18"/>
+          <w:numId w:val="1"/>
         </w:numPr>
+        <w:ind w:left="567" w:hanging="425"/>
         <w:jc w:val="both"/>
         <w:outlineLvl w:val="1"/>
         <w:rPr>
@@ -6647,7 +8310,7 @@
           <w:sz w:val="22"/>
         </w:rPr>
       </w:pPr>
-      <w:bookmarkStart w:id="8" w:name="_Toc295124296"/>
+      <w:bookmarkStart w:id="9" w:name="_Toc295574706"/>
       <w:r>
         <w:rPr>
           <w:rFonts w:asciiTheme="minorHAnsi" w:hAnsiTheme="minorHAnsi"/>
@@ -6655,19 +8318,15 @@
           <w:smallCaps/>
           <w:sz w:val="22"/>
         </w:rPr>
-        <w:t>arquitectura datos</w:t>
-      </w:r>
-    </w:p>
-    <w:p>
-      <w:pPr>
-        <w:pStyle w:val="Prrafodelista"/>
-        <w:ind w:left="792"/>
+        <w:t>Arquitectura de negocio</w:t>
+      </w:r>
+      <w:bookmarkEnd w:id="9"/>
+    </w:p>
+    <w:p>
+      <w:pPr>
         <w:jc w:val="both"/>
-        <w:outlineLvl w:val="1"/>
-        <w:rPr>
-          <w:rFonts w:asciiTheme="minorHAnsi" w:hAnsiTheme="minorHAnsi"/>
-          <w:b/>
-          <w:smallCaps/>
+        <w:rPr>
+          <w:rFonts w:asciiTheme="minorHAnsi" w:hAnsiTheme="minorHAnsi"/>
           <w:sz w:val="22"/>
         </w:rPr>
       </w:pPr>
@@ -6689,30 +8348,44 @@
           <w:color w:val="0070C0"/>
           <w:sz w:val="22"/>
         </w:rPr>
-        <w:t xml:space="preserve">Mauricio (diferencia ENTRE AS-IS TO </w:t>
-      </w:r>
-      <w:proofErr w:type="gramStart"/>
-      <w:r>
-        <w:rPr>
-          <w:rFonts w:asciiTheme="minorHAnsi" w:hAnsiTheme="minorHAnsi"/>
-          <w:i/>
-          <w:color w:val="0070C0"/>
-          <w:sz w:val="22"/>
-        </w:rPr>
-        <w:t>BE )</w:t>
-      </w:r>
-      <w:proofErr w:type="gramEnd"/>
-    </w:p>
-    <w:p>
-      <w:pPr>
-        <w:pStyle w:val="Prrafodelista"/>
-        <w:ind w:left="792"/>
+        <w:t>Descripción de los cambios realizados en los procesos e identificación de procesos de negocio nuevos</w:t>
+      </w:r>
+    </w:p>
+    <w:p>
+      <w:pPr>
         <w:jc w:val="both"/>
-        <w:outlineLvl w:val="1"/>
-        <w:rPr>
-          <w:rFonts w:asciiTheme="minorHAnsi" w:hAnsiTheme="minorHAnsi"/>
-          <w:b/>
-          <w:smallCaps/>
+        <w:rPr>
+          <w:rFonts w:asciiTheme="minorHAnsi" w:hAnsiTheme="minorHAnsi"/>
+          <w:sz w:val="22"/>
+        </w:rPr>
+      </w:pPr>
+      <w:r>
+        <w:rPr>
+          <w:rFonts w:asciiTheme="minorHAnsi" w:hAnsiTheme="minorHAnsi"/>
+          <w:sz w:val="22"/>
+        </w:rPr>
+        <w:t>(</w:t>
+      </w:r>
+      <w:r>
+        <w:rPr>
+          <w:rFonts w:asciiTheme="minorHAnsi" w:hAnsiTheme="minorHAnsi"/>
+          <w:sz w:val="22"/>
+        </w:rPr>
+        <w:t>SANDRA</w:t>
+      </w:r>
+      <w:r>
+        <w:rPr>
+          <w:rFonts w:asciiTheme="minorHAnsi" w:hAnsiTheme="minorHAnsi"/>
+          <w:sz w:val="22"/>
+        </w:rPr>
+        <w:t>)</w:t>
+      </w:r>
+    </w:p>
+    <w:p>
+      <w:pPr>
+        <w:jc w:val="both"/>
+        <w:rPr>
+          <w:rFonts w:asciiTheme="minorHAnsi" w:hAnsiTheme="minorHAnsi"/>
           <w:sz w:val="22"/>
         </w:rPr>
       </w:pPr>
@@ -6722,8 +8395,9 @@
         <w:pStyle w:val="Prrafodelista"/>
         <w:numPr>
           <w:ilvl w:val="1"/>
-          <w:numId w:val="18"/>
+          <w:numId w:val="1"/>
         </w:numPr>
+        <w:ind w:left="567" w:hanging="425"/>
         <w:jc w:val="both"/>
         <w:outlineLvl w:val="1"/>
         <w:rPr>
@@ -6733,6 +8407,7 @@
           <w:sz w:val="22"/>
         </w:rPr>
       </w:pPr>
+      <w:bookmarkStart w:id="10" w:name="_Toc295574707"/>
       <w:r>
         <w:rPr>
           <w:rFonts w:asciiTheme="minorHAnsi" w:hAnsiTheme="minorHAnsi"/>
@@ -6740,73 +8415,37 @@
           <w:smallCaps/>
           <w:sz w:val="22"/>
         </w:rPr>
-        <w:t>arquitectura aplicaciones</w:t>
-      </w:r>
-    </w:p>
-    <w:p>
-      <w:pPr>
-        <w:ind w:left="360"/>
-        <w:jc w:val="both"/>
-        <w:outlineLvl w:val="1"/>
-        <w:rPr>
-          <w:rFonts w:asciiTheme="minorHAnsi" w:hAnsiTheme="minorHAnsi"/>
-          <w:b/>
-          <w:smallCaps/>
-          <w:sz w:val="22"/>
-        </w:rPr>
-      </w:pPr>
-    </w:p>
-    <w:p>
-      <w:pPr>
-        <w:jc w:val="both"/>
-        <w:rPr>
-          <w:rFonts w:asciiTheme="minorHAnsi" w:hAnsiTheme="minorHAnsi"/>
-          <w:i/>
-          <w:color w:val="0070C0"/>
-          <w:sz w:val="22"/>
-          <w:lang w:val="en-US"/>
-        </w:rPr>
-      </w:pPr>
-      <w:r>
-        <w:rPr>
-          <w:rFonts w:asciiTheme="minorHAnsi" w:hAnsiTheme="minorHAnsi"/>
-          <w:i/>
-          <w:color w:val="0070C0"/>
-          <w:sz w:val="22"/>
-          <w:lang w:val="en-US"/>
-        </w:rPr>
-        <w:t>David (</w:t>
-      </w:r>
-      <w:proofErr w:type="spellStart"/>
-      <w:r>
-        <w:rPr>
-          <w:rFonts w:asciiTheme="minorHAnsi" w:hAnsiTheme="minorHAnsi"/>
-          <w:i/>
-          <w:color w:val="0070C0"/>
-          <w:sz w:val="22"/>
-          <w:lang w:val="en-US"/>
-        </w:rPr>
-        <w:t>diferencia</w:t>
-      </w:r>
-      <w:proofErr w:type="spellEnd"/>
-      <w:r>
-        <w:rPr>
-          <w:rFonts w:asciiTheme="minorHAnsi" w:hAnsiTheme="minorHAnsi"/>
-          <w:i/>
-          <w:color w:val="0070C0"/>
-          <w:sz w:val="22"/>
-          <w:lang w:val="en-US"/>
-        </w:rPr>
-        <w:t xml:space="preserve"> ENTRE AS-IS TO </w:t>
+        <w:t>arquitectura datos</w:t>
+      </w:r>
+      <w:bookmarkEnd w:id="10"/>
+    </w:p>
+    <w:p>
+      <w:pPr>
+        <w:rPr>
+          <w:rFonts w:asciiTheme="minorHAnsi" w:hAnsiTheme="minorHAnsi"/>
+          <w:sz w:val="22"/>
+        </w:rPr>
+      </w:pPr>
+    </w:p>
+    <w:p>
+      <w:pPr>
+        <w:rPr>
+          <w:rFonts w:asciiTheme="minorHAnsi" w:hAnsiTheme="minorHAnsi"/>
+          <w:sz w:val="22"/>
+        </w:rPr>
+      </w:pPr>
+      <w:r>
+        <w:rPr>
+          <w:rFonts w:asciiTheme="minorHAnsi" w:hAnsiTheme="minorHAnsi"/>
+          <w:sz w:val="22"/>
+        </w:rPr>
+        <w:t xml:space="preserve">Mauricio (diferencia ENTRE AS-IS TO </w:t>
       </w:r>
       <w:proofErr w:type="gramStart"/>
       <w:r>
         <w:rPr>
           <w:rFonts w:asciiTheme="minorHAnsi" w:hAnsiTheme="minorHAnsi"/>
-          <w:i/>
-          <w:color w:val="0070C0"/>
-          <w:sz w:val="22"/>
-          <w:lang w:val="en-US"/>
+          <w:sz w:val="22"/>
         </w:rPr>
         <w:t>BE )</w:t>
       </w:r>
@@ -6814,14 +8453,9 @@
     </w:p>
     <w:p>
       <w:pPr>
-        <w:jc w:val="both"/>
-        <w:outlineLvl w:val="1"/>
-        <w:rPr>
-          <w:rFonts w:asciiTheme="minorHAnsi" w:hAnsiTheme="minorHAnsi"/>
-          <w:b/>
-          <w:smallCaps/>
-          <w:sz w:val="22"/>
-          <w:lang w:val="en-US"/>
+        <w:rPr>
+          <w:rFonts w:asciiTheme="minorHAnsi" w:hAnsiTheme="minorHAnsi"/>
+          <w:sz w:val="22"/>
         </w:rPr>
       </w:pPr>
     </w:p>
@@ -6830,8 +8464,9 @@
         <w:pStyle w:val="Prrafodelista"/>
         <w:numPr>
           <w:ilvl w:val="1"/>
-          <w:numId w:val="18"/>
+          <w:numId w:val="1"/>
         </w:numPr>
+        <w:ind w:left="567" w:hanging="425"/>
         <w:jc w:val="both"/>
         <w:outlineLvl w:val="1"/>
         <w:rPr>
@@ -6841,6 +8476,7 @@
           <w:sz w:val="22"/>
         </w:rPr>
       </w:pPr>
+      <w:bookmarkStart w:id="11" w:name="_Toc295574708"/>
       <w:r>
         <w:rPr>
           <w:rFonts w:asciiTheme="minorHAnsi" w:hAnsiTheme="minorHAnsi"/>
@@ -6848,9 +8484,73 @@
           <w:smallCaps/>
           <w:sz w:val="22"/>
         </w:rPr>
+        <w:t>arquitectura aplicaciones</w:t>
+      </w:r>
+      <w:bookmarkEnd w:id="11"/>
+    </w:p>
+    <w:p>
+      <w:pPr>
+        <w:rPr>
+          <w:sz w:val="22"/>
+        </w:rPr>
+      </w:pPr>
+    </w:p>
+    <w:p>
+      <w:pPr>
+        <w:rPr>
+          <w:sz w:val="22"/>
+        </w:rPr>
+      </w:pPr>
+      <w:r>
+        <w:rPr>
+          <w:sz w:val="22"/>
+        </w:rPr>
+        <w:t xml:space="preserve">David (diferencia ENTRE AS-IS TO </w:t>
+      </w:r>
+      <w:proofErr w:type="gramStart"/>
+      <w:r>
+        <w:rPr>
+          <w:sz w:val="22"/>
+        </w:rPr>
+        <w:t>BE )</w:t>
+      </w:r>
+      <w:proofErr w:type="gramEnd"/>
+    </w:p>
+    <w:p>
+      <w:pPr>
+        <w:rPr>
+          <w:sz w:val="22"/>
+        </w:rPr>
+      </w:pPr>
+    </w:p>
+    <w:p>
+      <w:pPr>
+        <w:pStyle w:val="Prrafodelista"/>
+        <w:numPr>
+          <w:ilvl w:val="1"/>
+          <w:numId w:val="1"/>
+        </w:numPr>
+        <w:ind w:left="567" w:hanging="425"/>
+        <w:jc w:val="both"/>
+        <w:outlineLvl w:val="1"/>
+        <w:rPr>
+          <w:rFonts w:asciiTheme="minorHAnsi" w:hAnsiTheme="minorHAnsi"/>
+          <w:b/>
+          <w:smallCaps/>
+          <w:sz w:val="22"/>
+        </w:rPr>
+      </w:pPr>
+      <w:bookmarkStart w:id="12" w:name="_Toc295574709"/>
+      <w:r>
+        <w:rPr>
+          <w:rFonts w:asciiTheme="minorHAnsi" w:hAnsiTheme="minorHAnsi"/>
+          <w:b/>
+          <w:smallCaps/>
+          <w:sz w:val="22"/>
+        </w:rPr>
         <w:t>arquitectura tecnológica</w:t>
       </w:r>
-      <w:bookmarkEnd w:id="8"/>
+      <w:bookmarkEnd w:id="12"/>
     </w:p>
     <w:p>
       <w:pPr>
@@ -6897,8 +8597,8 @@
       <w:r>
         <w:rPr>
           <w:noProof/>
-          <w:lang w:val="en-US" w:eastAsia="en-US"/>
-        </w:rPr>
+        </w:rPr>
+        <w:lastRenderedPageBreak/>
         <w:drawing>
           <wp:inline distT="0" distB="0" distL="0" distR="0">
             <wp:extent cx="5612130" cy="4483735"/>
@@ -7044,14 +8744,6 @@
     </w:p>
     <w:p>
       <w:pPr>
-        <w:rPr>
-          <w:rFonts w:asciiTheme="minorHAnsi" w:hAnsiTheme="minorHAnsi"/>
-          <w:sz w:val="22"/>
-        </w:rPr>
-      </w:pPr>
-    </w:p>
-    <w:p>
-      <w:pPr>
         <w:pStyle w:val="Epgrafe"/>
         <w:keepNext/>
         <w:spacing w:after="120"/>
@@ -7101,7 +8793,7 @@
           <w:color w:val="auto"/>
           <w:sz w:val="20"/>
         </w:rPr>
-        <w:t>2</w:t>
+        <w:t>4</w:t>
       </w:r>
       <w:r>
         <w:rPr>
@@ -7421,7 +9113,6 @@
                 <w:rFonts w:asciiTheme="minorHAnsi" w:hAnsiTheme="minorHAnsi"/>
                 <w:b/>
               </w:rPr>
-              <w:lastRenderedPageBreak/>
               <w:t>Servidor DNS</w:t>
             </w:r>
           </w:p>
@@ -7596,6 +9287,7 @@
                 <w:rFonts w:asciiTheme="minorHAnsi" w:hAnsiTheme="minorHAnsi"/>
                 <w:b/>
               </w:rPr>
+              <w:lastRenderedPageBreak/>
               <w:t xml:space="preserve">NFS, Servidor de </w:t>
             </w:r>
             <w:proofErr w:type="spellStart"/>
@@ -8680,6 +10372,7 @@
           <w:rFonts w:asciiTheme="minorHAnsi" w:hAnsiTheme="minorHAnsi"/>
           <w:sz w:val="22"/>
         </w:rPr>
+        <w:lastRenderedPageBreak/>
         <w:t xml:space="preserve">La comunicación debe ser estandarizada para facilitar el crecimiento y adaptación del </w:t>
       </w:r>
       <w:proofErr w:type="spellStart"/>
@@ -9322,7 +11015,7 @@
         <w:pStyle w:val="Prrafodelista"/>
         <w:numPr>
           <w:ilvl w:val="0"/>
-          <w:numId w:val="18"/>
+          <w:numId w:val="1"/>
         </w:numPr>
         <w:jc w:val="both"/>
         <w:outlineLvl w:val="0"/>
@@ -9333,7 +11026,7 @@
           <w:sz w:val="22"/>
         </w:rPr>
       </w:pPr>
-      <w:bookmarkStart w:id="9" w:name="_Toc295124292"/>
+      <w:bookmarkStart w:id="13" w:name="_Toc295574710"/>
       <w:r>
         <w:rPr>
           <w:rFonts w:asciiTheme="minorHAnsi" w:hAnsiTheme="minorHAnsi"/>
@@ -9343,7 +11036,7 @@
         </w:rPr>
         <w:t>Arquitectura de Solución</w:t>
       </w:r>
-      <w:bookmarkEnd w:id="9"/>
+      <w:bookmarkEnd w:id="13"/>
     </w:p>
     <w:p>
       <w:pPr>
@@ -9359,7 +11052,7 @@
         <w:pStyle w:val="Prrafodelista"/>
         <w:numPr>
           <w:ilvl w:val="1"/>
-          <w:numId w:val="18"/>
+          <w:numId w:val="1"/>
         </w:numPr>
         <w:ind w:left="567" w:hanging="425"/>
         <w:jc w:val="both"/>
@@ -9371,6 +11064,7 @@
           <w:sz w:val="22"/>
         </w:rPr>
       </w:pPr>
+      <w:bookmarkStart w:id="14" w:name="_Toc295574711"/>
       <w:r>
         <w:rPr>
           <w:rFonts w:asciiTheme="minorHAnsi" w:hAnsiTheme="minorHAnsi"/>
@@ -9380,6 +11074,7 @@
         </w:rPr>
         <w:t>Resumen Ejecutivo</w:t>
       </w:r>
+      <w:bookmarkEnd w:id="14"/>
     </w:p>
     <w:p>
       <w:pPr>
@@ -9553,7 +11248,7 @@
         <w:pStyle w:val="Prrafodelista"/>
         <w:numPr>
           <w:ilvl w:val="1"/>
-          <w:numId w:val="18"/>
+          <w:numId w:val="1"/>
         </w:numPr>
         <w:ind w:left="630" w:hanging="450"/>
         <w:jc w:val="both"/>
@@ -9565,7 +11260,7 @@
           <w:sz w:val="22"/>
         </w:rPr>
       </w:pPr>
-      <w:bookmarkStart w:id="10" w:name="_Toc295124294"/>
+      <w:bookmarkStart w:id="15" w:name="_Toc295574712"/>
       <w:r>
         <w:rPr>
           <w:rFonts w:asciiTheme="minorHAnsi" w:hAnsiTheme="minorHAnsi"/>
@@ -9615,7 +11310,7 @@
         </w:rPr>
         <w:t xml:space="preserve"> Detallado &amp; Gestión de Requerimientos no Funcionales)</w:t>
       </w:r>
-      <w:bookmarkEnd w:id="10"/>
+      <w:bookmarkEnd w:id="15"/>
     </w:p>
     <w:p>
       <w:pPr>
@@ -9840,7 +11535,7 @@
         <w:pStyle w:val="Prrafodelista"/>
         <w:numPr>
           <w:ilvl w:val="2"/>
-          <w:numId w:val="18"/>
+          <w:numId w:val="1"/>
         </w:numPr>
         <w:ind w:left="851" w:hanging="567"/>
         <w:jc w:val="both"/>
@@ -9852,7 +11547,7 @@
           <w:sz w:val="22"/>
         </w:rPr>
       </w:pPr>
-      <w:bookmarkStart w:id="11" w:name="_Toc295124295"/>
+      <w:bookmarkStart w:id="16" w:name="_Toc295574713"/>
       <w:r>
         <w:rPr>
           <w:rFonts w:asciiTheme="minorHAnsi" w:hAnsiTheme="minorHAnsi"/>
@@ -9862,7 +11557,7 @@
         </w:rPr>
         <w:t>Requerimientos no funcionales</w:t>
       </w:r>
-      <w:bookmarkEnd w:id="11"/>
+      <w:bookmarkEnd w:id="16"/>
     </w:p>
     <w:p>
       <w:pPr>
@@ -10997,7 +12692,7 @@
         <w:pStyle w:val="Prrafodelista"/>
         <w:numPr>
           <w:ilvl w:val="1"/>
-          <w:numId w:val="18"/>
+          <w:numId w:val="1"/>
         </w:numPr>
         <w:jc w:val="both"/>
         <w:outlineLvl w:val="1"/>
@@ -11008,7 +12703,7 @@
           <w:sz w:val="22"/>
         </w:rPr>
       </w:pPr>
-      <w:bookmarkStart w:id="12" w:name="_Toc295124297"/>
+      <w:bookmarkStart w:id="17" w:name="_Toc295574714"/>
       <w:r>
         <w:rPr>
           <w:rFonts w:asciiTheme="minorHAnsi" w:hAnsiTheme="minorHAnsi"/>
@@ -11018,7 +12713,7 @@
         </w:rPr>
         <w:t>Proyectos identificados</w:t>
       </w:r>
-      <w:bookmarkEnd w:id="12"/>
+      <w:bookmarkEnd w:id="17"/>
     </w:p>
     <w:p>
       <w:pPr>
@@ -11096,8 +12791,8 @@
           <w:sz w:val="20"/>
         </w:rPr>
       </w:pPr>
-      <w:bookmarkStart w:id="13" w:name="_Toc293216568"/>
-      <w:bookmarkStart w:id="14" w:name="_Toc294975575"/>
+      <w:bookmarkStart w:id="18" w:name="_Toc293216568"/>
+      <w:bookmarkStart w:id="19" w:name="_Toc294975575"/>
       <w:r>
         <w:rPr>
           <w:rFonts w:asciiTheme="minorHAnsi" w:hAnsiTheme="minorHAnsi"/>
@@ -11155,7 +12850,7 @@
         </w:rPr>
         <w:t xml:space="preserve">. </w:t>
       </w:r>
-      <w:bookmarkEnd w:id="13"/>
+      <w:bookmarkEnd w:id="18"/>
       <w:r>
         <w:rPr>
           <w:rFonts w:asciiTheme="minorHAnsi" w:hAnsiTheme="minorHAnsi"/>
@@ -11164,7 +12859,7 @@
         </w:rPr>
         <w:t>Proyectos que cierran la brecha de la Arquitectura de Negocio</w:t>
       </w:r>
-      <w:bookmarkEnd w:id="14"/>
+      <w:bookmarkEnd w:id="19"/>
     </w:p>
     <w:tbl>
       <w:tblPr>
@@ -12194,7 +13889,7 @@
           <w:sz w:val="20"/>
         </w:rPr>
       </w:pPr>
-      <w:bookmarkStart w:id="15" w:name="_Toc294975576"/>
+      <w:bookmarkStart w:id="20" w:name="_Toc294975576"/>
       <w:r>
         <w:rPr>
           <w:rFonts w:asciiTheme="minorHAnsi" w:hAnsiTheme="minorHAnsi"/>
@@ -12260,7 +13955,7 @@
         </w:rPr>
         <w:t>Proyectos que cierran la brecha de la Arquitectura de Datos</w:t>
       </w:r>
-      <w:bookmarkEnd w:id="15"/>
+      <w:bookmarkEnd w:id="20"/>
     </w:p>
     <w:tbl>
       <w:tblPr>
@@ -13085,7 +14780,6 @@
                 <w:rFonts w:asciiTheme="minorHAnsi" w:hAnsiTheme="minorHAnsi"/>
                 <w:b/>
               </w:rPr>
-              <w:lastRenderedPageBreak/>
               <w:t>PA</w:t>
             </w:r>
             <w:r>
@@ -13167,6 +14861,7 @@
                 <w:rFonts w:asciiTheme="minorHAnsi" w:hAnsiTheme="minorHAnsi"/>
                 <w:b/>
               </w:rPr>
+              <w:lastRenderedPageBreak/>
               <w:t>PA</w:t>
             </w:r>
             <w:r>
@@ -14658,7 +16353,6 @@
       <w:r>
         <w:rPr>
           <w:noProof/>
-          <w:lang w:val="en-US" w:eastAsia="en-US"/>
         </w:rPr>
         <w:lastRenderedPageBreak/>
         <w:drawing>
@@ -14709,7 +16403,7 @@
           <w:sz w:val="24"/>
         </w:rPr>
       </w:pPr>
-      <w:bookmarkStart w:id="16" w:name="_Toc294980768"/>
+      <w:bookmarkStart w:id="21" w:name="_Toc294980768"/>
       <w:r>
         <w:rPr>
           <w:rFonts w:ascii="Calibri" w:hAnsi="Calibri"/>
@@ -14767,7 +16461,7 @@
         </w:rPr>
         <w:t>. Proyectos para cerrar la brecha</w:t>
       </w:r>
-      <w:bookmarkEnd w:id="16"/>
+      <w:bookmarkEnd w:id="21"/>
     </w:p>
     <w:p>
       <w:pPr>
@@ -14978,8 +16672,185 @@
           <w:rFonts w:asciiTheme="minorHAnsi" w:hAnsiTheme="minorHAnsi"/>
           <w:sz w:val="22"/>
         </w:rPr>
-        <w:t>Los proyectos desde los diferentes puntos de vista conservan una relación entre sí.</w:t>
-      </w:r>
+        <w:t xml:space="preserve">Los proyectos desde los diferentes puntos de vista </w:t>
+      </w:r>
+      <w:r>
+        <w:rPr>
+          <w:rFonts w:asciiTheme="minorHAnsi" w:hAnsiTheme="minorHAnsi"/>
+          <w:sz w:val="22"/>
+        </w:rPr>
+        <w:t xml:space="preserve">conservan una relación entre sí. </w:t>
+      </w:r>
+      <w:r>
+        <w:rPr>
+          <w:rFonts w:asciiTheme="minorHAnsi" w:hAnsiTheme="minorHAnsi"/>
+          <w:sz w:val="22"/>
+        </w:rPr>
+        <w:t xml:space="preserve">Para identificar los proyectos se identificaron las relaciones entre ellos, </w:t>
+      </w:r>
+      <w:r>
+        <w:rPr>
+          <w:rFonts w:asciiTheme="minorHAnsi" w:hAnsiTheme="minorHAnsi"/>
+          <w:sz w:val="22"/>
+        </w:rPr>
+        <w:t>la siguiente figura muestra dicha relación</w:t>
+      </w:r>
+      <w:r>
+        <w:rPr>
+          <w:rFonts w:asciiTheme="minorHAnsi" w:hAnsiTheme="minorHAnsi"/>
+          <w:sz w:val="22"/>
+        </w:rPr>
+        <w:t>:</w:t>
+      </w:r>
+    </w:p>
+    <w:p>
+      <w:pPr>
+        <w:rPr>
+          <w:rFonts w:asciiTheme="minorHAnsi" w:hAnsiTheme="minorHAnsi"/>
+          <w:sz w:val="22"/>
+        </w:rPr>
+      </w:pPr>
+    </w:p>
+    <w:p>
+      <w:pPr>
+        <w:rPr>
+          <w:rFonts w:asciiTheme="minorHAnsi" w:hAnsiTheme="minorHAnsi"/>
+          <w:sz w:val="22"/>
+        </w:rPr>
+      </w:pPr>
+      <w:r>
+        <w:lastRenderedPageBreak/>
+        <w:drawing>
+          <wp:inline distT="0" distB="0" distL="0" distR="0">
+            <wp:extent cx="6327140" cy="4148353"/>
+            <wp:effectExtent l="19050" t="0" r="0" b="0"/>
+            <wp:docPr id="5" name="Imagen 1"/>
+            <wp:cNvGraphicFramePr>
+              <a:graphicFrameLocks xmlns:a="http://schemas.openxmlformats.org/drawingml/2006/main" noChangeAspect="1"/>
+            </wp:cNvGraphicFramePr>
+            <a:graphic xmlns:a="http://schemas.openxmlformats.org/drawingml/2006/main">
+              <a:graphicData uri="http://schemas.openxmlformats.org/drawingml/2006/picture">
+                <pic:pic xmlns:pic="http://schemas.openxmlformats.org/drawingml/2006/picture">
+                  <pic:nvPicPr>
+                    <pic:cNvPr id="0" name="Picture 1"/>
+                    <pic:cNvPicPr>
+                      <a:picLocks noChangeAspect="1" noChangeArrowheads="1"/>
+                    </pic:cNvPicPr>
+                  </pic:nvPicPr>
+                  <pic:blipFill>
+                    <a:blip r:embed="rId18" cstate="print"/>
+                    <a:srcRect/>
+                    <a:stretch>
+                      <a:fillRect/>
+                    </a:stretch>
+                  </pic:blipFill>
+                  <pic:spPr bwMode="auto">
+                    <a:xfrm>
+                      <a:off x="0" y="0"/>
+                      <a:ext cx="6327140" cy="4148353"/>
+                    </a:xfrm>
+                    <a:prstGeom prst="rect">
+                      <a:avLst/>
+                    </a:prstGeom>
+                    <a:noFill/>
+                    <a:ln w="9525">
+                      <a:noFill/>
+                      <a:miter lim="800000"/>
+                      <a:headEnd/>
+                      <a:tailEnd/>
+                    </a:ln>
+                  </pic:spPr>
+                </pic:pic>
+              </a:graphicData>
+            </a:graphic>
+          </wp:inline>
+        </w:drawing>
+      </w:r>
+    </w:p>
+    <w:p>
+      <w:pPr>
+        <w:pStyle w:val="Epgrafe"/>
+        <w:spacing w:before="120" w:after="0"/>
+        <w:jc w:val="center"/>
+        <w:rPr>
+          <w:rFonts w:ascii="Calibri" w:hAnsi="Calibri"/>
+          <w:color w:val="auto"/>
+          <w:sz w:val="20"/>
+        </w:rPr>
+      </w:pPr>
+      <w:r>
+        <w:rPr>
+          <w:rFonts w:ascii="Calibri" w:hAnsi="Calibri"/>
+          <w:color w:val="auto"/>
+          <w:sz w:val="20"/>
+        </w:rPr>
+        <w:t xml:space="preserve">Figura </w:t>
+      </w:r>
+      <w:r>
+        <w:rPr>
+          <w:rFonts w:ascii="Calibri" w:hAnsi="Calibri"/>
+          <w:color w:val="auto"/>
+          <w:sz w:val="20"/>
+        </w:rPr>
+        <w:fldChar w:fldCharType="begin"/>
+      </w:r>
+      <w:r>
+        <w:rPr>
+          <w:rFonts w:ascii="Calibri" w:hAnsi="Calibri"/>
+          <w:color w:val="auto"/>
+          <w:sz w:val="20"/>
+        </w:rPr>
+        <w:instrText xml:space="preserve"> SEQ Figura \* ARABIC </w:instrText>
+      </w:r>
+      <w:r>
+        <w:rPr>
+          <w:rFonts w:ascii="Calibri" w:hAnsi="Calibri"/>
+          <w:color w:val="auto"/>
+          <w:sz w:val="20"/>
+        </w:rPr>
+        <w:fldChar w:fldCharType="separate"/>
+      </w:r>
+      <w:r>
+        <w:rPr>
+          <w:rFonts w:ascii="Calibri" w:hAnsi="Calibri"/>
+          <w:noProof/>
+          <w:color w:val="auto"/>
+          <w:sz w:val="20"/>
+        </w:rPr>
+        <w:t>3</w:t>
+      </w:r>
+      <w:r>
+        <w:rPr>
+          <w:rFonts w:ascii="Calibri" w:hAnsi="Calibri"/>
+          <w:color w:val="auto"/>
+          <w:sz w:val="20"/>
+        </w:rPr>
+        <w:fldChar w:fldCharType="end"/>
+      </w:r>
+      <w:r>
+        <w:rPr>
+          <w:rFonts w:ascii="Calibri" w:hAnsi="Calibri"/>
+          <w:color w:val="auto"/>
+          <w:sz w:val="20"/>
+        </w:rPr>
+        <w:t>. Relación entre los proyectos de las diferentes vistas</w:t>
+      </w:r>
+    </w:p>
+    <w:p>
+      <w:pPr>
+        <w:rPr>
+          <w:rFonts w:asciiTheme="minorHAnsi" w:hAnsiTheme="minorHAnsi"/>
+          <w:sz w:val="22"/>
+        </w:rPr>
+      </w:pPr>
+    </w:p>
+    <w:p>
+      <w:pPr>
+        <w:rPr>
+          <w:rFonts w:asciiTheme="minorHAnsi" w:hAnsiTheme="minorHAnsi"/>
+          <w:sz w:val="22"/>
+        </w:rPr>
+      </w:pPr>
     </w:p>
     <w:p>
       <w:pPr>
@@ -14989,21 +16860,33 @@
           <w:sz w:val="22"/>
         </w:rPr>
       </w:pPr>
-    </w:p>
-    <w:p>
-      <w:pPr>
-        <w:jc w:val="both"/>
-        <w:rPr>
-          <w:rFonts w:asciiTheme="minorHAnsi" w:hAnsiTheme="minorHAnsi"/>
-          <w:sz w:val="22"/>
-        </w:rPr>
-      </w:pPr>
-      <w:r>
-        <w:rPr>
-          <w:rFonts w:asciiTheme="minorHAnsi" w:hAnsiTheme="minorHAnsi"/>
-          <w:sz w:val="22"/>
-        </w:rPr>
-        <w:t>Para identificar los proyectos se identificaron las relaciones entre ellos, y teniendo en cuenta la priorización realizada desde cada uno de los puntos de vista se identificaron los siguientes proyectos:</w:t>
+      <w:r>
+        <w:rPr>
+          <w:rFonts w:asciiTheme="minorHAnsi" w:hAnsiTheme="minorHAnsi"/>
+          <w:sz w:val="22"/>
+        </w:rPr>
+        <w:t xml:space="preserve">De la figura anterior se pueden deducir las relaciones adecuadas para generar los proyectos consolidados. A continuación se listan los proyectos </w:t>
+      </w:r>
+      <w:r>
+        <w:rPr>
+          <w:rFonts w:asciiTheme="minorHAnsi" w:hAnsiTheme="minorHAnsi"/>
+          <w:sz w:val="22"/>
+        </w:rPr>
+        <w:t xml:space="preserve">consolidados </w:t>
+      </w:r>
+      <w:r>
+        <w:rPr>
+          <w:rFonts w:asciiTheme="minorHAnsi" w:hAnsiTheme="minorHAnsi"/>
+          <w:sz w:val="22"/>
+        </w:rPr>
+        <w:t xml:space="preserve">identificados </w:t>
+      </w:r>
+      <w:r>
+        <w:rPr>
+          <w:rFonts w:asciiTheme="minorHAnsi" w:hAnsiTheme="minorHAnsi"/>
+          <w:sz w:val="22"/>
+        </w:rPr>
+        <w:t>al asociar los proyectos de cada vista:</w:t>
       </w:r>
     </w:p>
     <w:p>
@@ -15344,7 +17227,6 @@
                 <w:rFonts w:asciiTheme="minorHAnsi" w:hAnsiTheme="minorHAnsi"/>
                 <w:b/>
               </w:rPr>
-              <w:lastRenderedPageBreak/>
               <w:t>Esfuerzo</w:t>
             </w:r>
           </w:p>
@@ -17523,7 +19405,6 @@
                 <w:rFonts w:asciiTheme="minorHAnsi" w:hAnsiTheme="minorHAnsi"/>
                 <w:b/>
               </w:rPr>
-              <w:lastRenderedPageBreak/>
               <w:t>Costo</w:t>
             </w:r>
           </w:p>
@@ -17568,7 +19449,7 @@
         <w:pStyle w:val="Prrafodelista"/>
         <w:numPr>
           <w:ilvl w:val="1"/>
-          <w:numId w:val="18"/>
+          <w:numId w:val="1"/>
         </w:numPr>
         <w:ind w:left="810" w:hanging="450"/>
         <w:jc w:val="both"/>
@@ -17580,7 +19461,7 @@
           <w:sz w:val="22"/>
         </w:rPr>
       </w:pPr>
-      <w:bookmarkStart w:id="17" w:name="_Toc295124298"/>
+      <w:bookmarkStart w:id="22" w:name="_Toc295574715"/>
       <w:r>
         <w:rPr>
           <w:rFonts w:asciiTheme="minorHAnsi" w:hAnsiTheme="minorHAnsi"/>
@@ -17590,7 +19471,7 @@
         </w:rPr>
         <w:t>Priorización de proyectos</w:t>
       </w:r>
-      <w:bookmarkEnd w:id="17"/>
+      <w:bookmarkEnd w:id="22"/>
     </w:p>
     <w:p>
       <w:pPr>
@@ -17667,7 +19548,7 @@
         <w:pStyle w:val="Prrafodelista"/>
         <w:numPr>
           <w:ilvl w:val="1"/>
-          <w:numId w:val="18"/>
+          <w:numId w:val="1"/>
         </w:numPr>
         <w:ind w:left="810" w:hanging="450"/>
         <w:jc w:val="both"/>
@@ -17679,7 +19560,7 @@
           <w:sz w:val="22"/>
         </w:rPr>
       </w:pPr>
-      <w:bookmarkStart w:id="18" w:name="_Toc295124299"/>
+      <w:bookmarkStart w:id="23" w:name="_Toc295574716"/>
       <w:r>
         <w:rPr>
           <w:rFonts w:asciiTheme="minorHAnsi" w:hAnsiTheme="minorHAnsi"/>
@@ -17689,7 +19570,7 @@
         </w:rPr>
         <w:t>Alcance de la solución</w:t>
       </w:r>
-      <w:bookmarkEnd w:id="18"/>
+      <w:bookmarkEnd w:id="23"/>
     </w:p>
     <w:p>
       <w:pPr>
@@ -17757,7 +19638,7 @@
         <w:pStyle w:val="Prrafodelista"/>
         <w:numPr>
           <w:ilvl w:val="1"/>
-          <w:numId w:val="18"/>
+          <w:numId w:val="1"/>
         </w:numPr>
         <w:jc w:val="both"/>
         <w:outlineLvl w:val="1"/>
@@ -17768,7 +19649,7 @@
           <w:sz w:val="22"/>
         </w:rPr>
       </w:pPr>
-      <w:bookmarkStart w:id="19" w:name="_Toc295124300"/>
+      <w:bookmarkStart w:id="24" w:name="_Toc295574717"/>
       <w:r>
         <w:rPr>
           <w:rFonts w:asciiTheme="minorHAnsi" w:hAnsiTheme="minorHAnsi"/>
@@ -17778,7 +19659,7 @@
         </w:rPr>
         <w:t>Estimación y costos</w:t>
       </w:r>
-      <w:bookmarkEnd w:id="19"/>
+      <w:bookmarkEnd w:id="24"/>
     </w:p>
     <w:p>
       <w:pPr>
@@ -17860,7 +19741,7 @@
         <w:pStyle w:val="Prrafodelista"/>
         <w:numPr>
           <w:ilvl w:val="1"/>
-          <w:numId w:val="18"/>
+          <w:numId w:val="1"/>
         </w:numPr>
         <w:jc w:val="both"/>
         <w:outlineLvl w:val="1"/>
@@ -17871,7 +19752,7 @@
           <w:sz w:val="22"/>
         </w:rPr>
       </w:pPr>
-      <w:bookmarkStart w:id="20" w:name="_Toc295124301"/>
+      <w:bookmarkStart w:id="25" w:name="_Toc295574718"/>
       <w:r>
         <w:rPr>
           <w:rFonts w:asciiTheme="minorHAnsi" w:hAnsiTheme="minorHAnsi"/>
@@ -17881,7 +19762,7 @@
         </w:rPr>
         <w:t>Planeación de la implementación</w:t>
       </w:r>
-      <w:bookmarkEnd w:id="20"/>
+      <w:bookmarkEnd w:id="25"/>
     </w:p>
     <w:p>
       <w:pPr>
@@ -17965,7 +19846,7 @@
         <w:pStyle w:val="Prrafodelista"/>
         <w:numPr>
           <w:ilvl w:val="1"/>
-          <w:numId w:val="18"/>
+          <w:numId w:val="1"/>
         </w:numPr>
         <w:jc w:val="both"/>
         <w:outlineLvl w:val="1"/>
@@ -17974,7 +19855,7 @@
           <w:sz w:val="22"/>
         </w:rPr>
       </w:pPr>
-      <w:bookmarkStart w:id="21" w:name="_Toc295124302"/>
+      <w:bookmarkStart w:id="26" w:name="_Toc295574719"/>
       <w:r>
         <w:rPr>
           <w:rFonts w:asciiTheme="minorHAnsi" w:hAnsiTheme="minorHAnsi"/>
@@ -17984,7 +19865,7 @@
         </w:rPr>
         <w:t>Gestión de riesgos</w:t>
       </w:r>
-      <w:bookmarkEnd w:id="21"/>
+      <w:bookmarkEnd w:id="26"/>
     </w:p>
     <w:p>
       <w:pPr>
@@ -18542,7 +20423,6 @@
                 <w:rFonts w:asciiTheme="minorHAnsi" w:hAnsiTheme="minorHAnsi"/>
                 <w:b/>
               </w:rPr>
-              <w:lastRenderedPageBreak/>
               <w:t>RISK1</w:t>
             </w:r>
           </w:p>
@@ -19503,6 +21383,7 @@
                 <w:rFonts w:asciiTheme="minorHAnsi" w:hAnsiTheme="minorHAnsi"/>
                 <w:b/>
               </w:rPr>
+              <w:lastRenderedPageBreak/>
               <w:t>RISK10</w:t>
             </w:r>
           </w:p>
@@ -22223,6 +24104,7 @@
                 <w:rFonts w:asciiTheme="minorHAnsi" w:hAnsiTheme="minorHAnsi"/>
                 <w:b/>
               </w:rPr>
+              <w:lastRenderedPageBreak/>
               <w:t>RISK26</w:t>
             </w:r>
           </w:p>
@@ -24737,7 +26619,7 @@
         <w:pStyle w:val="Prrafodelista"/>
         <w:numPr>
           <w:ilvl w:val="1"/>
-          <w:numId w:val="18"/>
+          <w:numId w:val="1"/>
         </w:numPr>
         <w:jc w:val="both"/>
         <w:outlineLvl w:val="1"/>
@@ -24746,6 +26628,7 @@
           <w:sz w:val="22"/>
         </w:rPr>
       </w:pPr>
+      <w:bookmarkStart w:id="27" w:name="_Toc295574720"/>
       <w:r>
         <w:rPr>
           <w:rFonts w:asciiTheme="minorHAnsi" w:hAnsiTheme="minorHAnsi"/>
@@ -24755,6 +26638,7 @@
         </w:rPr>
         <w:t>Indicadores de negocio</w:t>
       </w:r>
+      <w:bookmarkEnd w:id="27"/>
     </w:p>
     <w:p>
       <w:pPr>
@@ -24802,7 +26686,6 @@
           <w:sz w:val="22"/>
         </w:rPr>
       </w:pPr>
-      <w:bookmarkStart w:id="22" w:name="_Toc295124303"/>
       <w:r>
         <w:rPr>
           <w:rFonts w:asciiTheme="minorHAnsi" w:hAnsiTheme="minorHAnsi"/>
@@ -24818,7 +26701,7 @@
         <w:pStyle w:val="Prrafodelista"/>
         <w:numPr>
           <w:ilvl w:val="0"/>
-          <w:numId w:val="18"/>
+          <w:numId w:val="1"/>
         </w:numPr>
         <w:jc w:val="both"/>
         <w:outlineLvl w:val="0"/>
@@ -24829,6 +26712,7 @@
           <w:sz w:val="22"/>
         </w:rPr>
       </w:pPr>
+      <w:bookmarkStart w:id="28" w:name="_Toc295574721"/>
       <w:r>
         <w:rPr>
           <w:rFonts w:asciiTheme="minorHAnsi" w:hAnsiTheme="minorHAnsi"/>
@@ -24839,7 +26723,7 @@
         <w:lastRenderedPageBreak/>
         <w:t>Lecciones Aprendidas</w:t>
       </w:r>
-      <w:bookmarkEnd w:id="22"/>
+      <w:bookmarkEnd w:id="28"/>
     </w:p>
     <w:p>
       <w:pPr>
@@ -24906,7 +26790,7 @@
         <w:pStyle w:val="Prrafodelista"/>
         <w:numPr>
           <w:ilvl w:val="0"/>
-          <w:numId w:val="18"/>
+          <w:numId w:val="1"/>
         </w:numPr>
         <w:jc w:val="both"/>
         <w:outlineLvl w:val="0"/>
@@ -24917,7 +26801,7 @@
           <w:sz w:val="22"/>
         </w:rPr>
       </w:pPr>
-      <w:bookmarkStart w:id="23" w:name="_Toc295124304"/>
+      <w:bookmarkStart w:id="29" w:name="_Toc295574722"/>
       <w:r>
         <w:rPr>
           <w:rFonts w:asciiTheme="minorHAnsi" w:hAnsiTheme="minorHAnsi"/>
@@ -24927,7 +26811,7 @@
         </w:rPr>
         <w:t>Conclusiones</w:t>
       </w:r>
-      <w:bookmarkEnd w:id="23"/>
+      <w:bookmarkEnd w:id="29"/>
     </w:p>
     <w:p>
       <w:pPr>
@@ -24994,7 +26878,7 @@
         <w:pStyle w:val="Prrafodelista"/>
         <w:numPr>
           <w:ilvl w:val="0"/>
-          <w:numId w:val="18"/>
+          <w:numId w:val="1"/>
         </w:numPr>
         <w:jc w:val="both"/>
         <w:outlineLvl w:val="0"/>
@@ -25005,7 +26889,7 @@
           <w:sz w:val="22"/>
         </w:rPr>
       </w:pPr>
-      <w:bookmarkStart w:id="24" w:name="_Toc295124305"/>
+      <w:bookmarkStart w:id="30" w:name="_Toc295574723"/>
       <w:r>
         <w:rPr>
           <w:rFonts w:asciiTheme="minorHAnsi" w:hAnsiTheme="minorHAnsi"/>
@@ -25015,7 +26899,7 @@
         </w:rPr>
         <w:t>Bibliografía</w:t>
       </w:r>
-      <w:bookmarkEnd w:id="24"/>
+      <w:bookmarkEnd w:id="30"/>
     </w:p>
     <w:p>
       <w:pPr>
@@ -25076,7 +26960,7 @@
       </w:pPr>
     </w:p>
     <w:sectPr>
-      <w:footerReference w:type="default" r:id="rId18"/>
+      <w:footerReference w:type="default" r:id="rId19"/>
       <w:pgSz w:w="12240" w:h="15840" w:code="1"/>
       <w:pgMar w:top="1138" w:right="1138" w:bottom="1138" w:left="1138" w:header="706" w:footer="706" w:gutter="0"/>
       <w:pgNumType w:start="1"/>
@@ -25300,7 +27184,7 @@
         <w:rFonts w:ascii="Calibri" w:hAnsi="Calibri"/>
         <w:noProof/>
       </w:rPr>
-      <w:t>15</w:t>
+      <w:t>5</w:t>
     </w:r>
     <w:r>
       <w:rPr>
@@ -25352,7 +27236,6 @@
         <w:noProof/>
         <w:sz w:val="24"/>
         <w:szCs w:val="24"/>
-        <w:lang w:val="en-US" w:eastAsia="en-US"/>
       </w:rPr>
       <w:drawing>
         <wp:anchor distT="0" distB="0" distL="114300" distR="114300" simplePos="0" relativeHeight="251660288" behindDoc="0" locked="0" layoutInCell="1" allowOverlap="0">
@@ -25383,7 +27266,7 @@
                   <a:blip r:embed="rId1">
                     <a:extLst>
                       <a:ext uri="{28A0092B-C50C-407E-A947-70E740481C1C}">
-                        <a14:useLocalDpi xmlns:a14="http://schemas.microsoft.com/office/drawing/2010/main" xmlns:wps="http://schemas.microsoft.com/office/word/2010/wordprocessingShape" xmlns:wpi="http://schemas.microsoft.com/office/word/2010/wordprocessingInk" xmlns:wpg="http://schemas.microsoft.com/office/word/2010/wordprocessingGroup" xmlns:w14="http://schemas.microsoft.com/office/word/2010/wordml" xmlns:w="http://schemas.openxmlformats.org/wordprocessingml/2006/main" xmlns:w10="urn:schemas-microsoft-com:office:word" xmlns:wp14="http://schemas.microsoft.com/office/word/2010/wordprocessingDrawing" xmlns:v="urn:schemas-microsoft-com:vml" xmlns:o="urn:schemas-microsoft-com:office:office" xmlns:mc="http://schemas.openxmlformats.org/markup-compatibility/2006" xmlns:wpc="http://schemas.microsoft.com/office/word/2010/wordprocessingCanvas" xmlns="" val="0"/>
+                        <a14:useLocalDpi xmlns="" xmlns:wpc="http://schemas.microsoft.com/office/word/2010/wordprocessingCanvas" xmlns:mc="http://schemas.openxmlformats.org/markup-compatibility/2006" xmlns:o="urn:schemas-microsoft-com:office:office" xmlns:v="urn:schemas-microsoft-com:vml" xmlns:wp14="http://schemas.microsoft.com/office/word/2010/wordprocessingDrawing" xmlns:w10="urn:schemas-microsoft-com:office:word" xmlns:w="http://schemas.openxmlformats.org/wordprocessingml/2006/main" xmlns:w14="http://schemas.microsoft.com/office/word/2010/wordml" xmlns:wpg="http://schemas.microsoft.com/office/word/2010/wordprocessingGroup" xmlns:wpi="http://schemas.microsoft.com/office/word/2010/wordprocessingInk" xmlns:wps="http://schemas.microsoft.com/office/word/2010/wordprocessingShape" xmlns:a14="http://schemas.microsoft.com/office/drawing/2010/main" val="0"/>
                       </a:ext>
                     </a:extLst>
                   </a:blip>
@@ -27503,6 +29386,120 @@
     </w:lvl>
   </w:abstractNum>
   <w:abstractNum w:abstractNumId="18">
+    <w:nsid w:val="780E0DAE"/>
+    <w:multiLevelType w:val="multilevel"/>
+    <w:tmpl w:val="4B649DB0"/>
+    <w:lvl w:ilvl="0">
+      <w:start w:val="1"/>
+      <w:numFmt w:val="decimal"/>
+      <w:lvlText w:val="%1."/>
+      <w:lvlJc w:val="left"/>
+      <w:pPr>
+        <w:ind w:left="360" w:hanging="360"/>
+      </w:pPr>
+      <w:rPr>
+        <w:rFonts w:hint="default"/>
+      </w:rPr>
+    </w:lvl>
+    <w:lvl w:ilvl="1">
+      <w:start w:val="1"/>
+      <w:numFmt w:val="decimal"/>
+      <w:lvlText w:val="%1.%2."/>
+      <w:lvlJc w:val="left"/>
+      <w:pPr>
+        <w:ind w:left="792" w:hanging="432"/>
+      </w:pPr>
+      <w:rPr>
+        <w:rFonts w:hint="default"/>
+        <w:b/>
+      </w:rPr>
+    </w:lvl>
+    <w:lvl w:ilvl="2">
+      <w:start w:val="1"/>
+      <w:numFmt w:val="decimal"/>
+      <w:lvlText w:val="%1.%2.%3."/>
+      <w:lvlJc w:val="left"/>
+      <w:pPr>
+        <w:ind w:left="1224" w:hanging="504"/>
+      </w:pPr>
+      <w:rPr>
+        <w:rFonts w:hint="default"/>
+      </w:rPr>
+    </w:lvl>
+    <w:lvl w:ilvl="3">
+      <w:start w:val="1"/>
+      <w:numFmt w:val="decimal"/>
+      <w:lvlText w:val="%1.%2.%3.%4."/>
+      <w:lvlJc w:val="left"/>
+      <w:pPr>
+        <w:ind w:left="1728" w:hanging="648"/>
+      </w:pPr>
+      <w:rPr>
+        <w:rFonts w:hint="default"/>
+      </w:rPr>
+    </w:lvl>
+    <w:lvl w:ilvl="4">
+      <w:start w:val="1"/>
+      <w:numFmt w:val="decimal"/>
+      <w:lvlText w:val="%1.%2.%3.%4.%5."/>
+      <w:lvlJc w:val="left"/>
+      <w:pPr>
+        <w:ind w:left="2232" w:hanging="792"/>
+      </w:pPr>
+      <w:rPr>
+        <w:rFonts w:hint="default"/>
+      </w:rPr>
+    </w:lvl>
+    <w:lvl w:ilvl="5">
+      <w:start w:val="1"/>
+      <w:numFmt w:val="decimal"/>
+      <w:lvlText w:val="%1.%2.%3.%4.%5.%6."/>
+      <w:lvlJc w:val="left"/>
+      <w:pPr>
+        <w:ind w:left="2736" w:hanging="936"/>
+      </w:pPr>
+      <w:rPr>
+        <w:rFonts w:hint="default"/>
+      </w:rPr>
+    </w:lvl>
+    <w:lvl w:ilvl="6">
+      <w:start w:val="1"/>
+      <w:numFmt w:val="decimal"/>
+      <w:lvlText w:val="%1.%2.%3.%4.%5.%6.%7."/>
+      <w:lvlJc w:val="left"/>
+      <w:pPr>
+        <w:ind w:left="3240" w:hanging="1080"/>
+      </w:pPr>
+      <w:rPr>
+        <w:rFonts w:hint="default"/>
+      </w:rPr>
+    </w:lvl>
+    <w:lvl w:ilvl="7">
+      <w:start w:val="1"/>
+      <w:numFmt w:val="decimal"/>
+      <w:lvlText w:val="%1.%2.%3.%4.%5.%6.%7.%8."/>
+      <w:lvlJc w:val="left"/>
+      <w:pPr>
+        <w:ind w:left="3744" w:hanging="1224"/>
+      </w:pPr>
+      <w:rPr>
+        <w:rFonts w:hint="default"/>
+      </w:rPr>
+    </w:lvl>
+    <w:lvl w:ilvl="8">
+      <w:start w:val="1"/>
+      <w:numFmt w:val="decimal"/>
+      <w:lvlText w:val="%1.%2.%3.%4.%5.%6.%7.%8.%9."/>
+      <w:lvlJc w:val="left"/>
+      <w:pPr>
+        <w:ind w:left="4320" w:hanging="1440"/>
+      </w:pPr>
+      <w:rPr>
+        <w:rFonts w:hint="default"/>
+      </w:rPr>
+    </w:lvl>
+  </w:abstractNum>
+  <w:abstractNum w:abstractNumId="19">
     <w:nsid w:val="7B2A3F56"/>
     <w:multiLevelType w:val="hybridMultilevel"/>
     <w:tmpl w:val="173CB35C"/>
@@ -27622,7 +29619,7 @@
     <w:abstractNumId w:val="4"/>
   </w:num>
   <w:num w:numId="3">
-    <w:abstractNumId w:val="18"/>
+    <w:abstractNumId w:val="19"/>
   </w:num>
   <w:num w:numId="4">
     <w:abstractNumId w:val="10"/>
@@ -27671,6 +29668,9 @@
   </w:num>
   <w:num w:numId="19">
     <w:abstractNumId w:val="11"/>
+  </w:num>
+  <w:num w:numId="20">
+    <w:abstractNumId w:val="18"/>
   </w:num>
   <w:numIdMacAtCleanup w:val="1"/>
 </w:numbering>
@@ -27897,7 +29897,6 @@
   <w:style w:type="character" w:default="1" w:styleId="Fuentedeprrafopredeter">
     <w:name w:val="Default Paragraph Font"/>
     <w:uiPriority w:val="1"/>
-    <w:semiHidden/>
     <w:unhideWhenUsed/>
   </w:style>
   <w:style w:type="table" w:default="1" w:styleId="Tablanormal">
@@ -31727,7 +33726,7 @@
 </file>
 
 <file path=customXml/itemProps1.xml><?xml version="1.0" encoding="utf-8"?>
-<ds:datastoreItem xmlns:ds="http://schemas.openxmlformats.org/officeDocument/2006/customXml" ds:itemID="{3193A7A0-3D6B-45F1-8AC5-661770FEF923}">
+<ds:datastoreItem xmlns:ds="http://schemas.openxmlformats.org/officeDocument/2006/customXml" ds:itemID="{23370652-47CC-4067-9900-E1FB58DEE010}">
   <ds:schemaRefs>
     <ds:schemaRef ds:uri="http://schemas.openxmlformats.org/officeDocument/2006/bibliography"/>
   </ds:schemaRefs>
@@ -31735,7 +33734,7 @@
 </file>
 
 <file path=customXml/itemProps2.xml><?xml version="1.0" encoding="utf-8"?>
-<ds:datastoreItem xmlns:ds="http://schemas.openxmlformats.org/officeDocument/2006/customXml" ds:itemID="{101CC311-1B7E-4EBC-8C9F-218442CDC725}">
+<ds:datastoreItem xmlns:ds="http://schemas.openxmlformats.org/officeDocument/2006/customXml" ds:itemID="{E0609CC7-0F22-4631-AFE0-6633B82DE5CC}">
   <ds:schemaRefs>
     <ds:schemaRef ds:uri="http://schemas.openxmlformats.org/officeDocument/2006/bibliography"/>
   </ds:schemaRefs>
@@ -31743,7 +33742,7 @@
 </file>
 
 <file path=customXml/itemProps3.xml><?xml version="1.0" encoding="utf-8"?>
-<ds:datastoreItem xmlns:ds="http://schemas.openxmlformats.org/officeDocument/2006/customXml" ds:itemID="{8D41B83F-1649-4195-91A3-65CFDAF6280F}">
+<ds:datastoreItem xmlns:ds="http://schemas.openxmlformats.org/officeDocument/2006/customXml" ds:itemID="{3337D990-DB07-4E58-9126-9971776685CD}">
   <ds:schemaRefs>
     <ds:schemaRef ds:uri="http://schemas.openxmlformats.org/officeDocument/2006/bibliography"/>
   </ds:schemaRefs>

</xml_diff>